<commit_message>
fixed p-value format in manuscript
</commit_message>
<xml_diff>
--- a/manuscript.docx
+++ b/manuscript.docx
@@ -4,7 +4,7 @@
   <w:body>
     <w:p>
       <w:pPr>
-        <w:pStyle w:val="Tittel"/>
+        <w:pStyle w:val="Title"/>
       </w:pPr>
       <w:r>
         <w:t xml:space="preserve">Glucose</w:t>
@@ -231,7 +231,7 @@
     <w:bookmarkStart w:id="142" w:name="headmanuscript.rmd"/>
     <w:p>
       <w:pPr>
-        <w:pStyle w:val="Overskrift1"/>
+        <w:pStyle w:val="Heading1"/>
       </w:pPr>
       <w:r>
         <w:t xml:space="preserve">&lt;&lt;&lt;&lt;&lt;&lt;&lt; HEAD:manuscript.RMD</w:t>
@@ -239,7 +239,7 @@
     </w:p>
     <w:p>
       <w:pPr>
-        <w:pStyle w:val="Blokktekst"/>
+        <w:pStyle w:val="BlockText"/>
       </w:pPr>
       <w:r>
         <w:t xml:space="preserve">main:ribose-paper.postfeedback.RMD</w:t>
@@ -253,7 +253,7 @@
     </w:p>
     <w:p>
       <w:pPr>
-        <w:pStyle w:val="correspondencestyle"/>
+        <w:pStyle w:val="correspondence_style"/>
       </w:pPr>
       <w:r>
         <w:rPr>
@@ -271,7 +271,7 @@
     <w:bookmarkStart w:id="22" w:name="correspondance"/>
     <w:p>
       <w:pPr>
-        <w:pStyle w:val="Overskrift3"/>
+        <w:pStyle w:val="Heading3"/>
       </w:pPr>
       <w:r>
         <w:t xml:space="preserve">Correspondance</w:t>
@@ -279,7 +279,7 @@
     </w:p>
     <w:p>
       <w:pPr>
-        <w:pStyle w:val="correspondencestyle"/>
+        <w:pStyle w:val="correspondence_style"/>
       </w:pPr>
       <w:r>
         <w:t xml:space="preserve">Kristian Lian, Section for Health and Exercise Physiology, Department of Public Health and Sport Sciences, Inland Norway University of Applied Sciences, Lillehammer, Norway. Email:</w:t>
@@ -290,7 +290,7 @@
       <w:hyperlink r:id="rId20">
         <w:r>
           <w:rPr>
-            <w:rStyle w:val="Hyperkobling"/>
+            <w:rStyle w:val="Hyperlink"/>
           </w:rPr>
           <w:t xml:space="preserve">kristian.lian@inn.no</w:t>
         </w:r>
@@ -298,7 +298,7 @@
     </w:p>
     <w:p>
       <w:pPr>
-        <w:pStyle w:val="correspondencestyle"/>
+        <w:pStyle w:val="correspondence_style"/>
       </w:pPr>
       <w:r>
         <w:t xml:space="preserve">Stian Ellefsen, Section for Health and Exercise Physiology, Department of Public Health and Sport Sciences, Inland Norway University of Applied Sciences, Lillehammer, Norway. Email:</w:t>
@@ -309,7 +309,7 @@
       <w:hyperlink r:id="rId21">
         <w:r>
           <w:rPr>
-            <w:rStyle w:val="Hyperkobling"/>
+            <w:rStyle w:val="Hyperlink"/>
           </w:rPr>
           <w:t xml:space="preserve">stian.ellefsen@inn.no</w:t>
         </w:r>
@@ -319,7 +319,7 @@
     <w:bookmarkStart w:id="27" w:name="orcid"/>
     <w:p>
       <w:pPr>
-        <w:pStyle w:val="Overskrift3"/>
+        <w:pStyle w:val="Heading3"/>
       </w:pPr>
       <w:r>
         <w:t xml:space="preserve">ORCID</w:t>
@@ -327,7 +327,7 @@
     </w:p>
     <w:p>
       <w:pPr>
-        <w:pStyle w:val="correspondencestyle"/>
+        <w:pStyle w:val="correspondence_style"/>
       </w:pPr>
       <w:r>
         <w:t xml:space="preserve">Kristian Lian:</w:t>
@@ -338,7 +338,7 @@
       <w:hyperlink r:id="rId23">
         <w:r>
           <w:rPr>
-            <w:rStyle w:val="Hyperkobling"/>
+            <w:rStyle w:val="Hyperlink"/>
           </w:rPr>
           <w:t xml:space="preserve">https://orcid.org/0000-0002-5169-5960</w:t>
         </w:r>
@@ -346,7 +346,7 @@
     </w:p>
     <w:p>
       <w:pPr>
-        <w:pStyle w:val="correspondencestyle"/>
+        <w:pStyle w:val="correspondence_style"/>
       </w:pPr>
       <w:r>
         <w:t xml:space="preserve">Håvard Hamarsland:</w:t>
@@ -357,7 +357,7 @@
       <w:hyperlink r:id="rId24">
         <w:r>
           <w:rPr>
-            <w:rStyle w:val="Hyperkobling"/>
+            <w:rStyle w:val="Hyperlink"/>
           </w:rPr>
           <w:t xml:space="preserve">https://orcid.org/0000-0002-7343-2774</w:t>
         </w:r>
@@ -365,7 +365,7 @@
     </w:p>
     <w:p>
       <w:pPr>
-        <w:pStyle w:val="correspondencestyle"/>
+        <w:pStyle w:val="correspondence_style"/>
       </w:pPr>
       <w:r>
         <w:t xml:space="preserve">Daniel Hammarström</w:t>
@@ -376,7 +376,7 @@
       <w:hyperlink r:id="rId25">
         <w:r>
           <w:rPr>
-            <w:rStyle w:val="Hyperkobling"/>
+            <w:rStyle w:val="Hyperlink"/>
           </w:rPr>
           <w:t xml:space="preserve">https://orcid.org/0000-0001-8360-2100</w:t>
         </w:r>
@@ -384,7 +384,7 @@
     </w:p>
     <w:p>
       <w:pPr>
-        <w:pStyle w:val="correspondencestyle"/>
+        <w:pStyle w:val="correspondence_style"/>
       </w:pPr>
       <w:r>
         <w:t xml:space="preserve">Stian Ellefsen</w:t>
@@ -395,7 +395,7 @@
       <w:hyperlink r:id="rId26">
         <w:r>
           <w:rPr>
-            <w:rStyle w:val="Hyperkobling"/>
+            <w:rStyle w:val="Hyperlink"/>
           </w:rPr>
           <w:t xml:space="preserve">https://orcid.org/0000-0003-0467-2018</w:t>
         </w:r>
@@ -410,7 +410,7 @@
     <w:bookmarkStart w:id="28" w:name="abstract"/>
     <w:p>
       <w:pPr>
-        <w:pStyle w:val="Overskrift2"/>
+        <w:pStyle w:val="Heading2"/>
       </w:pPr>
       <w:r>
         <w:t xml:space="preserve">Abstract</w:t>
@@ -418,7 +418,7 @@
     </w:p>
     <w:p>
       <w:pPr>
-        <w:pStyle w:val="abstractstyle"/>
+        <w:pStyle w:val="abstract_style"/>
       </w:pPr>
       <w:r>
         <w:rPr>
@@ -436,7 +436,7 @@
     </w:p>
     <w:p>
       <w:pPr>
-        <w:pStyle w:val="abstractstyle"/>
+        <w:pStyle w:val="abstract_style"/>
       </w:pPr>
       <w:r>
         <w:rPr>
@@ -460,7 +460,7 @@
     </w:p>
     <w:p>
       <w:pPr>
-        <w:pStyle w:val="abstractstyle"/>
+        <w:pStyle w:val="abstract_style"/>
       </w:pPr>
       <w:r>
         <w:rPr>
@@ -617,7 +617,7 @@
     </w:p>
     <w:p>
       <w:pPr>
-        <w:pStyle w:val="abstractstyle"/>
+        <w:pStyle w:val="abstract_style"/>
       </w:pPr>
       <w:r>
         <w:rPr>
@@ -635,7 +635,7 @@
     </w:p>
     <w:p>
       <w:pPr>
-        <w:pStyle w:val="abstractstyle"/>
+        <w:pStyle w:val="abstract_style"/>
       </w:pPr>
       <w:r>
         <w:rPr>
@@ -661,7 +661,7 @@
     <w:bookmarkStart w:id="29" w:name="introduction"/>
     <w:p>
       <w:pPr>
-        <w:pStyle w:val="Overskrift2"/>
+        <w:pStyle w:val="Heading2"/>
       </w:pPr>
       <w:r>
         <w:t xml:space="preserve">Introduction</w:t>
@@ -725,7 +725,7 @@
     </w:p>
     <w:p>
       <w:pPr>
-        <w:pStyle w:val="Brdtekst"/>
+        <w:pStyle w:val="BodyText"/>
       </w:pPr>
       <w:r>
         <w:t xml:space="preserve">Nutritional supplements such as protein and creatine effectively optimize RT adaptations</w:t>
@@ -788,7 +788,7 @@
     </w:p>
     <w:p>
       <w:pPr>
-        <w:pStyle w:val="Brdtekst"/>
+        <w:pStyle w:val="BodyText"/>
       </w:pPr>
       <w:r>
         <w:t xml:space="preserve">Transcription of ribosomal RNA (rRNA) by Pol I is considered the rate limiting step in synthesizing new ribosomes</w:t>
@@ -871,7 +871,7 @@
     </w:p>
     <w:p>
       <w:pPr>
-        <w:pStyle w:val="Brdtekst"/>
+        <w:pStyle w:val="BodyText"/>
       </w:pPr>
       <w:r>
         <w:t xml:space="preserve">The purpose of this investigation was to test the hypothesis that glucose supplementation before and after</w:t>
@@ -933,7 +933,7 @@
     <w:bookmarkStart w:id="40" w:name="methods"/>
     <w:p>
       <w:pPr>
-        <w:pStyle w:val="Overskrift2"/>
+        <w:pStyle w:val="Heading2"/>
       </w:pPr>
       <w:r>
         <w:t xml:space="preserve">Methods</w:t>
@@ -942,7 +942,7 @@
     <w:bookmarkStart w:id="30" w:name="materials-and-methods"/>
     <w:p>
       <w:pPr>
-        <w:pStyle w:val="Overskrift3"/>
+        <w:pStyle w:val="Heading3"/>
       </w:pPr>
       <w:r>
         <w:t xml:space="preserve">Materials and methods</w:t>
@@ -960,7 +960,7 @@
     <w:bookmarkStart w:id="31" w:name="participants"/>
     <w:p>
       <w:pPr>
-        <w:pStyle w:val="Overskrift3"/>
+        <w:pStyle w:val="Heading3"/>
       </w:pPr>
       <w:r>
         <w:t xml:space="preserve">Participants</w:t>
@@ -978,7 +978,7 @@
     <w:bookmarkStart w:id="32" w:name="experimental-design"/>
     <w:p>
       <w:pPr>
-        <w:pStyle w:val="Overskrift3"/>
+        <w:pStyle w:val="Heading3"/>
       </w:pPr>
       <w:r>
         <w:t xml:space="preserve">Experimental design</w:t>
@@ -1003,7 +1003,7 @@
     </w:p>
     <w:p>
       <w:pPr>
-        <w:pStyle w:val="Brdtekst"/>
+        <w:pStyle w:val="BodyText"/>
       </w:pPr>
       <w:r>
         <w:t xml:space="preserve">All participants completed six RT sessions with glucose and six with placebo, allowing a within-subjects analysis of the effects of glucose ingestion before and after RT. Data from the first five RT sessions was used to investigate main outcome measures (total RNA, rRNA and protein) and leg muscle strength, whereas data from the sixth RT session was used to explore secondary outcomes (muscular recovery, plasma glucose and -c-peptide levels). Participants were asked to avoid resistance- or high-intensity training of the legs from Day -7 (Figure 1A) and onwards, until completion of the intervention and post-testing, to ensure the reliability of pre-intervention strength data and minimal interference from external exercise sources. If participants did conduct exercise training outside of the prescribed protocol, they were asked to ensure equal loading on pairwise consecutive days.</w:t>
@@ -1013,7 +1013,7 @@
     <w:bookmarkStart w:id="33" w:name="dietary-intervention"/>
     <w:p>
       <w:pPr>
-        <w:pStyle w:val="Overskrift3"/>
+        <w:pStyle w:val="Heading3"/>
       </w:pPr>
       <w:r>
         <w:t xml:space="preserve">Dietary intervention</w:t>
@@ -1031,7 +1031,7 @@
     <w:bookmarkStart w:id="34" w:name="assessment-of-muscular-strength"/>
     <w:p>
       <w:pPr>
-        <w:pStyle w:val="Overskrift3"/>
+        <w:pStyle w:val="Heading3"/>
       </w:pPr>
       <w:r>
         <w:t xml:space="preserve">Assessment of muscular strength</w:t>
@@ -1047,7 +1047,7 @@
     </w:p>
     <w:p>
       <w:pPr>
-        <w:pStyle w:val="Brdtekst"/>
+        <w:pStyle w:val="BodyText"/>
       </w:pPr>
       <w:r>
         <w:t xml:space="preserve">Assessment of unilateral one repetition maximum (1RM) leg press and knee extension was conducted at pre-intervention testing during familiarization (Figure 1, Ddays -7 and -5). The participants performed a general warm-up with 10min cycling on an indoor exercise bicycle. A protocol consisting of 1x10, 1x6 and 1x3 repetitions with a load equivalent to ~50-75% of assumed max repetitions, was used as a specific warm-up before each of the tests. All positions were controlled and recorded at the first 1RM test and repeated for the RT sessions. Maximal leg press strength was defined as the maximal load lifted in a controlled fashion, with a knee angle of 45 degrees (start), within a 2.5kg range. Attempts where participants did not reach 45 degrees during the eccentric phase, were not approved. Maximal knee extension testing followed the same specific warm-up and pause protocol and was defined as maximal load lifted in a controlled fashion, reaching full extension of the knee joint, within a 1.25kg range. Attempts with exaggerated hip movement or beneath full extension were not approved. Two minutes of rest were given during the specific warm-up, and three minutes of rest was given between 1RM attempts.</w:t>
@@ -1057,7 +1057,7 @@
     <w:bookmarkStart w:id="35" w:name="resistance-training-protocol"/>
     <w:p>
       <w:pPr>
-        <w:pStyle w:val="Overskrift3"/>
+        <w:pStyle w:val="Heading3"/>
       </w:pPr>
       <w:r>
         <w:t xml:space="preserve">Resistance training protocol</w:t>
@@ -1084,7 +1084,7 @@
     <w:bookmarkStart w:id="36" w:name="sampling-of-muscle-tissue-and-blood"/>
     <w:p>
       <w:pPr>
-        <w:pStyle w:val="Overskrift3"/>
+        <w:pStyle w:val="Heading3"/>
       </w:pPr>
       <w:r>
         <w:t xml:space="preserve">Sampling of muscle tissue and blood</w:t>
@@ -1130,7 +1130,7 @@
     </w:p>
     <w:p>
       <w:pPr>
-        <w:pStyle w:val="Brdtekst"/>
+        <w:pStyle w:val="BodyText"/>
       </w:pPr>
       <w:r>
         <w:t xml:space="preserve">To measure blood glucose levels with and without glucose ingestion/training, capillary blood was collected from finger draws on days with biopsy sampling. One capillary blood sample was taken on day 1 (Figure 1A) to serve as a baseline. On days 11 and 12 (Figure 1A), capillary blood samples were collected seven times: I) Immediately prior to protein ingestion (0700hrs) II) 45 minutes after protein ingestion (0745hrs) III) 1.5hrs after protein ingestion (0800hrs, i.e., immediately before GLU/PLAC intake), IV) 2hrs after protein ingestion (0900hrs, i.e., immediately before training), IV) in the middle of RT (~0915hrs), V) immediately after training (~0930hrs), and VI) 2hrs after completion of training (~1130hrs). Capillary blood samples were analysed with in-house equipment (BIOSEN C-Line, EKF diagnostic GmbH, Barleben). Venous blood samples were collected from the antecubital vein, coinciding with the capillary samples except 45min after protein ingestion and in the middle of the RT session, to analyse endocrine variables.</w:t>
@@ -1140,7 +1140,7 @@
     <w:bookmarkStart w:id="37" w:name="Xd015144b5eba5551340fd4dcddb6574a5c3e1b2"/>
     <w:p>
       <w:pPr>
-        <w:pStyle w:val="Overskrift3"/>
+        <w:pStyle w:val="Heading3"/>
       </w:pPr>
       <w:r>
         <w:t xml:space="preserve">Total RNA extraction and quantitative real-time reverse transcription polymerase chain reaction</w:t>
@@ -1194,7 +1194,7 @@
     </w:p>
     <w:p>
       <w:pPr>
-        <w:pStyle w:val="Brdtekst"/>
+        <w:pStyle w:val="BodyText"/>
       </w:pPr>
       <w:r>
         <w:t xml:space="preserve">Five-hundred ng of RNA was reverse transcribed using Super Script IV Reverse Transcriptase (Invitrogen, Oslo, Norway), according to the manufacturer’s instructions using anchored oligo-dT and random hexamer primers (Thermo Scientific, Oslo, Norway). All samples were reverse transcribed and diluted to 1:50 before quantitative real-time polymerase chain reaction (qPCR). qPCR reactions were run over 40 cycles (3 s 95°C denaturing and 30 s 60°C annealing) on a fast-cycling real-time detection system (Applied Biosystems 7500 fast Real-Time PCR Systems, Life Technologies AS), with a total reaction volume of 10 µl consisting of 2 µl of cDNA, gene-specific primers (0.5 µM final concentration) and a commercial master mix (2X SYBR Select Master Mix, Applied Biosystems, Life Technologies AS, Oslo, Norway). Raw fluorescence data was modelled with a best-fit sigmoidal model using the qPCR package</w:t>
@@ -1240,7 +1240,7 @@
     <w:bookmarkStart w:id="38" w:name="protein-extraction-and-immunoblotting"/>
     <w:p>
       <w:pPr>
-        <w:pStyle w:val="Overskrift3"/>
+        <w:pStyle w:val="Heading3"/>
       </w:pPr>
       <w:r>
         <w:t xml:space="preserve">Protein extraction and immunoblotting</w:t>
@@ -1300,7 +1300,7 @@
     <w:bookmarkStart w:id="39" w:name="statistics-and-data-analysis"/>
     <w:p>
       <w:pPr>
-        <w:pStyle w:val="Overskrift3"/>
+        <w:pStyle w:val="Heading3"/>
       </w:pPr>
       <w:r>
         <w:t xml:space="preserve">Statistics and data analysis</w:t>
@@ -1442,7 +1442,7 @@
     <w:bookmarkStart w:id="44" w:name="results"/>
     <w:p>
       <w:pPr>
-        <w:pStyle w:val="Overskrift2"/>
+        <w:pStyle w:val="Heading2"/>
       </w:pPr>
       <w:r>
         <w:t xml:space="preserve">Results</w:t>
@@ -1477,7 +1477,7 @@
     </w:p>
     <w:p>
       <w:pPr>
-        <w:pStyle w:val="Brdtekst"/>
+        <w:pStyle w:val="BodyText"/>
       </w:pPr>
       <w:r>
         <w:t xml:space="preserve">Glucose ingestion before and after RT led to significant increases in plasma glucose levels by 38% immediately before RT (Figure 1B, 0 min), by 31% during RT (Figure 1B, 15 min) and by 32% immediately after RT (Figure 1B, 30 min; all :</w:t>
@@ -1533,7 +1533,7 @@
     </w:p>
     <w:p>
       <w:pPr>
-        <w:pStyle w:val="Brdtekst"/>
+        <w:pStyle w:val="BodyText"/>
       </w:pPr>
       <w:r>
         <w:t xml:space="preserve">After 5 RT sessions (Figure 1D, Post 5RT), there was a significant difference in strength between glucose and placebo, where placebo decreased strength by 7% more than glucose (Figure 1D,</w:t>
@@ -1702,7 +1702,7 @@
     <w:bookmarkStart w:id="43" w:name="markers-of-ribosome-biogenesis"/>
     <w:p>
       <w:pPr>
-        <w:pStyle w:val="Overskrift3"/>
+        <w:pStyle w:val="Heading3"/>
       </w:pPr>
       <w:r>
         <w:t xml:space="preserve">Markers of ribosome biogenesis</w:t>
@@ -1711,7 +1711,7 @@
     <w:bookmarkStart w:id="41" w:name="total-rna-and-ribosomal-rna"/>
     <w:p>
       <w:pPr>
-        <w:pStyle w:val="Overskrift5"/>
+        <w:pStyle w:val="Heading5"/>
       </w:pPr>
       <w:r>
         <w:t xml:space="preserve">Total RNA and ribosomal RNA</w:t>
@@ -1825,7 +1825,7 @@
     <w:bookmarkStart w:id="42" w:name="protein"/>
     <w:p>
       <w:pPr>
-        <w:pStyle w:val="Overskrift5"/>
+        <w:pStyle w:val="Heading5"/>
       </w:pPr>
       <w:r>
         <w:t xml:space="preserve">Protein</w:t>
@@ -1888,7 +1888,7 @@
     <w:bookmarkStart w:id="45" w:name="discussion"/>
     <w:p>
       <w:pPr>
-        <w:pStyle w:val="Overskrift2"/>
+        <w:pStyle w:val="Heading2"/>
       </w:pPr>
       <w:r>
         <w:t xml:space="preserve">Discussion</w:t>
@@ -1945,7 +1945,7 @@
     </w:p>
     <w:p>
       <w:pPr>
-        <w:pStyle w:val="Brdtekst"/>
+        <w:pStyle w:val="BodyText"/>
       </w:pPr>
       <w:r>
         <w:t xml:space="preserve">To our knowledge, no previous study has investigated the effects of glucose compared to placebo ingestion with RT on ribosome biogenesis in human skeletal muscle previously, making our hypotheses exploratory and comparisons few.</w:t>
@@ -2172,7 +2172,7 @@
     </w:p>
     <w:p>
       <w:pPr>
-        <w:pStyle w:val="Brdtekst"/>
+        <w:pStyle w:val="BodyText"/>
       </w:pPr>
       <w:r>
         <w:t xml:space="preserve">In the present study, despite not measuring the activity in central pathways mediating anabolic signalling (mTORC1, ERK1/2), analyses of the downstream target UBF and the ribosomal protein S6 (rpS6), as well as the general transcription factor c-Myc, further supported observations from the RNA data. UBF has previously been described as a master regulator of rDNA transcription</w:t>
@@ -2246,71 +2246,67 @@
       </w:r>
       <w:r>
         <w:t xml:space="preserve">.</w:t>
-      </w:r>
-      <w:r>
-        <w:t xml:space="preserve"> </w:t>
-      </w:r>
-      <w:r>
-        <w:t xml:space="preserve">treatments</w:t>
-      </w:r>
-      <w:r>
-        <w:t xml:space="preserve"> </w:t>
-      </w:r>
-      <w:r>
-        <w:t xml:space="preserve">As in the biological data, there was generally no difference in the change of strength as an index between the conditions. Generally, skeletal muscle strength decreased from baseline to post-fifth and -sixth RT sessions, with a significantly less reduction in glucose compared to placebo at post-fifth session measurement. This could suggest that the RT protocol fatigued the participants, as both training frequency and intensity were quite high. Another promising explanation might be the biphasic recovery pattern, as described by Raastad &amp; Hallén</w:t>
-      </w:r>
-      <w:r>
-        <w:t xml:space="preserve"> </w:t>
-      </w:r>
-      <w:r>
-        <w:t xml:space="preserve">(44)</w:t>
-      </w:r>
-      <w:r>
-        <w:t xml:space="preserve">, where the participants experienced a rapid recovery during the initial 11hrs post-exercise, followed by a levelling off or drop until 22hrs post-exercise. Herein, inflammation and phagocytic activity were proposed to be involved in the performance drop between 11-22hrs</w:t>
-      </w:r>
-      <w:r>
-        <w:t xml:space="preserve"> </w:t>
-      </w:r>
-      <w:r>
-        <w:t xml:space="preserve">(44)</w:t>
-      </w:r>
-      <w:r>
-        <w:t xml:space="preserve">. Indeed, this pattern seems quite similar to what was observed in the present study, with a rapid recovery at 30min and 2hrs post-sixth RT session and a drop at 23hrs. Further, strength testing during the intervention was conducted 23hrs after RT, meaning that these tests also may have been influenced by the biphasic recovery. However, this does not explain the difference between conditions at post-fifth RT session, or the great drop in strength from post 4RT to post 5RT sessions. A possible argument could be that exercising without glucose may have caused more stress compared to exercising with glucose, as glucose is the preferred energy source during strenuous exercise</w:t>
-      </w:r>
-      <w:r>
-        <w:t xml:space="preserve"> </w:t>
-      </w:r>
-      <w:r>
-        <w:t xml:space="preserve">(12)</w:t>
-      </w:r>
-      <w:r>
-        <w:t xml:space="preserve">, thus increasing performance with glucose compared to placebo. Notably, training volume showed that the total training session volume was equal on pairwise consecutive days, i.e. no difference between days 1-2, days 3-4 and so on. Hence, there were no differences in mechanical loading to induce a higher stress between conditions. Arguably, an increased energy availability via glucose ingestion during RT may induce less acute stress on the exercised skeletal muscle, therefore less fatigue, and perhaps less performance reduction, compared to placebo during RT</w:t>
-      </w:r>
-      <w:r>
-        <w:t xml:space="preserve"> </w:t>
-      </w:r>
-      <w:r>
-        <w:t xml:space="preserve">(45, 46)</w:t>
-      </w:r>
-      <w:r>
-        <w:t xml:space="preserve"> </w:t>
-      </w:r>
-      <w:r>
-        <w:t xml:space="preserve">Unfortunately, we did not conduct measurements of markers of metabolic stress such ass inorganic phosphate, H+, Mg2+ and the ADP/ATP ratio</w:t>
-      </w:r>
-      <w:r>
-        <w:t xml:space="preserve"> </w:t>
-      </w:r>
-      <w:r>
-        <w:t xml:space="preserve">(45, 46)</w:t>
-      </w:r>
-      <w:r>
-        <w:t xml:space="preserve">. Therefore, discussing the potential effect of differences in metabolic stress between conditions would only be speculation, however probable. Lastly, these inconclusive observations may also reflect our limited sample size, despite using a within-subjects design. Initially, we met our minimum limit of 16 participants. Unfortunately, three dropped out during the intervention, leaving our statistical power slightly underpowered according to the a priori calculation.</w:t>
       </w:r>
     </w:p>
     <w:p>
       <w:pPr>
-        <w:pStyle w:val="Brdtekst"/>
+        <w:pStyle w:val="BodyText"/>
+      </w:pPr>
+      <w:r>
+        <w:t xml:space="preserve">As in the biological data, there was generally no difference in the change of strength as an index between the conditions. Generally, skeletal muscle strength decreased from baseline to post-fifth and -sixth RT sessions, with a significantly less reduction in glucose compared to placebo at post-fifth session measurement. This could suggest that the RT protocol fatigued the participants, as both training frequency and intensity were quite high. Another promising explanation might be the biphasic recovery pattern, as described by Raastad &amp; Hallén</w:t>
+      </w:r>
+      <w:r>
+        <w:t xml:space="preserve"> </w:t>
+      </w:r>
+      <w:r>
+        <w:t xml:space="preserve">(44)</w:t>
+      </w:r>
+      <w:r>
+        <w:t xml:space="preserve">, where the participants experienced a rapid recovery during the initial 11hrs post-exercise, followed by a levelling off or drop until 22hrs post-exercise. Herein, inflammation and phagocytic activity were proposed to be involved in the performance drop between 11-22hrs</w:t>
+      </w:r>
+      <w:r>
+        <w:t xml:space="preserve"> </w:t>
+      </w:r>
+      <w:r>
+        <w:t xml:space="preserve">(44)</w:t>
+      </w:r>
+      <w:r>
+        <w:t xml:space="preserve">. Indeed, this pattern seems quite similar to what was observed in the present study, with a rapid recovery at 30min and 2hrs post-sixth RT session and a drop at 23hrs. Further, strength testing during the intervention was conducted 23hrs after RT, meaning that these tests also may have been influenced by the biphasic recovery. However, this does not explain the difference between conditions at post-fifth RT session, or the great drop in strength from post 4RT to post 5RT sessions. A possible argument could be that exercising without glucose may have caused more stress compared to exercising with glucose, as glucose is the preferred energy source during strenuous exercise</w:t>
+      </w:r>
+      <w:r>
+        <w:t xml:space="preserve"> </w:t>
+      </w:r>
+      <w:r>
+        <w:t xml:space="preserve">(12)</w:t>
+      </w:r>
+      <w:r>
+        <w:t xml:space="preserve">, thus increasing performance with glucose compared to placebo. Notably, training volume showed that the total training session volume was equal on pairwise consecutive days, i.e. no difference between days 1-2, days 3-4 and so on. Hence, there were no differences in mechanical loading to induce a higher stress between conditions. Arguably, an increased energy availability via glucose ingestion during RT may induce less acute stress on the exercised skeletal muscle, therefore less fatigue, and perhaps less performance reduction, compared to placebo during RT</w:t>
+      </w:r>
+      <w:r>
+        <w:t xml:space="preserve"> </w:t>
+      </w:r>
+      <w:r>
+        <w:t xml:space="preserve">(45, 46)</w:t>
+      </w:r>
+      <w:r>
+        <w:t xml:space="preserve"> </w:t>
+      </w:r>
+      <w:r>
+        <w:t xml:space="preserve">Unfortunately, we did not conduct measurements of markers of metabolic stress such ass inorganic phosphate, H+, Mg2+ and the ADP/ATP ratio</w:t>
+      </w:r>
+      <w:r>
+        <w:t xml:space="preserve"> </w:t>
+      </w:r>
+      <w:r>
+        <w:t xml:space="preserve">(45, 46)</w:t>
+      </w:r>
+      <w:r>
+        <w:t xml:space="preserve">. Therefore, discussing the potential effect of differences in metabolic stress between conditions would only be speculation, however probable. Lastly, these inconclusive observations may also reflect our limited sample size, despite using a within-subjects design. Initially, we met our minimum limit of 16 participants. Unfortunately, three dropped out during the intervention, leaving our statistical power slightly underpowered according to the a priori calculation.</w:t>
+      </w:r>
+    </w:p>
+    <w:p>
+      <w:pPr>
+        <w:pStyle w:val="BodyText"/>
       </w:pPr>
       <w:r>
         <w:t xml:space="preserve">In conclusion, ingestion of glucose immediately before and after resistance exercise training does not acutely augment ribosome biogenesis after two weeks of heavy resistance exercise training, in moderately trained young adults. Neither does it acutely enhance muscular performance during the exercise period or after five sessions, nor recovery within 23hrs of the last session. The observations in total RNA, rRNA and rDNA transcription initiation-associated proteins support the key role of UBF in ribosome biogenesis regulation in human skeletal muscle following resistance training. If future investigations are to be made on this topic, a greater sample size coupled with a negative control group and analyses of the intramuscular glycogen storage may provide higher-resolution results.</w:t>
@@ -2320,7 +2316,7 @@
     <w:bookmarkStart w:id="139" w:name="references"/>
     <w:p>
       <w:pPr>
-        <w:pStyle w:val="Overskrift2"/>
+        <w:pStyle w:val="Heading2"/>
       </w:pPr>
       <w:r>
         <w:t xml:space="preserve">References</w:t>
@@ -2330,7 +2326,7 @@
     <w:bookmarkStart w:id="47" w:name="ref-alvarez_interindividual_2018"/>
     <w:p>
       <w:pPr>
-        <w:pStyle w:val="Bibliografi"/>
+        <w:pStyle w:val="Bibliography"/>
       </w:pPr>
       <w:r>
         <w:t xml:space="preserve">1.</w:t>
@@ -2477,7 +2473,7 @@
       <w:hyperlink r:id="rId46">
         <w:r>
           <w:rPr>
-            <w:rStyle w:val="Hyperkobling"/>
+            <w:rStyle w:val="Hyperlink"/>
           </w:rPr>
           <w:t xml:space="preserve">10.1111/sms.13213</w:t>
         </w:r>
@@ -2490,7 +2486,7 @@
     <w:bookmarkStart w:id="49" w:name="ref-mann_high_2014"/>
     <w:p>
       <w:pPr>
-        <w:pStyle w:val="Bibliografi"/>
+        <w:pStyle w:val="Bibliography"/>
       </w:pPr>
       <w:r>
         <w:t xml:space="preserve">2.</w:t>
@@ -2649,7 +2645,7 @@
       <w:hyperlink r:id="rId48">
         <w:r>
           <w:rPr>
-            <w:rStyle w:val="Hyperkobling"/>
+            <w:rStyle w:val="Hyperlink"/>
           </w:rPr>
           <w:t xml:space="preserve">10.1007/s40279-014-0197-3</w:t>
         </w:r>
@@ -2662,7 +2658,7 @@
     <w:bookmarkStart w:id="51" w:name="ref-thalacker-mercer_cluster_2013"/>
     <w:p>
       <w:pPr>
-        <w:pStyle w:val="Bibliografi"/>
+        <w:pStyle w:val="Bibliography"/>
       </w:pPr>
       <w:r>
         <w:t xml:space="preserve">3.</w:t>
@@ -2770,7 +2766,7 @@
       <w:hyperlink r:id="rId50">
         <w:r>
           <w:rPr>
-            <w:rStyle w:val="Hyperkobling"/>
+            <w:rStyle w:val="Hyperlink"/>
           </w:rPr>
           <w:t xml:space="preserve">10.1152/physiolgenomics.00167.2012</w:t>
         </w:r>
@@ -2783,7 +2779,7 @@
     <w:bookmarkStart w:id="53" w:name="ref-figueiredo_genetic_2021"/>
     <w:p>
       <w:pPr>
-        <w:pStyle w:val="Bibliografi"/>
+        <w:pStyle w:val="Bibliography"/>
       </w:pPr>
       <w:r>
         <w:t xml:space="preserve">4.</w:t>
@@ -2982,7 +2978,7 @@
       <w:hyperlink r:id="rId52">
         <w:r>
           <w:rPr>
-            <w:rStyle w:val="Hyperkobling"/>
+            <w:rStyle w:val="Hyperlink"/>
           </w:rPr>
           <w:t xml:space="preserve">10.1113/JP281244</w:t>
         </w:r>
@@ -2995,7 +2991,7 @@
     <w:bookmarkStart w:id="55" w:name="ref-hammarstrom_benefits_2020"/>
     <w:p>
       <w:pPr>
-        <w:pStyle w:val="Bibliografi"/>
+        <w:pStyle w:val="Bibliography"/>
       </w:pPr>
       <w:r>
         <w:t xml:space="preserve">5.</w:t>
@@ -3155,7 +3151,7 @@
       <w:hyperlink r:id="rId54">
         <w:r>
           <w:rPr>
-            <w:rStyle w:val="Hyperkobling"/>
+            <w:rStyle w:val="Hyperlink"/>
           </w:rPr>
           <w:t xml:space="preserve">10.1113/JP278455</w:t>
         </w:r>
@@ -3168,7 +3164,7 @@
     <w:bookmarkStart w:id="57" w:name="ref-krieger_single_2009"/>
     <w:p>
       <w:pPr>
-        <w:pStyle w:val="Bibliografi"/>
+        <w:pStyle w:val="Bibliography"/>
       </w:pPr>
       <w:r>
         <w:t xml:space="preserve">6.</w:t>
@@ -3271,7 +3267,7 @@
       <w:hyperlink r:id="rId56">
         <w:r>
           <w:rPr>
-            <w:rStyle w:val="Hyperkobling"/>
+            <w:rStyle w:val="Hyperlink"/>
           </w:rPr>
           <w:t xml:space="preserve">10.1519/JSC.0b013e3181b370be</w:t>
         </w:r>
@@ -3284,7 +3280,7 @@
     <w:bookmarkStart w:id="59" w:name="ref-schoenfeld_strength_2017"/>
     <w:p>
       <w:pPr>
-        <w:pStyle w:val="Bibliografi"/>
+        <w:pStyle w:val="Bibliography"/>
       </w:pPr>
       <w:r>
         <w:t xml:space="preserve">7.</w:t>
@@ -3453,7 +3449,7 @@
       <w:hyperlink r:id="rId58">
         <w:r>
           <w:rPr>
-            <w:rStyle w:val="Hyperkobling"/>
+            <w:rStyle w:val="Hyperlink"/>
           </w:rPr>
           <w:t xml:space="preserve">10.1519/JSC.0000000000002200</w:t>
         </w:r>
@@ -3466,7 +3462,7 @@
     <w:bookmarkStart w:id="61" w:name="ref-cermak_protein_2012"/>
     <w:p>
       <w:pPr>
-        <w:pStyle w:val="Bibliografi"/>
+        <w:pStyle w:val="Bibliography"/>
       </w:pPr>
       <w:r>
         <w:t xml:space="preserve">8.</w:t>
@@ -3561,7 +3557,7 @@
       <w:hyperlink r:id="rId60">
         <w:r>
           <w:rPr>
-            <w:rStyle w:val="Hyperkobling"/>
+            <w:rStyle w:val="Hyperlink"/>
           </w:rPr>
           <w:t xml:space="preserve">10.3945/ajcn.112.037556</w:t>
         </w:r>
@@ -3574,7 +3570,7 @@
     <w:bookmarkStart w:id="63" w:name="ref-lanhers_creatine_2015"/>
     <w:p>
       <w:pPr>
-        <w:pStyle w:val="Bibliografi"/>
+        <w:pStyle w:val="Bibliography"/>
       </w:pPr>
       <w:r>
         <w:t xml:space="preserve">9.</w:t>
@@ -3760,7 +3756,7 @@
       <w:hyperlink r:id="rId62">
         <w:r>
           <w:rPr>
-            <w:rStyle w:val="Hyperkobling"/>
+            <w:rStyle w:val="Hyperlink"/>
           </w:rPr>
           <w:t xml:space="preserve">10.1007/s40279-015-0337-4</w:t>
         </w:r>
@@ -3773,7 +3769,7 @@
     <w:bookmarkStart w:id="65" w:name="ref-lanhers_creatine_2017"/>
     <w:p>
       <w:pPr>
-        <w:pStyle w:val="Bibliografi"/>
+        <w:pStyle w:val="Bibliography"/>
       </w:pPr>
       <w:r>
         <w:t xml:space="preserve">10.</w:t>
@@ -3959,7 +3955,7 @@
       <w:hyperlink r:id="rId64">
         <w:r>
           <w:rPr>
-            <w:rStyle w:val="Hyperkobling"/>
+            <w:rStyle w:val="Hyperlink"/>
           </w:rPr>
           <w:t xml:space="preserve">10.1007/s40279-016-0571-4</w:t>
         </w:r>
@@ -3972,7 +3968,7 @@
     <w:bookmarkStart w:id="67" w:name="ref-morton_systematic_2018"/>
     <w:p>
       <w:pPr>
-        <w:pStyle w:val="Bibliografi"/>
+        <w:pStyle w:val="Bibliography"/>
       </w:pPr>
       <w:r>
         <w:t xml:space="preserve">11.</w:t>
@@ -4145,7 +4141,7 @@
       <w:hyperlink r:id="rId66">
         <w:r>
           <w:rPr>
-            <w:rStyle w:val="Hyperkobling"/>
+            <w:rStyle w:val="Hyperlink"/>
           </w:rPr>
           <w:t xml:space="preserve">10.1136/bjsports-2017-097608</w:t>
         </w:r>
@@ -4158,7 +4154,7 @@
     <w:bookmarkStart w:id="69" w:name="ref-mul_exercise_2015"/>
     <w:p>
       <w:pPr>
-        <w:pStyle w:val="Bibliografi"/>
+        <w:pStyle w:val="Bibliography"/>
       </w:pPr>
       <w:r>
         <w:t xml:space="preserve">12.</w:t>
@@ -4224,55 +4220,55 @@
       <w:hyperlink r:id="rId68">
         <w:r>
           <w:rPr>
-            <w:rStyle w:val="Hyperkobling"/>
+            <w:rStyle w:val="Hyperlink"/>
           </w:rPr>
           <w:t xml:space="preserve">Exercise and</w:t>
         </w:r>
         <w:r>
           <w:rPr>
-            <w:rStyle w:val="Hyperkobling"/>
+            <w:rStyle w:val="Hyperlink"/>
           </w:rPr>
           <w:t xml:space="preserve"> </w:t>
         </w:r>
         <w:r>
           <w:rPr>
-            <w:rStyle w:val="Hyperkobling"/>
+            <w:rStyle w:val="Hyperlink"/>
           </w:rPr>
           <w:t xml:space="preserve">Regulation</w:t>
         </w:r>
         <w:r>
           <w:rPr>
-            <w:rStyle w:val="Hyperkobling"/>
+            <w:rStyle w:val="Hyperlink"/>
           </w:rPr>
           <w:t xml:space="preserve"> </w:t>
         </w:r>
         <w:r>
           <w:rPr>
-            <w:rStyle w:val="Hyperkobling"/>
+            <w:rStyle w:val="Hyperlink"/>
           </w:rPr>
           <w:t xml:space="preserve">of</w:t>
         </w:r>
         <w:r>
           <w:rPr>
-            <w:rStyle w:val="Hyperkobling"/>
+            <w:rStyle w:val="Hyperlink"/>
           </w:rPr>
           <w:t xml:space="preserve"> </w:t>
         </w:r>
         <w:r>
           <w:rPr>
-            <w:rStyle w:val="Hyperkobling"/>
+            <w:rStyle w:val="Hyperlink"/>
           </w:rPr>
           <w:t xml:space="preserve">Carbohydrate</w:t>
         </w:r>
         <w:r>
           <w:rPr>
-            <w:rStyle w:val="Hyperkobling"/>
+            <w:rStyle w:val="Hyperlink"/>
           </w:rPr>
           <w:t xml:space="preserve"> </w:t>
         </w:r>
         <w:r>
           <w:rPr>
-            <w:rStyle w:val="Hyperkobling"/>
+            <w:rStyle w:val="Hyperlink"/>
           </w:rPr>
           <w:t xml:space="preserve">Metabolism</w:t>
         </w:r>
@@ -4368,7 +4364,7 @@
     <w:bookmarkStart w:id="71" w:name="ref-sebata_control_2018"/>
     <w:p>
       <w:pPr>
-        <w:pStyle w:val="Bibliografi"/>
+        <w:pStyle w:val="Bibliography"/>
       </w:pPr>
       <w:r>
         <w:t xml:space="preserve">13.</w:t>
@@ -4408,67 +4404,67 @@
       <w:hyperlink r:id="rId70">
         <w:r>
           <w:rPr>
-            <w:rStyle w:val="Hyperkobling"/>
+            <w:rStyle w:val="Hyperlink"/>
           </w:rPr>
           <w:t xml:space="preserve">Control of</w:t>
         </w:r>
         <w:r>
           <w:rPr>
-            <w:rStyle w:val="Hyperkobling"/>
+            <w:rStyle w:val="Hyperlink"/>
           </w:rPr>
           <w:t xml:space="preserve"> </w:t>
         </w:r>
         <w:r>
           <w:rPr>
-            <w:rStyle w:val="Hyperkobling"/>
+            <w:rStyle w:val="Hyperlink"/>
           </w:rPr>
           <w:t xml:space="preserve">Ribosomal</w:t>
         </w:r>
         <w:r>
           <w:rPr>
-            <w:rStyle w:val="Hyperkobling"/>
+            <w:rStyle w:val="Hyperlink"/>
           </w:rPr>
           <w:t xml:space="preserve"> </w:t>
         </w:r>
         <w:r>
           <w:rPr>
-            <w:rStyle w:val="Hyperkobling"/>
+            <w:rStyle w:val="Hyperlink"/>
           </w:rPr>
           <w:t xml:space="preserve">RNA</w:t>
         </w:r>
         <w:r>
           <w:rPr>
-            <w:rStyle w:val="Hyperkobling"/>
+            <w:rStyle w:val="Hyperlink"/>
           </w:rPr>
           <w:t xml:space="preserve"> </w:t>
         </w:r>
         <w:r>
           <w:rPr>
-            <w:rStyle w:val="Hyperkobling"/>
+            <w:rStyle w:val="Hyperlink"/>
           </w:rPr>
           <w:t xml:space="preserve">Transcription</w:t>
         </w:r>
         <w:r>
           <w:rPr>
-            <w:rStyle w:val="Hyperkobling"/>
+            <w:rStyle w:val="Hyperlink"/>
           </w:rPr>
           <w:t xml:space="preserve"> </w:t>
         </w:r>
         <w:r>
           <w:rPr>
-            <w:rStyle w:val="Hyperkobling"/>
+            <w:rStyle w:val="Hyperlink"/>
           </w:rPr>
           <w:t xml:space="preserve">by</w:t>
         </w:r>
         <w:r>
           <w:rPr>
-            <w:rStyle w:val="Hyperkobling"/>
+            <w:rStyle w:val="Hyperlink"/>
           </w:rPr>
           <w:t xml:space="preserve"> </w:t>
         </w:r>
         <w:r>
           <w:rPr>
-            <w:rStyle w:val="Hyperkobling"/>
+            <w:rStyle w:val="Hyperlink"/>
           </w:rPr>
           <w:t xml:space="preserve">Nutrients</w:t>
         </w:r>
@@ -4690,7 +4686,7 @@
     <w:bookmarkStart w:id="73" w:name="ref-kusnadi_regulation_2015"/>
     <w:p>
       <w:pPr>
-        <w:pStyle w:val="Bibliografi"/>
+        <w:pStyle w:val="Bibliography"/>
       </w:pPr>
       <w:r>
         <w:t xml:space="preserve">14.</w:t>
@@ -4810,7 +4806,7 @@
       <w:hyperlink r:id="rId72">
         <w:r>
           <w:rPr>
-            <w:rStyle w:val="Hyperkobling"/>
+            <w:rStyle w:val="Hyperlink"/>
           </w:rPr>
           <w:t xml:space="preserve">10.1016/j.gene.2014.11.010</w:t>
         </w:r>
@@ -4823,7 +4819,7 @@
     <w:bookmarkStart w:id="75" w:name="ref-moss_housekeeper_2007"/>
     <w:p>
       <w:pPr>
-        <w:pStyle w:val="Bibliografi"/>
+        <w:pStyle w:val="Bibliography"/>
       </w:pPr>
       <w:r>
         <w:t xml:space="preserve">15.</w:t>
@@ -4917,7 +4913,7 @@
       <w:hyperlink r:id="rId74">
         <w:r>
           <w:rPr>
-            <w:rStyle w:val="Hyperkobling"/>
+            <w:rStyle w:val="Hyperlink"/>
           </w:rPr>
           <w:t xml:space="preserve">10.1007/s00018-006-6278-1</w:t>
         </w:r>
@@ -4930,7 +4926,7 @@
     <w:bookmarkStart w:id="77" w:name="ref-figueiredo_regulation_2019"/>
     <w:p>
       <w:pPr>
-        <w:pStyle w:val="Bibliografi"/>
+        <w:pStyle w:val="Bibliography"/>
       </w:pPr>
       <w:r>
         <w:t xml:space="preserve">16.</w:t>
@@ -5025,7 +5021,7 @@
       <w:hyperlink r:id="rId76">
         <w:r>
           <w:rPr>
-            <w:rStyle w:val="Hyperkobling"/>
+            <w:rStyle w:val="Hyperlink"/>
           </w:rPr>
           <w:t xml:space="preserve">10.1152/physiol.00034.2018</w:t>
         </w:r>
@@ -5038,7 +5034,7 @@
     <w:bookmarkStart w:id="79" w:name="ref-stec_ribosome_2016"/>
     <w:p>
       <w:pPr>
-        <w:pStyle w:val="Bibliografi"/>
+        <w:pStyle w:val="Bibliography"/>
       </w:pPr>
       <w:r>
         <w:t xml:space="preserve">17.</w:t>
@@ -5146,7 +5142,7 @@
       <w:hyperlink r:id="rId78">
         <w:r>
           <w:rPr>
-            <w:rStyle w:val="Hyperkobling"/>
+            <w:rStyle w:val="Hyperlink"/>
           </w:rPr>
           <w:t xml:space="preserve">10.1152/ajpendo.00486.2015</w:t>
         </w:r>
@@ -5159,7 +5155,7 @@
     <w:bookmarkStart w:id="81" w:name="ref-von_walden_ribosome_2019"/>
     <w:p>
       <w:pPr>
-        <w:pStyle w:val="Bibliografi"/>
+        <w:pStyle w:val="Bibliography"/>
       </w:pPr>
       <w:r>
         <w:t xml:space="preserve">18.</w:t>
@@ -5202,7 +5198,7 @@
       <w:hyperlink r:id="rId80">
         <w:r>
           <w:rPr>
-            <w:rStyle w:val="Hyperkobling"/>
+            <w:rStyle w:val="Hyperlink"/>
           </w:rPr>
           <w:t xml:space="preserve">10.1152/japplphysiol.00963.2018</w:t>
         </w:r>
@@ -5215,7 +5211,7 @@
     <w:bookmarkStart w:id="83" w:name="ref-moss_promotion_1995"/>
     <w:p>
       <w:pPr>
-        <w:pStyle w:val="Bibliografi"/>
+        <w:pStyle w:val="Bibliography"/>
       </w:pPr>
       <w:r>
         <w:t xml:space="preserve">19.</w:t>
@@ -5255,115 +5251,115 @@
       <w:hyperlink r:id="rId82">
         <w:r>
           <w:rPr>
-            <w:rStyle w:val="Hyperkobling"/>
+            <w:rStyle w:val="Hyperlink"/>
           </w:rPr>
           <w:t xml:space="preserve">Promotion and</w:t>
         </w:r>
         <w:r>
           <w:rPr>
-            <w:rStyle w:val="Hyperkobling"/>
+            <w:rStyle w:val="Hyperlink"/>
           </w:rPr>
           <w:t xml:space="preserve"> </w:t>
         </w:r>
         <w:r>
           <w:rPr>
-            <w:rStyle w:val="Hyperkobling"/>
+            <w:rStyle w:val="Hyperlink"/>
           </w:rPr>
           <w:t xml:space="preserve">Regulation</w:t>
         </w:r>
         <w:r>
           <w:rPr>
-            <w:rStyle w:val="Hyperkobling"/>
+            <w:rStyle w:val="Hyperlink"/>
           </w:rPr>
           <w:t xml:space="preserve"> </w:t>
         </w:r>
         <w:r>
           <w:rPr>
-            <w:rStyle w:val="Hyperkobling"/>
+            <w:rStyle w:val="Hyperlink"/>
           </w:rPr>
           <w:t xml:space="preserve">of</w:t>
         </w:r>
         <w:r>
           <w:rPr>
-            <w:rStyle w:val="Hyperkobling"/>
+            <w:rStyle w:val="Hyperlink"/>
           </w:rPr>
           <w:t xml:space="preserve"> </w:t>
         </w:r>
         <w:r>
           <w:rPr>
-            <w:rStyle w:val="Hyperkobling"/>
+            <w:rStyle w:val="Hyperlink"/>
           </w:rPr>
           <w:t xml:space="preserve">Ribosomal</w:t>
         </w:r>
         <w:r>
           <w:rPr>
-            <w:rStyle w:val="Hyperkobling"/>
+            <w:rStyle w:val="Hyperlink"/>
           </w:rPr>
           <w:t xml:space="preserve"> </w:t>
         </w:r>
         <w:r>
           <w:rPr>
-            <w:rStyle w:val="Hyperkobling"/>
+            <w:rStyle w:val="Hyperlink"/>
           </w:rPr>
           <w:t xml:space="preserve">Transcription</w:t>
         </w:r>
         <w:r>
           <w:rPr>
-            <w:rStyle w:val="Hyperkobling"/>
+            <w:rStyle w:val="Hyperlink"/>
           </w:rPr>
           <w:t xml:space="preserve"> </w:t>
         </w:r>
         <w:r>
           <w:rPr>
-            <w:rStyle w:val="Hyperkobling"/>
+            <w:rStyle w:val="Hyperlink"/>
           </w:rPr>
           <w:t xml:space="preserve">in</w:t>
         </w:r>
         <w:r>
           <w:rPr>
-            <w:rStyle w:val="Hyperkobling"/>
+            <w:rStyle w:val="Hyperlink"/>
           </w:rPr>
           <w:t xml:space="preserve"> </w:t>
         </w:r>
         <w:r>
           <w:rPr>
-            <w:rStyle w:val="Hyperkobling"/>
+            <w:rStyle w:val="Hyperlink"/>
           </w:rPr>
           <w:t xml:space="preserve">Eukaryotes</w:t>
         </w:r>
         <w:r>
           <w:rPr>
-            <w:rStyle w:val="Hyperkobling"/>
+            <w:rStyle w:val="Hyperlink"/>
           </w:rPr>
           <w:t xml:space="preserve"> </w:t>
         </w:r>
         <w:r>
           <w:rPr>
-            <w:rStyle w:val="Hyperkobling"/>
+            <w:rStyle w:val="Hyperlink"/>
           </w:rPr>
           <w:t xml:space="preserve">by</w:t>
         </w:r>
         <w:r>
           <w:rPr>
-            <w:rStyle w:val="Hyperkobling"/>
+            <w:rStyle w:val="Hyperlink"/>
           </w:rPr>
           <w:t xml:space="preserve"> </w:t>
         </w:r>
         <w:r>
           <w:rPr>
-            <w:rStyle w:val="Hyperkobling"/>
+            <w:rStyle w:val="Hyperlink"/>
           </w:rPr>
           <w:t xml:space="preserve">RNA</w:t>
         </w:r>
         <w:r>
           <w:rPr>
-            <w:rStyle w:val="Hyperkobling"/>
+            <w:rStyle w:val="Hyperlink"/>
           </w:rPr>
           <w:t xml:space="preserve"> </w:t>
         </w:r>
         <w:r>
           <w:rPr>
-            <w:rStyle w:val="Hyperkobling"/>
+            <w:rStyle w:val="Hyperlink"/>
           </w:rPr>
           <w:t xml:space="preserve">Polymerase</w:t>
         </w:r>
@@ -5473,7 +5469,7 @@
     <w:bookmarkStart w:id="85" w:name="ref-west_acute_2016"/>
     <w:p>
       <w:pPr>
-        <w:pStyle w:val="Bibliografi"/>
+        <w:pStyle w:val="Bibliography"/>
       </w:pPr>
       <w:r>
         <w:t xml:space="preserve">20.</w:t>
@@ -5619,7 +5615,7 @@
       <w:hyperlink r:id="rId84">
         <w:r>
           <w:rPr>
-            <w:rStyle w:val="Hyperkobling"/>
+            <w:rStyle w:val="Hyperlink"/>
           </w:rPr>
           <w:t xml:space="preserve">10.1113/JP271365</w:t>
         </w:r>
@@ -5632,7 +5628,7 @@
     <w:bookmarkStart w:id="87" w:name="ref-mori_c-myc_2021"/>
     <w:p>
       <w:pPr>
-        <w:pStyle w:val="Bibliografi"/>
+        <w:pStyle w:val="Bibliography"/>
       </w:pPr>
       <w:r>
         <w:t xml:space="preserve">21.</w:t>
@@ -5839,7 +5835,7 @@
       <w:hyperlink r:id="rId86">
         <w:r>
           <w:rPr>
-            <w:rStyle w:val="Hyperkobling"/>
+            <w:rStyle w:val="Hyperlink"/>
           </w:rPr>
           <w:t xml:space="preserve">10.1152/ajpendo.00164.2021</w:t>
         </w:r>
@@ -5852,7 +5848,7 @@
     <w:bookmarkStart w:id="89" w:name="ref-hoppe_amp-activated_2009"/>
     <w:p>
       <w:pPr>
-        <w:pStyle w:val="Bibliografi"/>
+        <w:pStyle w:val="Bibliography"/>
       </w:pPr>
       <w:r>
         <w:t xml:space="preserve">22.</w:t>
@@ -5994,7 +5990,7 @@
       <w:hyperlink r:id="rId88">
         <w:r>
           <w:rPr>
-            <w:rStyle w:val="Hyperkobling"/>
+            <w:rStyle w:val="Hyperlink"/>
           </w:rPr>
           <w:t xml:space="preserve">10.1073/pnas.0909873106</w:t>
         </w:r>
@@ -6007,7 +6003,7 @@
     <w:bookmarkStart w:id="91" w:name="ref-hillier_physiological_2000"/>
     <w:p>
       <w:pPr>
-        <w:pStyle w:val="Bibliografi"/>
+        <w:pStyle w:val="Bibliography"/>
       </w:pPr>
       <w:r>
         <w:t xml:space="preserve">23.</w:t>
@@ -6195,7 +6191,7 @@
       <w:hyperlink r:id="rId90">
         <w:r>
           <w:rPr>
-            <w:rStyle w:val="Hyperkobling"/>
+            <w:rStyle w:val="Hyperlink"/>
           </w:rPr>
           <w:t xml:space="preserve">10.1210/jcem.85.12.7036</w:t>
         </w:r>
@@ -6208,7 +6204,7 @@
     <w:bookmarkStart w:id="93" w:name="ref-sanij_ubf_2008"/>
     <w:p>
       <w:pPr>
-        <w:pStyle w:val="Bibliografi"/>
+        <w:pStyle w:val="Bibliography"/>
       </w:pPr>
       <w:r>
         <w:t xml:space="preserve">24.</w:t>
@@ -6470,7 +6466,7 @@
       <w:hyperlink r:id="rId92">
         <w:r>
           <w:rPr>
-            <w:rStyle w:val="Hyperkobling"/>
+            <w:rStyle w:val="Hyperlink"/>
           </w:rPr>
           <w:t xml:space="preserve">10.1083/jcb.200805146</w:t>
         </w:r>
@@ -6483,7 +6479,7 @@
     <w:bookmarkStart w:id="95" w:name="ref-poortinga_c-myc_2011"/>
     <w:p>
       <w:pPr>
-        <w:pStyle w:val="Bibliografi"/>
+        <w:pStyle w:val="Bibliography"/>
       </w:pPr>
       <w:r>
         <w:t xml:space="preserve">25.</w:t>
@@ -6657,7 +6653,7 @@
       <w:hyperlink r:id="rId94">
         <w:r>
           <w:rPr>
-            <w:rStyle w:val="Hyperkobling"/>
+            <w:rStyle w:val="Hyperlink"/>
           </w:rPr>
           <w:t xml:space="preserve">10.1093/nar/gkq1205</w:t>
         </w:r>
@@ -6670,7 +6666,7 @@
     <w:bookmarkStart w:id="97" w:name="ref-mariappan_ribosomal_2011"/>
     <w:p>
       <w:pPr>
-        <w:pStyle w:val="Bibliografi"/>
+        <w:pStyle w:val="Bibliography"/>
       </w:pPr>
       <w:r>
         <w:t xml:space="preserve">26.</w:t>
@@ -6791,7 +6787,7 @@
       <w:hyperlink r:id="rId96">
         <w:r>
           <w:rPr>
-            <w:rStyle w:val="Hyperkobling"/>
+            <w:rStyle w:val="Hyperlink"/>
           </w:rPr>
           <w:t xml:space="preserve">10.1152/ajprenal.00207.2010</w:t>
         </w:r>
@@ -6804,7 +6800,7 @@
     <w:bookmarkStart w:id="99" w:name="ref-zhai_human_2012"/>
     <w:p>
       <w:pPr>
-        <w:pStyle w:val="Bibliografi"/>
+        <w:pStyle w:val="Bibliography"/>
       </w:pPr>
       <w:r>
         <w:t xml:space="preserve">27.</w:t>
@@ -6984,7 +6980,7 @@
       <w:hyperlink r:id="rId98">
         <w:r>
           <w:rPr>
-            <w:rStyle w:val="Hyperkobling"/>
+            <w:rStyle w:val="Hyperlink"/>
           </w:rPr>
           <w:t xml:space="preserve">10.1093/jmcb/mjs003</w:t>
         </w:r>
@@ -6997,7 +6993,7 @@
     <w:bookmarkStart w:id="101" w:name="ref-hammarstrom_ribosome_2022"/>
     <w:p>
       <w:pPr>
-        <w:pStyle w:val="Bibliografi"/>
+        <w:pStyle w:val="Bibliography"/>
       </w:pPr>
       <w:r>
         <w:t xml:space="preserve">28.</w:t>
@@ -7105,7 +7101,7 @@
       <w:hyperlink r:id="rId100">
         <w:r>
           <w:rPr>
-            <w:rStyle w:val="Hyperkobling"/>
+            <w:rStyle w:val="Hyperlink"/>
           </w:rPr>
           <w:t xml:space="preserve">10.1111/apha.13806</w:t>
         </w:r>
@@ -7118,7 +7114,7 @@
     <w:bookmarkStart w:id="103" w:name="ref-figueiredo_revisiting_2019"/>
     <w:p>
       <w:pPr>
-        <w:pStyle w:val="Bibliografi"/>
+        <w:pStyle w:val="Bibliography"/>
       </w:pPr>
       <w:r>
         <w:t xml:space="preserve">29.</w:t>
@@ -7161,7 +7157,7 @@
       <w:hyperlink r:id="rId102">
         <w:r>
           <w:rPr>
-            <w:rStyle w:val="Hyperkobling"/>
+            <w:rStyle w:val="Hyperlink"/>
           </w:rPr>
           <w:t xml:space="preserve">10.1152/ajpregu.00162.2019</w:t>
         </w:r>
@@ -7174,7 +7170,7 @@
     <w:bookmarkStart w:id="105" w:name="ref-ellefsen_improved_2008"/>
     <w:p>
       <w:pPr>
-        <w:pStyle w:val="Bibliografi"/>
+        <w:pStyle w:val="Bibliography"/>
       </w:pPr>
       <w:r>
         <w:t xml:space="preserve">30.</w:t>
@@ -7281,7 +7277,7 @@
       <w:hyperlink r:id="rId104">
         <w:r>
           <w:rPr>
-            <w:rStyle w:val="Hyperkobling"/>
+            <w:rStyle w:val="Hyperlink"/>
           </w:rPr>
           <w:t xml:space="preserve">10.1016/j.ab.2008.01.028</w:t>
         </w:r>
@@ -7294,7 +7290,7 @@
     <w:bookmarkStart w:id="107" w:name="ref-ellefsen_reliable_2014"/>
     <w:p>
       <w:pPr>
-        <w:pStyle w:val="Bibliografi"/>
+        <w:pStyle w:val="Bibliography"/>
       </w:pPr>
       <w:r>
         <w:t xml:space="preserve">31.</w:t>
@@ -7527,7 +7523,7 @@
       <w:hyperlink r:id="rId106">
         <w:r>
           <w:rPr>
-            <w:rStyle w:val="Hyperkobling"/>
+            <w:rStyle w:val="Hyperlink"/>
           </w:rPr>
           <w:t xml:space="preserve">10.1111/sms.12185</w:t>
         </w:r>
@@ -7540,7 +7536,7 @@
     <w:bookmarkStart w:id="109" w:name="ref-ritz_qpcr_2008"/>
     <w:p>
       <w:pPr>
-        <w:pStyle w:val="Bibliografi"/>
+        <w:pStyle w:val="Bibliography"/>
       </w:pPr>
       <w:r>
         <w:t xml:space="preserve">32.</w:t>
@@ -7624,7 +7620,7 @@
       <w:hyperlink r:id="rId108">
         <w:r>
           <w:rPr>
-            <w:rStyle w:val="Hyperkobling"/>
+            <w:rStyle w:val="Hyperlink"/>
           </w:rPr>
           <w:t xml:space="preserve">10.1093/bioinformatics/btn227</w:t>
         </w:r>
@@ -7637,7 +7633,7 @@
     <w:bookmarkStart w:id="111" w:name="ref-Rcore"/>
     <w:p>
       <w:pPr>
-        <w:pStyle w:val="Bibliografi"/>
+        <w:pStyle w:val="Bibliography"/>
       </w:pPr>
       <w:r>
         <w:t xml:space="preserve">33.</w:t>
@@ -7664,7 +7660,7 @@
       <w:hyperlink r:id="rId110">
         <w:r>
           <w:rPr>
-            <w:rStyle w:val="Hyperkobling"/>
+            <w:rStyle w:val="Hyperlink"/>
           </w:rPr>
           <w:t xml:space="preserve">https://www.R-project.org/</w:t>
         </w:r>
@@ -7677,7 +7673,7 @@
     <w:bookmarkStart w:id="113" w:name="ref-rueden_imagej2_2017"/>
     <w:p>
       <w:pPr>
-        <w:pStyle w:val="Bibliografi"/>
+        <w:pStyle w:val="Bibliography"/>
       </w:pPr>
       <w:r>
         <w:t xml:space="preserve">34.</w:t>
@@ -7819,7 +7815,7 @@
       <w:hyperlink r:id="rId112">
         <w:r>
           <w:rPr>
-            <w:rStyle w:val="Hyperkobling"/>
+            <w:rStyle w:val="Hyperlink"/>
           </w:rPr>
           <w:t xml:space="preserve">10.1186/s12859-017-1934-z</w:t>
         </w:r>
@@ -7832,7 +7828,7 @@
     <w:bookmarkStart w:id="115" w:name="ref-bates_fitting_2014"/>
     <w:p>
       <w:pPr>
-        <w:pStyle w:val="Bibliografi"/>
+        <w:pStyle w:val="Bibliography"/>
       </w:pPr>
       <w:r>
         <w:t xml:space="preserve">35.</w:t>
@@ -7898,67 +7894,67 @@
       <w:hyperlink r:id="rId114">
         <w:r>
           <w:rPr>
-            <w:rStyle w:val="Hyperkobling"/>
+            <w:rStyle w:val="Hyperlink"/>
           </w:rPr>
           <w:t xml:space="preserve">Fitting</w:t>
         </w:r>
         <w:r>
           <w:rPr>
-            <w:rStyle w:val="Hyperkobling"/>
+            <w:rStyle w:val="Hyperlink"/>
           </w:rPr>
           <w:t xml:space="preserve"> </w:t>
         </w:r>
         <w:r>
           <w:rPr>
-            <w:rStyle w:val="Hyperkobling"/>
+            <w:rStyle w:val="Hyperlink"/>
           </w:rPr>
           <w:t xml:space="preserve">Linear</w:t>
         </w:r>
         <w:r>
           <w:rPr>
-            <w:rStyle w:val="Hyperkobling"/>
+            <w:rStyle w:val="Hyperlink"/>
           </w:rPr>
           <w:t xml:space="preserve"> </w:t>
         </w:r>
         <w:r>
           <w:rPr>
-            <w:rStyle w:val="Hyperkobling"/>
+            <w:rStyle w:val="Hyperlink"/>
           </w:rPr>
           <w:t xml:space="preserve">Mixed</w:t>
         </w:r>
         <w:r>
           <w:rPr>
-            <w:rStyle w:val="Hyperkobling"/>
+            <w:rStyle w:val="Hyperlink"/>
           </w:rPr>
           <w:t xml:space="preserve">-</w:t>
         </w:r>
         <w:r>
           <w:rPr>
-            <w:rStyle w:val="Hyperkobling"/>
+            <w:rStyle w:val="Hyperlink"/>
           </w:rPr>
           <w:t xml:space="preserve">Effects</w:t>
         </w:r>
         <w:r>
           <w:rPr>
-            <w:rStyle w:val="Hyperkobling"/>
+            <w:rStyle w:val="Hyperlink"/>
           </w:rPr>
           <w:t xml:space="preserve"> </w:t>
         </w:r>
         <w:r>
           <w:rPr>
-            <w:rStyle w:val="Hyperkobling"/>
+            <w:rStyle w:val="Hyperlink"/>
           </w:rPr>
           <w:t xml:space="preserve">Models</w:t>
         </w:r>
         <w:r>
           <w:rPr>
-            <w:rStyle w:val="Hyperkobling"/>
+            <w:rStyle w:val="Hyperlink"/>
           </w:rPr>
           <w:t xml:space="preserve"> </w:t>
         </w:r>
         <w:r>
           <w:rPr>
-            <w:rStyle w:val="Hyperkobling"/>
+            <w:rStyle w:val="Hyperlink"/>
           </w:rPr>
           <w:t xml:space="preserve">using lme4</w:t>
         </w:r>
@@ -7971,7 +7967,7 @@
     <w:bookmarkStart w:id="117" w:name="ref-lmerTest"/>
     <w:p>
       <w:pPr>
-        <w:pStyle w:val="Bibliografi"/>
+        <w:pStyle w:val="Bibliography"/>
       </w:pPr>
       <w:r>
         <w:t xml:space="preserve">36.</w:t>
@@ -8052,7 +8048,7 @@
       <w:hyperlink r:id="rId116">
         <w:r>
           <w:rPr>
-            <w:rStyle w:val="Hyperkobling"/>
+            <w:rStyle w:val="Hyperlink"/>
           </w:rPr>
           <w:t xml:space="preserve">10.18637/jss.v082.i13</w:t>
         </w:r>
@@ -8065,7 +8061,7 @@
     <w:bookmarkStart w:id="119" w:name="ref-tanaka_mild_2015"/>
     <w:p>
       <w:pPr>
-        <w:pStyle w:val="Bibliografi"/>
+        <w:pStyle w:val="Bibliography"/>
       </w:pPr>
       <w:r>
         <w:t xml:space="preserve">37.</w:t>
@@ -8285,7 +8281,7 @@
       <w:hyperlink r:id="rId118">
         <w:r>
           <w:rPr>
-            <w:rStyle w:val="Hyperkobling"/>
+            <w:rStyle w:val="Hyperlink"/>
           </w:rPr>
           <w:t xml:space="preserve">10.1128/MCB.00579-15</w:t>
         </w:r>
@@ -8298,7 +8294,7 @@
     <w:bookmarkStart w:id="121" w:name="ref-figueiredo_impact_2016"/>
     <w:p>
       <w:pPr>
-        <w:pStyle w:val="Bibliografi"/>
+        <w:pStyle w:val="Bibliography"/>
       </w:pPr>
       <w:r>
         <w:t xml:space="preserve">38.</w:t>
@@ -8432,7 +8428,7 @@
       <w:hyperlink r:id="rId120">
         <w:r>
           <w:rPr>
-            <w:rStyle w:val="Hyperkobling"/>
+            <w:rStyle w:val="Hyperlink"/>
           </w:rPr>
           <w:t xml:space="preserve">10.14814/phy2.12670</w:t>
         </w:r>
@@ -8445,7 +8441,7 @@
     <w:bookmarkStart w:id="123" w:name="ref-kim_nutrient_2013"/>
     <w:p>
       <w:pPr>
-        <w:pStyle w:val="Bibliografi"/>
+        <w:pStyle w:val="Bibliography"/>
       </w:pPr>
       <w:r>
         <w:t xml:space="preserve">39.</w:t>
@@ -8532,7 +8528,7 @@
       <w:hyperlink r:id="rId122">
         <w:r>
           <w:rPr>
-            <w:rStyle w:val="Hyperkobling"/>
+            <w:rStyle w:val="Hyperlink"/>
           </w:rPr>
           <w:t xml:space="preserve">10.1007/s10059-013-0138-2</w:t>
         </w:r>
@@ -8545,7 +8541,7 @@
     <w:bookmarkStart w:id="125" w:name="Xed01d12bc1658ef91a78078e882e81108dc2147"/>
     <w:p>
       <w:pPr>
-        <w:pStyle w:val="Bibliografi"/>
+        <w:pStyle w:val="Bibliography"/>
       </w:pPr>
       <w:r>
         <w:t xml:space="preserve">40.</w:t>
@@ -8628,7 +8624,7 @@
       <w:hyperlink r:id="rId124">
         <w:r>
           <w:rPr>
-            <w:rStyle w:val="Hyperkobling"/>
+            <w:rStyle w:val="Hyperlink"/>
           </w:rPr>
           <w:t xml:space="preserve">10.1016/j.tibs.2004.12.008</w:t>
         </w:r>
@@ -8641,7 +8637,7 @@
     <w:bookmarkStart w:id="127" w:name="ref-chaillou_hypoxia_2012"/>
     <w:p>
       <w:pPr>
-        <w:pStyle w:val="Bibliografi"/>
+        <w:pStyle w:val="Bibliography"/>
       </w:pPr>
       <w:r>
         <w:t xml:space="preserve">41.</w:t>
@@ -8788,7 +8784,7 @@
       <w:hyperlink r:id="rId126">
         <w:r>
           <w:rPr>
-            <w:rStyle w:val="Hyperkobling"/>
+            <w:rStyle w:val="Hyperlink"/>
           </w:rPr>
           <w:t xml:space="preserve">10.1152/ajpregu.00262.2011</w:t>
         </w:r>
@@ -8801,7 +8797,7 @@
     <w:bookmarkStart w:id="129" w:name="ref-nakada_correlation_2016"/>
     <w:p>
       <w:pPr>
-        <w:pStyle w:val="Bibliografi"/>
+        <w:pStyle w:val="Bibliography"/>
       </w:pPr>
       <w:r>
         <w:t xml:space="preserve">42.</w:t>
@@ -8959,7 +8955,7 @@
       <w:hyperlink r:id="rId128">
         <w:r>
           <w:rPr>
-            <w:rStyle w:val="Hyperkobling"/>
+            <w:rStyle w:val="Hyperlink"/>
           </w:rPr>
           <w:t xml:space="preserve">10.1371/journal.pone.0147284</w:t>
         </w:r>
@@ -8972,7 +8968,7 @@
     <w:bookmarkStart w:id="131" w:name="ref-von_walden_mechanical_2012"/>
     <w:p>
       <w:pPr>
-        <w:pStyle w:val="Bibliografi"/>
+        <w:pStyle w:val="Bibliography"/>
       </w:pPr>
       <w:r>
         <w:t xml:space="preserve">43.</w:t>
@@ -9072,7 +9068,7 @@
       <w:hyperlink r:id="rId130">
         <w:r>
           <w:rPr>
-            <w:rStyle w:val="Hyperkobling"/>
+            <w:rStyle w:val="Hyperlink"/>
           </w:rPr>
           <w:t xml:space="preserve">10.1152/ajpcell.00460.2011</w:t>
         </w:r>
@@ -9085,7 +9081,7 @@
     <w:bookmarkStart w:id="133" w:name="ref-raastad_recovery_2000"/>
     <w:p>
       <w:pPr>
-        <w:pStyle w:val="Bibliografi"/>
+        <w:pStyle w:val="Bibliography"/>
       </w:pPr>
       <w:r>
         <w:t xml:space="preserve">44.</w:t>
@@ -9141,7 +9137,7 @@
       <w:hyperlink r:id="rId132">
         <w:r>
           <w:rPr>
-            <w:rStyle w:val="Hyperkobling"/>
+            <w:rStyle w:val="Hyperlink"/>
           </w:rPr>
           <w:t xml:space="preserve">10.1007/s004210050673</w:t>
         </w:r>
@@ -9154,7 +9150,7 @@
     <w:bookmarkStart w:id="135" w:name="ref-westerblad_mechanisms_1998"/>
     <w:p>
       <w:pPr>
-        <w:pStyle w:val="Bibliografi"/>
+        <w:pStyle w:val="Bibliography"/>
       </w:pPr>
       <w:r>
         <w:t xml:space="preserve">45.</w:t>
@@ -9261,7 +9257,7 @@
       <w:hyperlink r:id="rId134">
         <w:r>
           <w:rPr>
-            <w:rStyle w:val="Hyperkobling"/>
+            <w:rStyle w:val="Hyperlink"/>
           </w:rPr>
           <w:t xml:space="preserve">10.1046/j.1365-201X.1998.0301f.x</w:t>
         </w:r>
@@ -9274,7 +9270,7 @@
     <w:bookmarkStart w:id="137" w:name="ref-kent-braun_central_1999"/>
     <w:p>
       <w:pPr>
-        <w:pStyle w:val="Bibliografi"/>
+        <w:pStyle w:val="Bibliography"/>
       </w:pPr>
       <w:r>
         <w:t xml:space="preserve">46.</w:t>
@@ -9317,7 +9313,7 @@
       <w:hyperlink r:id="rId136">
         <w:r>
           <w:rPr>
-            <w:rStyle w:val="Hyperkobling"/>
+            <w:rStyle w:val="Hyperlink"/>
           </w:rPr>
           <w:t xml:space="preserve">10.1007/s004210050558</w:t>
         </w:r>
@@ -9332,7 +9328,7 @@
     <w:bookmarkStart w:id="140" w:name="figure-captions"/>
     <w:p>
       <w:pPr>
-        <w:pStyle w:val="Overskrift2"/>
+        <w:pStyle w:val="Heading2"/>
       </w:pPr>
       <w:r>
         <w:t xml:space="preserve">Figure captions</w:t>
@@ -9380,7 +9376,7 @@
     </w:p>
     <w:p>
       <w:pPr>
-        <w:pStyle w:val="Brdtekst"/>
+        <w:pStyle w:val="BodyText"/>
       </w:pPr>
       <w:r>
         <w:rPr>
@@ -9398,7 +9394,7 @@
     </w:p>
     <w:p>
       <w:pPr>
-        <w:pStyle w:val="Brdtekst"/>
+        <w:pStyle w:val="BodyText"/>
       </w:pPr>
       <w:r>
         <w:rPr>
@@ -9418,7 +9414,7 @@
     <w:bookmarkStart w:id="141" w:name="tables"/>
     <w:p>
       <w:pPr>
-        <w:pStyle w:val="Overskrift2"/>
+        <w:pStyle w:val="Heading2"/>
       </w:pPr>
       <w:r>
         <w:t xml:space="preserve">Tables</w:t>
@@ -9436,7 +9432,7 @@
           <w:right w:val="none" w:sz="0" w:space="0" w:color="000000"/>
         </w:pBdr>
         <w:spacing w:after="60" w:before="60" w:line="240"/>
-        <w:ind w:firstLine="0" w:left="60" w:right="60"/>
+        <w:ind w:left="60" w:right="60" w:firstLine="0" w:firstLineChars="0"/>
       </w:pPr>
       <w:r>
         <w:t xml:space="preserve">Table 1. Participant characteristics</w:t>
@@ -9494,7 +9490,7 @@
                 <w:right w:val="none" w:sz="0" w:space="0" w:color="000000"/>
               </w:pBdr>
               <w:spacing w:after="100" w:before="100" w:line="240"/>
-              <w:ind w:firstLine="0" w:left="100" w:right="100"/>
+              <w:ind w:left="100" w:right="100" w:firstLine="0" w:firstLineChars="0"/>
             </w:pPr>
             <w:r xmlns:w="http://schemas.openxmlformats.org/wordprocessingml/2006/main" xmlns:wp="http://schemas.openxmlformats.org/drawingml/2006/wordprocessingDrawing" xmlns:r="http://schemas.openxmlformats.org/officeDocument/2006/relationships" xmlns:w14="http://schemas.microsoft.com/office/word/2010/wordml">
               <w:rPr>
@@ -9539,7 +9535,7 @@
                 <w:right w:val="none" w:sz="0" w:space="0" w:color="000000"/>
               </w:pBdr>
               <w:spacing w:after="100" w:before="100" w:line="240"/>
-              <w:ind w:firstLine="0" w:left="100" w:right="100"/>
+              <w:ind w:left="100" w:right="100" w:firstLine="0" w:firstLineChars="0"/>
             </w:pPr>
             <w:r xmlns:w="http://schemas.openxmlformats.org/wordprocessingml/2006/main" xmlns:wp="http://schemas.openxmlformats.org/drawingml/2006/wordprocessingDrawing" xmlns:r="http://schemas.openxmlformats.org/officeDocument/2006/relationships" xmlns:w14="http://schemas.microsoft.com/office/word/2010/wordml">
               <w:rPr>
@@ -9590,7 +9586,7 @@
                 <w:right w:val="none" w:sz="0" w:space="0" w:color="000000"/>
               </w:pBdr>
               <w:spacing w:after="100" w:before="100" w:line="240"/>
-              <w:ind w:firstLine="0" w:left="100" w:right="100"/>
+              <w:ind w:left="100" w:right="100" w:firstLine="0" w:firstLineChars="0"/>
             </w:pPr>
             <w:r xmlns:w="http://schemas.openxmlformats.org/wordprocessingml/2006/main" xmlns:wp="http://schemas.openxmlformats.org/drawingml/2006/wordprocessingDrawing" xmlns:r="http://schemas.openxmlformats.org/officeDocument/2006/relationships" xmlns:w14="http://schemas.microsoft.com/office/word/2010/wordml">
               <w:rPr>
@@ -9634,7 +9630,7 @@
                 <w:right w:val="none" w:sz="0" w:space="0" w:color="000000"/>
               </w:pBdr>
               <w:spacing w:after="100" w:before="100" w:line="240"/>
-              <w:ind w:firstLine="0" w:left="100" w:right="100"/>
+              <w:ind w:left="100" w:right="100" w:firstLine="0" w:firstLineChars="0"/>
             </w:pPr>
             <w:r xmlns:w="http://schemas.openxmlformats.org/wordprocessingml/2006/main" xmlns:wp="http://schemas.openxmlformats.org/drawingml/2006/wordprocessingDrawing" xmlns:r="http://schemas.openxmlformats.org/officeDocument/2006/relationships" xmlns:w14="http://schemas.microsoft.com/office/word/2010/wordml">
               <w:rPr>
@@ -9678,7 +9674,7 @@
                 <w:right w:val="none" w:sz="0" w:space="0" w:color="000000"/>
               </w:pBdr>
               <w:spacing w:after="100" w:before="100" w:line="240"/>
-              <w:ind w:firstLine="0" w:left="100" w:right="100"/>
+              <w:ind w:left="100" w:right="100" w:firstLine="0" w:firstLineChars="0"/>
             </w:pPr>
             <w:r xmlns:w="http://schemas.openxmlformats.org/wordprocessingml/2006/main" xmlns:wp="http://schemas.openxmlformats.org/drawingml/2006/wordprocessingDrawing" xmlns:r="http://schemas.openxmlformats.org/officeDocument/2006/relationships" xmlns:w14="http://schemas.microsoft.com/office/word/2010/wordml">
               <w:rPr>
@@ -9722,7 +9718,7 @@
                 <w:right w:val="none" w:sz="0" w:space="0" w:color="000000"/>
               </w:pBdr>
               <w:spacing w:after="100" w:before="100" w:line="240"/>
-              <w:ind w:firstLine="0" w:left="100" w:right="100"/>
+              <w:ind w:left="100" w:right="100" w:firstLine="0" w:firstLineChars="0"/>
             </w:pPr>
             <w:r xmlns:w="http://schemas.openxmlformats.org/wordprocessingml/2006/main" xmlns:wp="http://schemas.openxmlformats.org/drawingml/2006/wordprocessingDrawing" xmlns:r="http://schemas.openxmlformats.org/officeDocument/2006/relationships" xmlns:w14="http://schemas.microsoft.com/office/word/2010/wordml">
               <w:rPr>
@@ -9766,7 +9762,7 @@
                 <w:right w:val="none" w:sz="0" w:space="0" w:color="000000"/>
               </w:pBdr>
               <w:spacing w:after="100" w:before="100" w:line="240"/>
-              <w:ind w:firstLine="0" w:left="100" w:right="100"/>
+              <w:ind w:left="100" w:right="100" w:firstLine="0" w:firstLineChars="0"/>
             </w:pPr>
             <w:r xmlns:w="http://schemas.openxmlformats.org/wordprocessingml/2006/main" xmlns:wp="http://schemas.openxmlformats.org/drawingml/2006/wordprocessingDrawing" xmlns:r="http://schemas.openxmlformats.org/officeDocument/2006/relationships" xmlns:w14="http://schemas.microsoft.com/office/word/2010/wordml">
               <w:rPr>
@@ -9810,7 +9806,7 @@
                 <w:right w:val="none" w:sz="0" w:space="0" w:color="000000"/>
               </w:pBdr>
               <w:spacing w:after="100" w:before="100" w:line="240"/>
-              <w:ind w:firstLine="0" w:left="100" w:right="100"/>
+              <w:ind w:left="100" w:right="100" w:firstLine="0" w:firstLineChars="0"/>
             </w:pPr>
             <w:r xmlns:w="http://schemas.openxmlformats.org/wordprocessingml/2006/main" xmlns:wp="http://schemas.openxmlformats.org/drawingml/2006/wordprocessingDrawing" xmlns:r="http://schemas.openxmlformats.org/officeDocument/2006/relationships" xmlns:w14="http://schemas.microsoft.com/office/word/2010/wordml">
               <w:rPr>
@@ -9854,7 +9850,7 @@
                 <w:right w:val="none" w:sz="0" w:space="0" w:color="000000"/>
               </w:pBdr>
               <w:spacing w:after="100" w:before="100" w:line="240"/>
-              <w:ind w:firstLine="0" w:left="100" w:right="100"/>
+              <w:ind w:left="100" w:right="100" w:firstLine="0" w:firstLineChars="0"/>
             </w:pPr>
             <w:r xmlns:w="http://schemas.openxmlformats.org/wordprocessingml/2006/main" xmlns:wp="http://schemas.openxmlformats.org/drawingml/2006/wordprocessingDrawing" xmlns:r="http://schemas.openxmlformats.org/officeDocument/2006/relationships" xmlns:w14="http://schemas.microsoft.com/office/word/2010/wordml">
               <w:rPr>
@@ -9911,7 +9907,7 @@
                 <w:right w:val="none" w:sz="0" w:space="0" w:color="000000"/>
               </w:pBdr>
               <w:spacing w:after="100" w:before="100" w:line="240"/>
-              <w:ind w:firstLine="0" w:left="100" w:right="100"/>
+              <w:ind w:left="100" w:right="100" w:firstLine="0" w:firstLineChars="0"/>
             </w:pPr>
             <w:r xmlns:w="http://schemas.openxmlformats.org/wordprocessingml/2006/main" xmlns:wp="http://schemas.openxmlformats.org/drawingml/2006/wordprocessingDrawing" xmlns:r="http://schemas.openxmlformats.org/officeDocument/2006/relationships" xmlns:w14="http://schemas.microsoft.com/office/word/2010/wordml">
               <w:rPr>
@@ -9968,7 +9964,7 @@
                 <w:right w:val="none" w:sz="0" w:space="0" w:color="000000"/>
               </w:pBdr>
               <w:spacing w:after="100" w:before="100" w:line="240"/>
-              <w:ind w:firstLine="0" w:left="100" w:right="100"/>
+              <w:ind w:left="100" w:right="100" w:firstLine="0" w:firstLineChars="0"/>
             </w:pPr>
             <w:r xmlns:w="http://schemas.openxmlformats.org/wordprocessingml/2006/main" xmlns:wp="http://schemas.openxmlformats.org/drawingml/2006/wordprocessingDrawing" xmlns:r="http://schemas.openxmlformats.org/officeDocument/2006/relationships" xmlns:w14="http://schemas.microsoft.com/office/word/2010/wordml">
               <w:rPr>
@@ -10031,7 +10027,7 @@
                 <w:right w:val="none" w:sz="0" w:space="0" w:color="000000"/>
               </w:pBdr>
               <w:spacing w:after="100" w:before="100" w:line="240"/>
-              <w:ind w:firstLine="0" w:left="100" w:right="100"/>
+              <w:ind w:left="100" w:right="100" w:firstLine="0" w:firstLineChars="0"/>
             </w:pPr>
             <w:r xmlns:w="http://schemas.openxmlformats.org/wordprocessingml/2006/main" xmlns:wp="http://schemas.openxmlformats.org/drawingml/2006/wordprocessingDrawing" xmlns:r="http://schemas.openxmlformats.org/officeDocument/2006/relationships" xmlns:w14="http://schemas.microsoft.com/office/word/2010/wordml">
               <w:rPr>
@@ -10075,7 +10071,7 @@
                 <w:right w:val="none" w:sz="0" w:space="0" w:color="000000"/>
               </w:pBdr>
               <w:spacing w:after="100" w:before="100" w:line="240"/>
-              <w:ind w:firstLine="0" w:left="100" w:right="100"/>
+              <w:ind w:left="100" w:right="100" w:firstLine="0" w:firstLineChars="0"/>
             </w:pPr>
             <w:r xmlns:w="http://schemas.openxmlformats.org/wordprocessingml/2006/main" xmlns:wp="http://schemas.openxmlformats.org/drawingml/2006/wordprocessingDrawing" xmlns:r="http://schemas.openxmlformats.org/officeDocument/2006/relationships" xmlns:w14="http://schemas.microsoft.com/office/word/2010/wordml">
               <w:rPr>
@@ -10119,7 +10115,7 @@
                 <w:right w:val="none" w:sz="0" w:space="0" w:color="000000"/>
               </w:pBdr>
               <w:spacing w:after="100" w:before="100" w:line="240"/>
-              <w:ind w:firstLine="0" w:left="100" w:right="100"/>
+              <w:ind w:left="100" w:right="100" w:firstLine="0" w:firstLineChars="0"/>
             </w:pPr>
             <w:r xmlns:w="http://schemas.openxmlformats.org/wordprocessingml/2006/main" xmlns:wp="http://schemas.openxmlformats.org/drawingml/2006/wordprocessingDrawing" xmlns:r="http://schemas.openxmlformats.org/officeDocument/2006/relationships" xmlns:w14="http://schemas.microsoft.com/office/word/2010/wordml">
               <w:rPr>
@@ -10163,7 +10159,7 @@
                 <w:right w:val="none" w:sz="0" w:space="0" w:color="000000"/>
               </w:pBdr>
               <w:spacing w:after="100" w:before="100" w:line="240"/>
-              <w:ind w:firstLine="0" w:left="100" w:right="100"/>
+              <w:ind w:left="100" w:right="100" w:firstLine="0" w:firstLineChars="0"/>
             </w:pPr>
             <w:r xmlns:w="http://schemas.openxmlformats.org/wordprocessingml/2006/main" xmlns:wp="http://schemas.openxmlformats.org/drawingml/2006/wordprocessingDrawing" xmlns:r="http://schemas.openxmlformats.org/officeDocument/2006/relationships" xmlns:w14="http://schemas.microsoft.com/office/word/2010/wordml">
               <w:rPr>
@@ -10207,7 +10203,7 @@
                 <w:right w:val="none" w:sz="0" w:space="0" w:color="000000"/>
               </w:pBdr>
               <w:spacing w:after="100" w:before="100" w:line="240"/>
-              <w:ind w:firstLine="0" w:left="100" w:right="100"/>
+              <w:ind w:left="100" w:right="100" w:firstLine="0" w:firstLineChars="0"/>
             </w:pPr>
             <w:r xmlns:w="http://schemas.openxmlformats.org/wordprocessingml/2006/main" xmlns:wp="http://schemas.openxmlformats.org/drawingml/2006/wordprocessingDrawing" xmlns:r="http://schemas.openxmlformats.org/officeDocument/2006/relationships" xmlns:w14="http://schemas.microsoft.com/office/word/2010/wordml">
               <w:rPr>
@@ -10251,7 +10247,7 @@
                 <w:right w:val="none" w:sz="0" w:space="0" w:color="000000"/>
               </w:pBdr>
               <w:spacing w:after="100" w:before="100" w:line="240"/>
-              <w:ind w:firstLine="0" w:left="100" w:right="100"/>
+              <w:ind w:left="100" w:right="100" w:firstLine="0" w:firstLineChars="0"/>
             </w:pPr>
             <w:r xmlns:w="http://schemas.openxmlformats.org/wordprocessingml/2006/main" xmlns:wp="http://schemas.openxmlformats.org/drawingml/2006/wordprocessingDrawing" xmlns:r="http://schemas.openxmlformats.org/officeDocument/2006/relationships" xmlns:w14="http://schemas.microsoft.com/office/word/2010/wordml">
               <w:rPr>
@@ -10295,7 +10291,7 @@
                 <w:right w:val="none" w:sz="0" w:space="0" w:color="000000"/>
               </w:pBdr>
               <w:spacing w:after="100" w:before="100" w:line="240"/>
-              <w:ind w:firstLine="0" w:left="100" w:right="100"/>
+              <w:ind w:left="100" w:right="100" w:firstLine="0" w:firstLineChars="0"/>
             </w:pPr>
             <w:r xmlns:w="http://schemas.openxmlformats.org/wordprocessingml/2006/main" xmlns:wp="http://schemas.openxmlformats.org/drawingml/2006/wordprocessingDrawing" xmlns:r="http://schemas.openxmlformats.org/officeDocument/2006/relationships" xmlns:w14="http://schemas.microsoft.com/office/word/2010/wordml">
               <w:rPr>
@@ -10339,7 +10335,7 @@
                 <w:right w:val="none" w:sz="0" w:space="0" w:color="000000"/>
               </w:pBdr>
               <w:spacing w:after="100" w:before="100" w:line="240"/>
-              <w:ind w:firstLine="0" w:left="100" w:right="100"/>
+              <w:ind w:left="100" w:right="100" w:firstLine="0" w:firstLineChars="0"/>
             </w:pPr>
             <w:r xmlns:w="http://schemas.openxmlformats.org/wordprocessingml/2006/main" xmlns:wp="http://schemas.openxmlformats.org/drawingml/2006/wordprocessingDrawing" xmlns:r="http://schemas.openxmlformats.org/officeDocument/2006/relationships" xmlns:w14="http://schemas.microsoft.com/office/word/2010/wordml">
               <w:rPr>
@@ -10383,7 +10379,7 @@
                 <w:right w:val="none" w:sz="0" w:space="0" w:color="000000"/>
               </w:pBdr>
               <w:spacing w:after="100" w:before="100" w:line="240"/>
-              <w:ind w:firstLine="0" w:left="100" w:right="100"/>
+              <w:ind w:left="100" w:right="100" w:firstLine="0" w:firstLineChars="0"/>
             </w:pPr>
             <w:r xmlns:w="http://schemas.openxmlformats.org/wordprocessingml/2006/main" xmlns:wp="http://schemas.openxmlformats.org/drawingml/2006/wordprocessingDrawing" xmlns:r="http://schemas.openxmlformats.org/officeDocument/2006/relationships" xmlns:w14="http://schemas.microsoft.com/office/word/2010/wordml">
               <w:rPr>
@@ -10433,7 +10429,7 @@
                 <w:right w:val="none" w:sz="0" w:space="0" w:color="000000"/>
               </w:pBdr>
               <w:spacing w:after="100" w:before="100" w:line="240"/>
-              <w:ind w:firstLine="0" w:left="100" w:right="100"/>
+              <w:ind w:left="100" w:right="100" w:firstLine="0" w:firstLineChars="0"/>
             </w:pPr>
             <w:r xmlns:w="http://schemas.openxmlformats.org/wordprocessingml/2006/main" xmlns:wp="http://schemas.openxmlformats.org/drawingml/2006/wordprocessingDrawing" xmlns:r="http://schemas.openxmlformats.org/officeDocument/2006/relationships" xmlns:w14="http://schemas.microsoft.com/office/word/2010/wordml">
               <w:rPr>
@@ -10477,7 +10473,7 @@
                 <w:right w:val="none" w:sz="0" w:space="0" w:color="000000"/>
               </w:pBdr>
               <w:spacing w:after="100" w:before="100" w:line="240"/>
-              <w:ind w:firstLine="0" w:left="100" w:right="100"/>
+              <w:ind w:left="100" w:right="100" w:firstLine="0" w:firstLineChars="0"/>
             </w:pPr>
             <w:r xmlns:w="http://schemas.openxmlformats.org/wordprocessingml/2006/main" xmlns:wp="http://schemas.openxmlformats.org/drawingml/2006/wordprocessingDrawing" xmlns:r="http://schemas.openxmlformats.org/officeDocument/2006/relationships" xmlns:w14="http://schemas.microsoft.com/office/word/2010/wordml">
               <w:rPr>
@@ -10521,7 +10517,7 @@
                 <w:right w:val="none" w:sz="0" w:space="0" w:color="000000"/>
               </w:pBdr>
               <w:spacing w:after="100" w:before="100" w:line="240"/>
-              <w:ind w:firstLine="0" w:left="100" w:right="100"/>
+              <w:ind w:left="100" w:right="100" w:firstLine="0" w:firstLineChars="0"/>
             </w:pPr>
             <w:r xmlns:w="http://schemas.openxmlformats.org/wordprocessingml/2006/main" xmlns:wp="http://schemas.openxmlformats.org/drawingml/2006/wordprocessingDrawing" xmlns:r="http://schemas.openxmlformats.org/officeDocument/2006/relationships" xmlns:w14="http://schemas.microsoft.com/office/word/2010/wordml">
               <w:rPr>
@@ -10565,7 +10561,7 @@
                 <w:right w:val="none" w:sz="0" w:space="0" w:color="000000"/>
               </w:pBdr>
               <w:spacing w:after="100" w:before="100" w:line="240"/>
-              <w:ind w:firstLine="0" w:left="100" w:right="100"/>
+              <w:ind w:left="100" w:right="100" w:firstLine="0" w:firstLineChars="0"/>
             </w:pPr>
             <w:r xmlns:w="http://schemas.openxmlformats.org/wordprocessingml/2006/main" xmlns:wp="http://schemas.openxmlformats.org/drawingml/2006/wordprocessingDrawing" xmlns:r="http://schemas.openxmlformats.org/officeDocument/2006/relationships" xmlns:w14="http://schemas.microsoft.com/office/word/2010/wordml">
               <w:rPr>
@@ -10609,7 +10605,7 @@
                 <w:right w:val="none" w:sz="0" w:space="0" w:color="000000"/>
               </w:pBdr>
               <w:spacing w:after="100" w:before="100" w:line="240"/>
-              <w:ind w:firstLine="0" w:left="100" w:right="100"/>
+              <w:ind w:left="100" w:right="100" w:firstLine="0" w:firstLineChars="0"/>
             </w:pPr>
             <w:r xmlns:w="http://schemas.openxmlformats.org/wordprocessingml/2006/main" xmlns:wp="http://schemas.openxmlformats.org/drawingml/2006/wordprocessingDrawing" xmlns:r="http://schemas.openxmlformats.org/officeDocument/2006/relationships" xmlns:w14="http://schemas.microsoft.com/office/word/2010/wordml">
               <w:rPr>
@@ -10653,7 +10649,7 @@
                 <w:right w:val="none" w:sz="0" w:space="0" w:color="000000"/>
               </w:pBdr>
               <w:spacing w:after="100" w:before="100" w:line="240"/>
-              <w:ind w:firstLine="0" w:left="100" w:right="100"/>
+              <w:ind w:left="100" w:right="100" w:firstLine="0" w:firstLineChars="0"/>
             </w:pPr>
             <w:r xmlns:w="http://schemas.openxmlformats.org/wordprocessingml/2006/main" xmlns:wp="http://schemas.openxmlformats.org/drawingml/2006/wordprocessingDrawing" xmlns:r="http://schemas.openxmlformats.org/officeDocument/2006/relationships" xmlns:w14="http://schemas.microsoft.com/office/word/2010/wordml">
               <w:rPr>
@@ -10697,7 +10693,7 @@
                 <w:right w:val="none" w:sz="0" w:space="0" w:color="000000"/>
               </w:pBdr>
               <w:spacing w:after="100" w:before="100" w:line="240"/>
-              <w:ind w:firstLine="0" w:left="100" w:right="100"/>
+              <w:ind w:left="100" w:right="100" w:firstLine="0" w:firstLineChars="0"/>
             </w:pPr>
             <w:r xmlns:w="http://schemas.openxmlformats.org/wordprocessingml/2006/main" xmlns:wp="http://schemas.openxmlformats.org/drawingml/2006/wordprocessingDrawing" xmlns:r="http://schemas.openxmlformats.org/officeDocument/2006/relationships" xmlns:w14="http://schemas.microsoft.com/office/word/2010/wordml">
               <w:rPr>
@@ -10741,7 +10737,7 @@
                 <w:right w:val="none" w:sz="0" w:space="0" w:color="000000"/>
               </w:pBdr>
               <w:spacing w:after="100" w:before="100" w:line="240"/>
-              <w:ind w:firstLine="0" w:left="100" w:right="100"/>
+              <w:ind w:left="100" w:right="100" w:firstLine="0" w:firstLineChars="0"/>
             </w:pPr>
             <w:r xmlns:w="http://schemas.openxmlformats.org/wordprocessingml/2006/main" xmlns:wp="http://schemas.openxmlformats.org/drawingml/2006/wordprocessingDrawing" xmlns:r="http://schemas.openxmlformats.org/officeDocument/2006/relationships" xmlns:w14="http://schemas.microsoft.com/office/word/2010/wordml">
               <w:rPr>
@@ -10785,7 +10781,7 @@
                 <w:right w:val="none" w:sz="0" w:space="0" w:color="000000"/>
               </w:pBdr>
               <w:spacing w:after="100" w:before="100" w:line="240"/>
-              <w:ind w:firstLine="0" w:left="100" w:right="100"/>
+              <w:ind w:left="100" w:right="100" w:firstLine="0" w:firstLineChars="0"/>
             </w:pPr>
             <w:r xmlns:w="http://schemas.openxmlformats.org/wordprocessingml/2006/main" xmlns:wp="http://schemas.openxmlformats.org/drawingml/2006/wordprocessingDrawing" xmlns:r="http://schemas.openxmlformats.org/officeDocument/2006/relationships" xmlns:w14="http://schemas.microsoft.com/office/word/2010/wordml">
               <w:rPr>
@@ -10836,7 +10832,7 @@
                 <w:right w:val="none" w:sz="0" w:space="0" w:color="000000"/>
               </w:pBdr>
               <w:spacing w:after="100" w:before="100" w:line="240"/>
-              <w:ind w:firstLine="0" w:left="100" w:right="100"/>
+              <w:ind w:left="100" w:right="100" w:firstLine="0" w:firstLineChars="0"/>
             </w:pPr>
             <w:r xmlns:w="http://schemas.openxmlformats.org/wordprocessingml/2006/main" xmlns:wp="http://schemas.openxmlformats.org/drawingml/2006/wordprocessingDrawing" xmlns:r="http://schemas.openxmlformats.org/officeDocument/2006/relationships" xmlns:w14="http://schemas.microsoft.com/office/word/2010/wordml">
               <w:rPr>
@@ -10857,12 +10853,10 @@
     <w:bookmarkEnd w:id="141"/>
     <w:bookmarkEnd w:id="142"/>
     <w:sectPr>
-      <w:headerReference r:id="rId9" w:type="default"/>
-      <w:pgSz w:h="15840" w:w="12240"/>
-      <w:pgMar w:bottom="1417" w:footer="720" w:gutter="0" w:header="720" w:left="1417" w:right="1417" w:top="1417"/>
-      <w:lnNumType w:countBy="1" w:restart="continuous"/>
+      <w:pgSz w:h="15840" w:orient="portrait" w:w="12240"/>
+      <w:pgMar w:bottom="1440" w:footer="720" w:gutter="0" w:header="720" w:left="1440" w:right="1440" w:top="1440"/>
       <w:cols w:space="720"/>
-      <w:docGrid w:linePitch="326"/>
+      <w:docGrid w:linePitch="360"/>
     </w:sectPr>
   </w:body>
 </w:document>
@@ -10891,125 +10885,12 @@
 </w:footnotes>
 </file>
 
-<file path=word/header1.xml><?xml version="1.0" encoding="utf-8"?>
-<w:hdr xmlns:wpc="http://schemas.microsoft.com/office/word/2010/wordprocessingCanvas" xmlns:cx="http://schemas.microsoft.com/office/drawing/2014/chartex" xmlns:cx1="http://schemas.microsoft.com/office/drawing/2015/9/8/chartex" xmlns:cx2="http://schemas.microsoft.com/office/drawing/2015/10/21/chartex" xmlns:cx3="http://schemas.microsoft.com/office/drawing/2016/5/9/chartex" xmlns:cx4="http://schemas.microsoft.com/office/drawing/2016/5/10/chartex" xmlns:cx5="http://schemas.microsoft.com/office/drawing/2016/5/11/chartex" xmlns:cx6="http://schemas.microsoft.com/office/drawing/2016/5/12/chartex" xmlns:cx7="http://schemas.microsoft.com/office/drawing/2016/5/13/chartex" xmlns:cx8="http://schemas.microsoft.com/office/drawing/2016/5/14/chartex" xmlns:mc="http://schemas.openxmlformats.org/markup-compatibility/2006" xmlns:aink="http://schemas.microsoft.com/office/drawing/2016/ink" xmlns:am3d="http://schemas.microsoft.com/office/drawing/2017/model3d" xmlns:o="urn:schemas-microsoft-com:office:office" xmlns:r="http://schemas.openxmlformats.org/officeDocument/2006/relationships" xmlns:m="http://schemas.openxmlformats.org/officeDocument/2006/math" xmlns:v="urn:schemas-microsoft-com:vml" xmlns:wp14="http://schemas.microsoft.com/office/word/2010/wordprocessingDrawing" xmlns:wp="http://schemas.openxmlformats.org/drawingml/2006/wordprocessingDrawing" xmlns:w10="urn:schemas-microsoft-com:office:word" xmlns:w="http://schemas.openxmlformats.org/wordprocessingml/2006/main" xmlns:w14="http://schemas.microsoft.com/office/word/2010/wordml" xmlns:w15="http://schemas.microsoft.com/office/word/2012/wordml" xmlns:w16cid="http://schemas.microsoft.com/office/word/2016/wordml/cid" xmlns:w16se="http://schemas.microsoft.com/office/word/2015/wordml/symex" xmlns:wpg="http://schemas.microsoft.com/office/word/2010/wordprocessingGroup" xmlns:wpi="http://schemas.microsoft.com/office/word/2010/wordprocessingInk" xmlns:wne="http://schemas.microsoft.com/office/word/2006/wordml" xmlns:wps="http://schemas.microsoft.com/office/word/2010/wordprocessingShape" mc:Ignorable="w14 w15 w16se w16cid wp14">
-  <w:sdt>
-    <w:sdtPr>
-      <w:id w:val="1804277700"/>
-      <w:docPartObj>
-        <w:docPartGallery w:val="Page Numbers (Top of Page)"/>
-        <w:docPartUnique/>
-      </w:docPartObj>
-    </w:sdtPr>
-    <w:sdtEndPr/>
-    <w:sdtContent>
-      <w:p>
-        <w:pPr>
-          <w:pStyle w:val="Topptekst"/>
-        </w:pPr>
-        <w:r>
-          <w:fldChar w:fldCharType="begin"/>
-        </w:r>
-        <w:r>
-          <w:instrText>PAGE   \* MERGEFORMAT</w:instrText>
-        </w:r>
-        <w:r>
-          <w:fldChar w:fldCharType="separate"/>
-        </w:r>
-        <w:r>
-          <w:rPr>
-            <w:lang w:val="nb-NO"/>
-          </w:rPr>
-          <w:t>2</w:t>
-        </w:r>
-        <w:r>
-          <w:fldChar w:fldCharType="end"/>
-        </w:r>
-      </w:p>
-    </w:sdtContent>
-  </w:sdt>
-  <w:p>
-    <w:pPr>
-      <w:pStyle w:val="Topptekst"/>
-    </w:pPr>
-  </w:p>
-</w:hdr>
-</file>
-
 <file path=word/numbering.xml><?xml version="1.0" encoding="utf-8"?>
-<w:numbering xmlns:aink="http://schemas.microsoft.com/office/drawing/2016/ink" xmlns:am3d="http://schemas.microsoft.com/office/drawing/2017/model3d" xmlns:cx="http://schemas.microsoft.com/office/drawing/2014/chartex" xmlns:cx1="http://schemas.microsoft.com/office/drawing/2015/9/8/chartex" xmlns:cx2="http://schemas.microsoft.com/office/drawing/2015/10/21/chartex" xmlns:cx3="http://schemas.microsoft.com/office/drawing/2016/5/9/chartex" xmlns:cx4="http://schemas.microsoft.com/office/drawing/2016/5/10/chartex" xmlns:cx5="http://schemas.microsoft.com/office/drawing/2016/5/11/chartex" xmlns:cx6="http://schemas.microsoft.com/office/drawing/2016/5/12/chartex" xmlns:cx7="http://schemas.microsoft.com/office/drawing/2016/5/13/chartex" xmlns:cx8="http://schemas.microsoft.com/office/drawing/2016/5/14/chartex" xmlns:m="http://schemas.openxmlformats.org/officeDocument/2006/math" xmlns:mc="http://schemas.openxmlformats.org/markup-compatibility/2006" xmlns:o="urn:schemas-microsoft-com:office:office" xmlns:r="http://schemas.openxmlformats.org/officeDocument/2006/relationships" xmlns:v="urn:schemas-microsoft-com:vml" xmlns:w="http://schemas.openxmlformats.org/wordprocessingml/2006/main" xmlns:w10="urn:schemas-microsoft-com:office:word" xmlns:w14="http://schemas.microsoft.com/office/word/2010/wordml" xmlns:w15="http://schemas.microsoft.com/office/word/2012/wordml" xmlns:w16cid="http://schemas.microsoft.com/office/word/2016/wordml/cid" xmlns:w16se="http://schemas.microsoft.com/office/word/2015/wordml/symex" xmlns:wne="http://schemas.microsoft.com/office/word/2006/wordml" xmlns:wp="http://schemas.openxmlformats.org/drawingml/2006/wordprocessingDrawing" xmlns:wp14="http://schemas.microsoft.com/office/word/2010/wordprocessingDrawing" xmlns:wpc="http://schemas.microsoft.com/office/word/2010/wordprocessingCanvas" xmlns:wpg="http://schemas.microsoft.com/office/word/2010/wordprocessingGroup" xmlns:wpi="http://schemas.microsoft.com/office/word/2010/wordprocessingInk" xmlns:wps="http://schemas.microsoft.com/office/word/2010/wordprocessingShape" mc:Ignorable="w14 w15 w16se w16cid wp14">
+<w:numbering xmlns:aink="http://schemas.microsoft.com/office/drawing/2016/ink" xmlns:am3d="http://schemas.microsoft.com/office/drawing/2017/model3d" xmlns:cx="http://schemas.microsoft.com/office/drawing/2014/chartex" xmlns:cx1="http://schemas.microsoft.com/office/drawing/2015/9/8/chartex" xmlns:cx2="http://schemas.microsoft.com/office/drawing/2015/10/21/chartex" xmlns:cx3="http://schemas.microsoft.com/office/drawing/2016/5/9/chartex" xmlns:cx4="http://schemas.microsoft.com/office/drawing/2016/5/10/chartex" xmlns:cx5="http://schemas.microsoft.com/office/drawing/2016/5/11/chartex" xmlns:cx6="http://schemas.microsoft.com/office/drawing/2016/5/12/chartex" xmlns:cx7="http://schemas.microsoft.com/office/drawing/2016/5/13/chartex" xmlns:cx8="http://schemas.microsoft.com/office/drawing/2016/5/14/chartex" xmlns:m="http://schemas.openxmlformats.org/officeDocument/2006/math" xmlns:mc="http://schemas.openxmlformats.org/markup-compatibility/2006" xmlns:o="urn:schemas-microsoft-com:office:office" xmlns:oel="http://schemas.microsoft.com/office/2019/extlst" xmlns:r="http://schemas.openxmlformats.org/officeDocument/2006/relationships" xmlns:v="urn:schemas-microsoft-com:vml" xmlns:w="http://schemas.openxmlformats.org/wordprocessingml/2006/main" xmlns:w10="urn:schemas-microsoft-com:office:word" xmlns:w14="http://schemas.microsoft.com/office/word/2010/wordml" xmlns:w15="http://schemas.microsoft.com/office/word/2012/wordml" xmlns:w16="http://schemas.microsoft.com/office/word/2018/wordml" xmlns:w16cex="http://schemas.microsoft.com/office/word/2018/wordml/cex" xmlns:w16cid="http://schemas.microsoft.com/office/word/2016/wordml/cid" xmlns:w16du="http://schemas.microsoft.com/office/word/2023/wordml/word16du" xmlns:w16sdtdh="http://schemas.microsoft.com/office/word/2020/wordml/sdtdatahash" xmlns:w16se="http://schemas.microsoft.com/office/word/2015/wordml/symex" xmlns:wne="http://schemas.microsoft.com/office/word/2006/wordml" xmlns:wp="http://schemas.openxmlformats.org/drawingml/2006/wordprocessingDrawing" xmlns:wp14="http://schemas.microsoft.com/office/word/2010/wordprocessingDrawing" xmlns:wpc="http://schemas.microsoft.com/office/word/2010/wordprocessingCanvas" xmlns:wpg="http://schemas.microsoft.com/office/word/2010/wordprocessingGroup" xmlns:wpi="http://schemas.microsoft.com/office/word/2010/wordprocessingInk" xmlns:wps="http://schemas.microsoft.com/office/word/2010/wordprocessingShape" mc:Ignorable="w14 w15 w16se w16cid w16 w16cex w16sdtdh wp14">
   <w:abstractNum w15:restartNumberingAfterBreak="0" w:abstractNumId="0">
-    <w:nsid w:val="FFFFFF7C"/>
-    <w:multiLevelType w:val="singleLevel"/>
-    <w:tmpl w:val="19F42C92"/>
-    <w:lvl w:ilvl="0">
-      <w:start w:val="1"/>
-      <w:numFmt w:val="decimal"/>
-      <w:lvlText w:val="%1."/>
-      <w:lvlJc w:val="left"/>
-      <w:pPr>
-        <w:tabs>
-          <w:tab w:pos="1492" w:val="num"/>
-        </w:tabs>
-        <w:ind w:hanging="360" w:left="1492"/>
-      </w:pPr>
-    </w:lvl>
-  </w:abstractNum>
-  <w:abstractNum w15:restartNumberingAfterBreak="0" w:abstractNumId="1">
-    <w:nsid w:val="FFFFFF7D"/>
-    <w:multiLevelType w:val="singleLevel"/>
-    <w:tmpl w:val="5E6CD2A8"/>
-    <w:lvl w:ilvl="0">
-      <w:start w:val="1"/>
-      <w:numFmt w:val="decimal"/>
-      <w:lvlText w:val="%1."/>
-      <w:lvlJc w:val="left"/>
-      <w:pPr>
-        <w:tabs>
-          <w:tab w:pos="1209" w:val="num"/>
-        </w:tabs>
-        <w:ind w:hanging="360" w:left="1209"/>
-      </w:pPr>
-    </w:lvl>
-  </w:abstractNum>
-  <w:abstractNum w15:restartNumberingAfterBreak="0" w:abstractNumId="2">
-    <w:nsid w:val="FFFFFF7E"/>
-    <w:multiLevelType w:val="singleLevel"/>
-    <w:tmpl w:val="40383666"/>
-    <w:lvl w:ilvl="0">
-      <w:start w:val="1"/>
-      <w:numFmt w:val="decimal"/>
-      <w:lvlText w:val="%1."/>
-      <w:lvlJc w:val="left"/>
-      <w:pPr>
-        <w:tabs>
-          <w:tab w:pos="926" w:val="num"/>
-        </w:tabs>
-        <w:ind w:hanging="360" w:left="926"/>
-      </w:pPr>
-    </w:lvl>
-  </w:abstractNum>
-  <w:abstractNum w15:restartNumberingAfterBreak="0" w:abstractNumId="3">
-    <w:nsid w:val="FFFFFF7F"/>
-    <w:multiLevelType w:val="singleLevel"/>
-    <w:tmpl w:val="D0886D6C"/>
-    <w:lvl w:ilvl="0">
-      <w:start w:val="1"/>
-      <w:numFmt w:val="decimal"/>
-      <w:lvlText w:val="%1."/>
-      <w:lvlJc w:val="left"/>
-      <w:pPr>
-        <w:tabs>
-          <w:tab w:pos="643" w:val="num"/>
-        </w:tabs>
-        <w:ind w:hanging="360" w:left="643"/>
-      </w:pPr>
-    </w:lvl>
-  </w:abstractNum>
-  <w:abstractNum w15:restartNumberingAfterBreak="0" w:abstractNumId="4">
-    <w:nsid w:val="FFFFFF80"/>
-    <w:multiLevelType w:val="singleLevel"/>
-    <w:tmpl w:val="24E4CA98"/>
+    <w:nsid w:val="3AC426BA"/>
+    <w:multiLevelType w:val="multilevel"/>
+    <w:tmpl w:val="BA04CB0E"/>
     <w:lvl w:ilvl="0">
       <w:start w:val="1"/>
       <w:numFmt w:val="bullet"/>
@@ -11017,187 +10898,142 @@
       <w:lvlJc w:val="left"/>
       <w:pPr>
         <w:tabs>
-          <w:tab w:pos="1492" w:val="num"/>
+          <w:tab w:pos="720" w:val="num"/>
         </w:tabs>
-        <w:ind w:hanging="360" w:left="1492"/>
+        <w:ind w:hanging="360" w:left="720"/>
       </w:pPr>
       <w:rPr>
         <w:rFonts w:ascii="Symbol" w:hAnsi="Symbol" w:hint="default"/>
+        <w:sz w:val="20"/>
       </w:rPr>
     </w:lvl>
-  </w:abstractNum>
-  <w:abstractNum w15:restartNumberingAfterBreak="0" w:abstractNumId="5">
-    <w:nsid w:val="FFFFFF81"/>
-    <w:multiLevelType w:val="singleLevel"/>
-    <w:tmpl w:val="B9322FF4"/>
-    <w:lvl w:ilvl="0">
+    <w:lvl w:ilvl="1" w:tentative="1">
       <w:start w:val="1"/>
       <w:numFmt w:val="bullet"/>
-      <w:lvlText w:val=""/>
+      <w:lvlText w:val="o"/>
       <w:lvlJc w:val="left"/>
       <w:pPr>
         <w:tabs>
-          <w:tab w:pos="1209" w:val="num"/>
+          <w:tab w:pos="1440" w:val="num"/>
         </w:tabs>
-        <w:ind w:hanging="360" w:left="1209"/>
+        <w:ind w:hanging="360" w:left="1440"/>
       </w:pPr>
       <w:rPr>
-        <w:rFonts w:ascii="Symbol" w:hAnsi="Symbol" w:hint="default"/>
+        <w:rFonts w:ascii="Courier New" w:hAnsi="Courier New" w:hint="default"/>
+        <w:sz w:val="20"/>
       </w:rPr>
     </w:lvl>
-  </w:abstractNum>
-  <w:abstractNum w15:restartNumberingAfterBreak="0" w:abstractNumId="6">
-    <w:nsid w:val="FFFFFF82"/>
-    <w:multiLevelType w:val="singleLevel"/>
-    <w:tmpl w:val="38B6FC5A"/>
-    <w:lvl w:ilvl="0">
+    <w:lvl w:ilvl="2" w:tentative="1">
       <w:start w:val="1"/>
       <w:numFmt w:val="bullet"/>
-      <w:lvlText w:val=""/>
+      <w:lvlText w:val=""/>
       <w:lvlJc w:val="left"/>
       <w:pPr>
         <w:tabs>
-          <w:tab w:pos="926" w:val="num"/>
+          <w:tab w:pos="2160" w:val="num"/>
         </w:tabs>
-        <w:ind w:hanging="360" w:left="926"/>
+        <w:ind w:hanging="360" w:left="2160"/>
       </w:pPr>
       <w:rPr>
-        <w:rFonts w:ascii="Symbol" w:hAnsi="Symbol" w:hint="default"/>
+        <w:rFonts w:ascii="Wingdings" w:hAnsi="Wingdings" w:hint="default"/>
+        <w:sz w:val="20"/>
       </w:rPr>
     </w:lvl>
-  </w:abstractNum>
-  <w:abstractNum w15:restartNumberingAfterBreak="0" w:abstractNumId="7">
-    <w:nsid w:val="FFFFFF83"/>
-    <w:multiLevelType w:val="singleLevel"/>
-    <w:tmpl w:val="93720F16"/>
-    <w:lvl w:ilvl="0">
+    <w:lvl w:ilvl="3" w:tentative="1">
       <w:start w:val="1"/>
       <w:numFmt w:val="bullet"/>
-      <w:lvlText w:val=""/>
+      <w:lvlText w:val=""/>
       <w:lvlJc w:val="left"/>
       <w:pPr>
         <w:tabs>
-          <w:tab w:pos="643" w:val="num"/>
+          <w:tab w:pos="2880" w:val="num"/>
         </w:tabs>
-        <w:ind w:hanging="360" w:left="643"/>
+        <w:ind w:hanging="360" w:left="2880"/>
       </w:pPr>
       <w:rPr>
-        <w:rFonts w:ascii="Symbol" w:hAnsi="Symbol" w:hint="default"/>
+        <w:rFonts w:ascii="Wingdings" w:hAnsi="Wingdings" w:hint="default"/>
+        <w:sz w:val="20"/>
       </w:rPr>
     </w:lvl>
-  </w:abstractNum>
-  <w:abstractNum w15:restartNumberingAfterBreak="0" w:abstractNumId="8">
-    <w:nsid w:val="FFFFFF88"/>
-    <w:multiLevelType w:val="singleLevel"/>
-    <w:tmpl w:val="A91AD9DE"/>
-    <w:lvl w:ilvl="0">
-      <w:start w:val="1"/>
-      <w:numFmt w:val="decimal"/>
-      <w:lvlText w:val="%1."/>
-      <w:lvlJc w:val="left"/>
-      <w:pPr>
-        <w:tabs>
-          <w:tab w:pos="360" w:val="num"/>
-        </w:tabs>
-        <w:ind w:hanging="360" w:left="360"/>
-      </w:pPr>
-    </w:lvl>
-  </w:abstractNum>
-  <w:abstractNum w15:restartNumberingAfterBreak="0" w:abstractNumId="9">
-    <w:nsid w:val="FFFFFF89"/>
-    <w:multiLevelType w:val="singleLevel"/>
-    <w:tmpl w:val="C458FA72"/>
-    <w:lvl w:ilvl="0">
+    <w:lvl w:ilvl="4" w:tentative="1">
       <w:start w:val="1"/>
       <w:numFmt w:val="bullet"/>
-      <w:lvlText w:val=""/>
+      <w:lvlText w:val=""/>
       <w:lvlJc w:val="left"/>
       <w:pPr>
         <w:tabs>
-          <w:tab w:pos="360" w:val="num"/>
+          <w:tab w:pos="3600" w:val="num"/>
         </w:tabs>
-        <w:ind w:hanging="360" w:left="360"/>
+        <w:ind w:hanging="360" w:left="3600"/>
       </w:pPr>
       <w:rPr>
-        <w:rFonts w:ascii="Symbol" w:hAnsi="Symbol" w:hint="default"/>
+        <w:rFonts w:ascii="Wingdings" w:hAnsi="Wingdings" w:hint="default"/>
+        <w:sz w:val="20"/>
       </w:rPr>
     </w:lvl>
-  </w:abstractNum>
-  <w:abstractNum w15:restartNumberingAfterBreak="0" w:abstractNumId="10">
-    <w:nsid w:val="2C1AE401"/>
-    <w:multiLevelType w:val="multilevel"/>
-    <w:tmpl w:val="C9044B5C"/>
-    <w:lvl w:ilvl="0">
+    <w:lvl w:ilvl="5" w:tentative="1">
+      <w:start w:val="1"/>
       <w:numFmt w:val="bullet"/>
-      <w:lvlText w:val=" "/>
+      <w:lvlText w:val=""/>
       <w:lvlJc w:val="left"/>
       <w:pPr>
-        <w:ind w:hanging="480" w:left="720"/>
-      </w:pPr>
+        <w:tabs>
+          <w:tab w:pos="4320" w:val="num"/>
+        </w:tabs>
+        <w:ind w:hanging="360" w:left="4320"/>
+      </w:pPr>
+      <w:rPr>
+        <w:rFonts w:ascii="Wingdings" w:hAnsi="Wingdings" w:hint="default"/>
+        <w:sz w:val="20"/>
+      </w:rPr>
     </w:lvl>
-    <w:lvl w:ilvl="1">
+    <w:lvl w:ilvl="6" w:tentative="1">
+      <w:start w:val="1"/>
       <w:numFmt w:val="bullet"/>
-      <w:lvlText w:val=" "/>
+      <w:lvlText w:val=""/>
       <w:lvlJc w:val="left"/>
       <w:pPr>
-        <w:ind w:hanging="480" w:left="1440"/>
-      </w:pPr>
+        <w:tabs>
+          <w:tab w:pos="5040" w:val="num"/>
+        </w:tabs>
+        <w:ind w:hanging="360" w:left="5040"/>
+      </w:pPr>
+      <w:rPr>
+        <w:rFonts w:ascii="Wingdings" w:hAnsi="Wingdings" w:hint="default"/>
+        <w:sz w:val="20"/>
+      </w:rPr>
     </w:lvl>
-    <w:lvl w:ilvl="2">
+    <w:lvl w:ilvl="7" w:tentative="1">
+      <w:start w:val="1"/>
       <w:numFmt w:val="bullet"/>
-      <w:lvlText w:val=" "/>
+      <w:lvlText w:val=""/>
       <w:lvlJc w:val="left"/>
       <w:pPr>
-        <w:ind w:hanging="480" w:left="2160"/>
-      </w:pPr>
+        <w:tabs>
+          <w:tab w:pos="5760" w:val="num"/>
+        </w:tabs>
+        <w:ind w:hanging="360" w:left="5760"/>
+      </w:pPr>
+      <w:rPr>
+        <w:rFonts w:ascii="Wingdings" w:hAnsi="Wingdings" w:hint="default"/>
+        <w:sz w:val="20"/>
+      </w:rPr>
     </w:lvl>
-    <w:lvl w:ilvl="3">
+    <w:lvl w:ilvl="8" w:tentative="1">
+      <w:start w:val="1"/>
       <w:numFmt w:val="bullet"/>
-      <w:lvlText w:val=" "/>
+      <w:lvlText w:val=""/>
       <w:lvlJc w:val="left"/>
       <w:pPr>
-        <w:ind w:hanging="480" w:left="2880"/>
-      </w:pPr>
-    </w:lvl>
-    <w:lvl w:ilvl="4">
-      <w:numFmt w:val="bullet"/>
-      <w:lvlText w:val=" "/>
-      <w:lvlJc w:val="left"/>
-      <w:pPr>
-        <w:ind w:hanging="480" w:left="3600"/>
-      </w:pPr>
-    </w:lvl>
-    <w:lvl w:ilvl="5">
-      <w:numFmt w:val="bullet"/>
-      <w:lvlText w:val=" "/>
-      <w:lvlJc w:val="left"/>
-      <w:pPr>
-        <w:ind w:hanging="480" w:left="4320"/>
-      </w:pPr>
-    </w:lvl>
-    <w:lvl w:ilvl="6">
-      <w:numFmt w:val="bullet"/>
-      <w:lvlText w:val=" "/>
-      <w:lvlJc w:val="left"/>
-      <w:pPr>
-        <w:ind w:hanging="480" w:left="5040"/>
-      </w:pPr>
-    </w:lvl>
-    <w:lvl w:ilvl="7">
-      <w:numFmt w:val="bullet"/>
-      <w:lvlText w:val=" "/>
-      <w:lvlJc w:val="left"/>
-      <w:pPr>
-        <w:ind w:hanging="480" w:left="5760"/>
-      </w:pPr>
-    </w:lvl>
-    <w:lvl w:ilvl="8">
-      <w:numFmt w:val="bullet"/>
-      <w:lvlText w:val=" "/>
-      <w:lvlJc w:val="left"/>
-      <w:pPr>
-        <w:ind w:hanging="480" w:left="6480"/>
-      </w:pPr>
+        <w:tabs>
+          <w:tab w:pos="6480" w:val="num"/>
+        </w:tabs>
+        <w:ind w:hanging="360" w:left="6480"/>
+      </w:pPr>
+      <w:rPr>
+        <w:rFonts w:ascii="Wingdings" w:hAnsi="Wingdings" w:hint="default"/>
+        <w:sz w:val="20"/>
+      </w:rPr>
     </w:lvl>
   </w:abstractNum>
   <w:abstractNum w:abstractNumId="990">
@@ -11276,37 +11112,7 @@
       </w:pPr>
     </w:lvl>
   </w:abstractNum>
-  <w:num w:numId="1">
-    <w:abstractNumId w:val="10"/>
-  </w:num>
-  <w:num w:numId="2">
-    <w:abstractNumId w:val="9"/>
-  </w:num>
-  <w:num w:numId="3">
-    <w:abstractNumId w:val="7"/>
-  </w:num>
-  <w:num w:numId="4">
-    <w:abstractNumId w:val="6"/>
-  </w:num>
-  <w:num w:numId="5">
-    <w:abstractNumId w:val="5"/>
-  </w:num>
-  <w:num w:numId="6">
-    <w:abstractNumId w:val="4"/>
-  </w:num>
-  <w:num w:numId="7">
-    <w:abstractNumId w:val="8"/>
-  </w:num>
-  <w:num w:numId="8">
-    <w:abstractNumId w:val="3"/>
-  </w:num>
-  <w:num w:numId="9">
-    <w:abstractNumId w:val="2"/>
-  </w:num>
-  <w:num w:numId="10">
-    <w:abstractNumId w:val="1"/>
-  </w:num>
-  <w:num w:numId="11">
+  <w:num w16cid:durableId="871694424" w:numId="1">
     <w:abstractNumId w:val="0"/>
   </w:num>
   <w:num w:numId="1000">
@@ -11316,24 +11122,34 @@
 </file>
 
 <file path=word/styles.xml><?xml version="1.0" encoding="utf-8"?>
-<w:styles xmlns:mc="http://schemas.openxmlformats.org/markup-compatibility/2006" xmlns:r="http://schemas.openxmlformats.org/officeDocument/2006/relationships" xmlns:w="http://schemas.openxmlformats.org/wordprocessingml/2006/main" xmlns:w14="http://schemas.microsoft.com/office/word/2010/wordml" xmlns:w15="http://schemas.microsoft.com/office/word/2012/wordml" xmlns:w16cid="http://schemas.microsoft.com/office/word/2016/wordml/cid" xmlns:w16se="http://schemas.microsoft.com/office/word/2015/wordml/symex" mc:Ignorable="w14 w15 w16se w16cid">
+<w:styles xmlns:mc="http://schemas.openxmlformats.org/markup-compatibility/2006" xmlns:r="http://schemas.openxmlformats.org/officeDocument/2006/relationships" xmlns:w="http://schemas.openxmlformats.org/wordprocessingml/2006/main" xmlns:w14="http://schemas.microsoft.com/office/word/2010/wordml" xmlns:w15="http://schemas.microsoft.com/office/word/2012/wordml" xmlns:w16="http://schemas.microsoft.com/office/word/2018/wordml" xmlns:w16cex="http://schemas.microsoft.com/office/word/2018/wordml/cex" xmlns:w16cid="http://schemas.microsoft.com/office/word/2016/wordml/cid" xmlns:w16sdtdh="http://schemas.microsoft.com/office/word/2020/wordml/sdtdatahash" xmlns:w16se="http://schemas.microsoft.com/office/word/2015/wordml/symex" xmlns:wp14="http://schemas.microsoft.com/office/word/2010/wordprocessingDrawing" mc:Ignorable="w14 w15 w16se w16cid w16 w16cex w16sdtdh wp14">
   <w:docDefaults>
     <w:rPrDefault>
       <w:rPr>
         <w:rFonts w:asciiTheme="minorHAnsi" w:cstheme="minorBidi" w:eastAsiaTheme="minorHAnsi" w:hAnsiTheme="minorHAnsi"/>
-        <w:sz w:val="24"/>
-        <w:szCs w:val="24"/>
+        <w:sz w:val="22"/>
+        <w:szCs w:val="22"/>
         <w:lang w:bidi="ar-SA" w:eastAsia="en-US" w:val="en-US"/>
       </w:rPr>
     </w:rPrDefault>
     <w:pPrDefault>
       <w:pPr>
-        <w:spacing w:after="200"/>
+        <w:spacing w:after="160" w:line="259" w:lineRule="auto"/>
       </w:pPr>
     </w:pPrDefault>
   </w:docDefaults>
-  <w:latentStyles w:count="377" w:defLockedState="0" w:defQFormat="0" w:defSemiHidden="0" w:defUIPriority="0" w:defUnhideWhenUsed="0">
-    <w:lsdException w:name="heading 5" w:semiHidden="1" w:unhideWhenUsed="1"/>
+  <w:latentStyles w:count="376" w:defLockedState="0" w:defQFormat="0" w:defSemiHidden="0" w:defUIPriority="99" w:defUnhideWhenUsed="0">
+    <w:lsdException w:name="Normal" w:qFormat="1" w:uiPriority="0"/>
+    <w:lsdException w:name="heading 1" w:qFormat="1" w:uiPriority="9"/>
+    <w:lsdException w:name="heading 2" w:qFormat="1" w:semiHidden="1" w:uiPriority="9" w:unhideWhenUsed="1"/>
+    <w:lsdException w:name="heading 3" w:qFormat="1" w:semiHidden="1" w:uiPriority="9" w:unhideWhenUsed="1"/>
+    <w:lsdException w:name="heading 4" w:qFormat="1" w:semiHidden="1" w:uiPriority="9" w:unhideWhenUsed="1"/>
+    <w:lsdException w:name="heading 5" w:qFormat="1" w:semiHidden="1" w:uiPriority="9" w:unhideWhenUsed="1"/>
+    <w:lsdException w:name="heading 6" w:qFormat="1" w:semiHidden="1" w:uiPriority="9" w:unhideWhenUsed="1"/>
+    <w:lsdException w:name="heading 7" w:qFormat="1" w:semiHidden="1" w:uiPriority="9" w:unhideWhenUsed="1"/>
+    <w:lsdException w:name="heading 8" w:qFormat="1" w:semiHidden="1" w:uiPriority="9" w:unhideWhenUsed="1"/>
+    <w:lsdException w:name="heading 9" w:qFormat="1" w:semiHidden="1" w:uiPriority="9" w:unhideWhenUsed="1"/>
+    <w:lsdException w:name="index 1" w:semiHidden="1" w:unhideWhenUsed="1"/>
     <w:lsdException w:name="index 2" w:semiHidden="1" w:unhideWhenUsed="1"/>
     <w:lsdException w:name="index 3" w:semiHidden="1" w:unhideWhenUsed="1"/>
     <w:lsdException w:name="index 4" w:semiHidden="1" w:unhideWhenUsed="1"/>
@@ -11342,22 +11158,22 @@
     <w:lsdException w:name="index 7" w:semiHidden="1" w:unhideWhenUsed="1"/>
     <w:lsdException w:name="index 8" w:semiHidden="1" w:unhideWhenUsed="1"/>
     <w:lsdException w:name="index 9" w:semiHidden="1" w:unhideWhenUsed="1"/>
-    <w:lsdException w:name="toc 1" w:semiHidden="1" w:unhideWhenUsed="1"/>
-    <w:lsdException w:name="toc 2" w:semiHidden="1" w:unhideWhenUsed="1"/>
-    <w:lsdException w:name="toc 3" w:semiHidden="1" w:unhideWhenUsed="1"/>
-    <w:lsdException w:name="toc 4" w:semiHidden="1" w:unhideWhenUsed="1"/>
-    <w:lsdException w:name="toc 5" w:semiHidden="1" w:unhideWhenUsed="1"/>
-    <w:lsdException w:name="toc 6" w:semiHidden="1" w:unhideWhenUsed="1"/>
-    <w:lsdException w:name="toc 7" w:semiHidden="1" w:unhideWhenUsed="1"/>
-    <w:lsdException w:name="toc 8" w:semiHidden="1" w:unhideWhenUsed="1"/>
-    <w:lsdException w:name="toc 9" w:semiHidden="1" w:unhideWhenUsed="1"/>
+    <w:lsdException w:name="toc 1" w:semiHidden="1" w:uiPriority="39" w:unhideWhenUsed="1"/>
+    <w:lsdException w:name="toc 2" w:semiHidden="1" w:uiPriority="39" w:unhideWhenUsed="1"/>
+    <w:lsdException w:name="toc 3" w:semiHidden="1" w:uiPriority="39" w:unhideWhenUsed="1"/>
+    <w:lsdException w:name="toc 4" w:semiHidden="1" w:uiPriority="39" w:unhideWhenUsed="1"/>
+    <w:lsdException w:name="toc 5" w:semiHidden="1" w:uiPriority="39" w:unhideWhenUsed="1"/>
+    <w:lsdException w:name="toc 6" w:semiHidden="1" w:uiPriority="39" w:unhideWhenUsed="1"/>
+    <w:lsdException w:name="toc 7" w:semiHidden="1" w:uiPriority="39" w:unhideWhenUsed="1"/>
+    <w:lsdException w:name="toc 8" w:semiHidden="1" w:uiPriority="39" w:unhideWhenUsed="1"/>
+    <w:lsdException w:name="toc 9" w:semiHidden="1" w:uiPriority="39" w:unhideWhenUsed="1"/>
     <w:lsdException w:name="Normal Indent" w:semiHidden="1" w:unhideWhenUsed="1"/>
     <w:lsdException w:name="footnote text" w:semiHidden="1" w:unhideWhenUsed="1"/>
     <w:lsdException w:name="annotation text" w:semiHidden="1" w:unhideWhenUsed="1"/>
-    <w:lsdException w:name="header" w:semiHidden="1" w:uiPriority="99" w:unhideWhenUsed="1"/>
+    <w:lsdException w:name="header" w:semiHidden="1" w:unhideWhenUsed="1"/>
     <w:lsdException w:name="footer" w:semiHidden="1" w:unhideWhenUsed="1"/>
     <w:lsdException w:name="index heading" w:semiHidden="1" w:unhideWhenUsed="1"/>
-    <w:lsdException w:name="caption" w:semiHidden="1" w:unhideWhenUsed="1"/>
+    <w:lsdException w:name="caption" w:qFormat="1" w:semiHidden="1" w:uiPriority="35" w:unhideWhenUsed="1"/>
     <w:lsdException w:name="table of figures" w:semiHidden="1" w:unhideWhenUsed="1"/>
     <w:lsdException w:name="envelope address" w:semiHidden="1" w:unhideWhenUsed="1"/>
     <w:lsdException w:name="envelope return" w:semiHidden="1" w:unhideWhenUsed="1"/>
@@ -11376,15 +11192,19 @@
     <w:lsdException w:name="List 2" w:semiHidden="1" w:unhideWhenUsed="1"/>
     <w:lsdException w:name="List 3" w:semiHidden="1" w:unhideWhenUsed="1"/>
     <w:lsdException w:name="List 4" w:semiHidden="1" w:unhideWhenUsed="1"/>
+    <w:lsdException w:name="List 5" w:semiHidden="1" w:unhideWhenUsed="1"/>
     <w:lsdException w:name="List Bullet 2" w:semiHidden="1" w:unhideWhenUsed="1"/>
     <w:lsdException w:name="List Bullet 3" w:semiHidden="1" w:unhideWhenUsed="1"/>
+    <w:lsdException w:name="List Bullet 4" w:semiHidden="1" w:unhideWhenUsed="1"/>
+    <w:lsdException w:name="List Bullet 5" w:semiHidden="1" w:unhideWhenUsed="1"/>
     <w:lsdException w:name="List Number 2" w:semiHidden="1" w:unhideWhenUsed="1"/>
     <w:lsdException w:name="List Number 3" w:semiHidden="1" w:unhideWhenUsed="1"/>
     <w:lsdException w:name="List Number 4" w:semiHidden="1" w:unhideWhenUsed="1"/>
     <w:lsdException w:name="List Number 5" w:semiHidden="1" w:unhideWhenUsed="1"/>
+    <w:lsdException w:name="Title" w:qFormat="1" w:uiPriority="10"/>
     <w:lsdException w:name="Closing" w:semiHidden="1" w:unhideWhenUsed="1"/>
     <w:lsdException w:name="Signature" w:semiHidden="1" w:unhideWhenUsed="1"/>
-    <w:lsdException w:name="Default Paragraph Font" w:semiHidden="1" w:unhideWhenUsed="1"/>
+    <w:lsdException w:name="Default Paragraph Font" w:semiHidden="1" w:uiPriority="1" w:unhideWhenUsed="1"/>
     <w:lsdException w:name="Body Text" w:semiHidden="1" w:unhideWhenUsed="1"/>
     <w:lsdException w:name="Body Text Indent" w:semiHidden="1" w:unhideWhenUsed="1"/>
     <w:lsdException w:name="List Continue" w:semiHidden="1" w:unhideWhenUsed="1"/>
@@ -11393,14 +11213,21 @@
     <w:lsdException w:name="List Continue 4" w:semiHidden="1" w:unhideWhenUsed="1"/>
     <w:lsdException w:name="List Continue 5" w:semiHidden="1" w:unhideWhenUsed="1"/>
     <w:lsdException w:name="Message Header" w:semiHidden="1" w:unhideWhenUsed="1"/>
+    <w:lsdException w:name="Subtitle" w:qFormat="1" w:uiPriority="11"/>
     <w:lsdException w:name="Salutation" w:semiHidden="1" w:unhideWhenUsed="1"/>
     <w:lsdException w:name="Date" w:semiHidden="1" w:unhideWhenUsed="1"/>
     <w:lsdException w:name="Body Text First Indent" w:semiHidden="1" w:unhideWhenUsed="1"/>
+    <w:lsdException w:name="Body Text First Indent 2" w:semiHidden="1" w:unhideWhenUsed="1"/>
+    <w:lsdException w:name="Note Heading" w:semiHidden="1" w:unhideWhenUsed="1"/>
+    <w:lsdException w:name="Body Text 2" w:semiHidden="1" w:unhideWhenUsed="1"/>
+    <w:lsdException w:name="Body Text 3" w:semiHidden="1" w:unhideWhenUsed="1"/>
     <w:lsdException w:name="Body Text Indent 2" w:semiHidden="1" w:unhideWhenUsed="1"/>
     <w:lsdException w:name="Body Text Indent 3" w:semiHidden="1" w:unhideWhenUsed="1"/>
     <w:lsdException w:name="Block Text" w:semiHidden="1" w:unhideWhenUsed="1"/>
     <w:lsdException w:name="Hyperlink" w:semiHidden="1" w:unhideWhenUsed="1"/>
     <w:lsdException w:name="FollowedHyperlink" w:semiHidden="1" w:unhideWhenUsed="1"/>
+    <w:lsdException w:name="Strong" w:qFormat="1" w:uiPriority="22"/>
+    <w:lsdException w:name="Emphasis" w:qFormat="1" w:uiPriority="20"/>
     <w:lsdException w:name="Document Map" w:semiHidden="1" w:unhideWhenUsed="1"/>
     <w:lsdException w:name="Plain Text" w:semiHidden="1" w:unhideWhenUsed="1"/>
     <w:lsdException w:name="E-mail Signature" w:semiHidden="1" w:unhideWhenUsed="1"/>
@@ -11466,109 +11293,128 @@
     <w:lsdException w:name="Table Web 2" w:semiHidden="1" w:unhideWhenUsed="1"/>
     <w:lsdException w:name="Table Web 3" w:semiHidden="1" w:unhideWhenUsed="1"/>
     <w:lsdException w:name="Balloon Text" w:semiHidden="1" w:unhideWhenUsed="1"/>
+    <w:lsdException w:name="Table Grid" w:uiPriority="39"/>
     <w:lsdException w:name="Table Theme" w:semiHidden="1" w:unhideWhenUsed="1"/>
     <w:lsdException w:name="Placeholder Text" w:semiHidden="1"/>
-    <w:lsdException w:name="Light Shading"/>
-    <w:lsdException w:name="Light List"/>
-    <w:lsdException w:name="Light Grid"/>
-    <w:lsdException w:name="Medium Shading 1"/>
-    <w:lsdException w:name="Medium Shading 2"/>
-    <w:lsdException w:name="Medium List 1"/>
-    <w:lsdException w:name="Medium List 2"/>
-    <w:lsdException w:name="Medium Grid 1"/>
-    <w:lsdException w:name="Medium Grid 2"/>
-    <w:lsdException w:name="Medium Grid 3"/>
-    <w:lsdException w:name="Dark List"/>
-    <w:lsdException w:name="Colorful Shading"/>
-    <w:lsdException w:name="Colorful List"/>
-    <w:lsdException w:name="Colorful Grid"/>
-    <w:lsdException w:name="Light Shading Accent 1"/>
-    <w:lsdException w:name="Light List Accent 1"/>
-    <w:lsdException w:name="Light Grid Accent 1"/>
-    <w:lsdException w:name="Medium Shading 1 Accent 1"/>
-    <w:lsdException w:name="Medium Shading 2 Accent 1"/>
-    <w:lsdException w:name="Medium List 1 Accent 1"/>
+    <w:lsdException w:name="No Spacing" w:qFormat="1" w:uiPriority="1"/>
+    <w:lsdException w:name="Light Shading" w:uiPriority="60"/>
+    <w:lsdException w:name="Light List" w:uiPriority="61"/>
+    <w:lsdException w:name="Light Grid" w:uiPriority="62"/>
+    <w:lsdException w:name="Medium Shading 1" w:uiPriority="63"/>
+    <w:lsdException w:name="Medium Shading 2" w:uiPriority="64"/>
+    <w:lsdException w:name="Medium List 1" w:uiPriority="65"/>
+    <w:lsdException w:name="Medium List 2" w:uiPriority="66"/>
+    <w:lsdException w:name="Medium Grid 1" w:uiPriority="67"/>
+    <w:lsdException w:name="Medium Grid 2" w:uiPriority="68"/>
+    <w:lsdException w:name="Medium Grid 3" w:uiPriority="69"/>
+    <w:lsdException w:name="Dark List" w:uiPriority="70"/>
+    <w:lsdException w:name="Colorful Shading" w:uiPriority="71"/>
+    <w:lsdException w:name="Colorful List" w:uiPriority="72"/>
+    <w:lsdException w:name="Colorful Grid" w:uiPriority="73"/>
+    <w:lsdException w:name="Light Shading Accent 1" w:uiPriority="60"/>
+    <w:lsdException w:name="Light List Accent 1" w:uiPriority="61"/>
+    <w:lsdException w:name="Light Grid Accent 1" w:uiPriority="62"/>
+    <w:lsdException w:name="Medium Shading 1 Accent 1" w:uiPriority="63"/>
+    <w:lsdException w:name="Medium Shading 2 Accent 1" w:uiPriority="64"/>
+    <w:lsdException w:name="Medium List 1 Accent 1" w:uiPriority="65"/>
     <w:lsdException w:name="Revision" w:semiHidden="1"/>
-    <w:lsdException w:name="Medium List 2 Accent 1"/>
-    <w:lsdException w:name="Medium Grid 1 Accent 1"/>
-    <w:lsdException w:name="Medium Grid 2 Accent 1"/>
-    <w:lsdException w:name="Medium Grid 3 Accent 1"/>
-    <w:lsdException w:name="Dark List Accent 1"/>
-    <w:lsdException w:name="Colorful Shading Accent 1"/>
-    <w:lsdException w:name="Colorful List Accent 1"/>
-    <w:lsdException w:name="Colorful Grid Accent 1"/>
-    <w:lsdException w:name="Light Shading Accent 2"/>
-    <w:lsdException w:name="Light List Accent 2"/>
-    <w:lsdException w:name="Light Grid Accent 2"/>
-    <w:lsdException w:name="Medium Shading 1 Accent 2"/>
-    <w:lsdException w:name="Medium Shading 2 Accent 2"/>
-    <w:lsdException w:name="Medium List 1 Accent 2"/>
-    <w:lsdException w:name="Medium List 2 Accent 2"/>
-    <w:lsdException w:name="Medium Grid 1 Accent 2"/>
-    <w:lsdException w:name="Medium Grid 2 Accent 2"/>
-    <w:lsdException w:name="Medium Grid 3 Accent 2"/>
-    <w:lsdException w:name="Dark List Accent 2"/>
-    <w:lsdException w:name="Colorful Shading Accent 2"/>
-    <w:lsdException w:name="Colorful List Accent 2"/>
-    <w:lsdException w:name="Colorful Grid Accent 2"/>
-    <w:lsdException w:name="Light Shading Accent 3"/>
-    <w:lsdException w:name="Light List Accent 3"/>
-    <w:lsdException w:name="Light Grid Accent 3"/>
-    <w:lsdException w:name="Medium Shading 1 Accent 3"/>
-    <w:lsdException w:name="Medium Shading 2 Accent 3"/>
-    <w:lsdException w:name="Medium List 1 Accent 3"/>
-    <w:lsdException w:name="Medium List 2 Accent 3"/>
-    <w:lsdException w:name="Medium Grid 1 Accent 3"/>
-    <w:lsdException w:name="Medium Grid 2 Accent 3"/>
-    <w:lsdException w:name="Medium Grid 3 Accent 3"/>
-    <w:lsdException w:name="Dark List Accent 3"/>
-    <w:lsdException w:name="Colorful Shading Accent 3"/>
-    <w:lsdException w:name="Colorful List Accent 3"/>
-    <w:lsdException w:name="Colorful Grid Accent 3"/>
-    <w:lsdException w:name="Light Shading Accent 4"/>
-    <w:lsdException w:name="Light List Accent 4"/>
-    <w:lsdException w:name="Light Grid Accent 4"/>
-    <w:lsdException w:name="Medium Shading 1 Accent 4"/>
-    <w:lsdException w:name="Medium Shading 2 Accent 4"/>
-    <w:lsdException w:name="Medium List 1 Accent 4"/>
-    <w:lsdException w:name="Medium List 2 Accent 4"/>
-    <w:lsdException w:name="Medium Grid 1 Accent 4"/>
-    <w:lsdException w:name="Medium Grid 2 Accent 4"/>
-    <w:lsdException w:name="Medium Grid 3 Accent 4"/>
-    <w:lsdException w:name="Dark List Accent 4"/>
-    <w:lsdException w:name="Colorful Shading Accent 4"/>
-    <w:lsdException w:name="Colorful List Accent 4"/>
-    <w:lsdException w:name="Colorful Grid Accent 4"/>
-    <w:lsdException w:name="Light Shading Accent 5"/>
-    <w:lsdException w:name="Light List Accent 5"/>
-    <w:lsdException w:name="Light Grid Accent 5"/>
-    <w:lsdException w:name="Medium Shading 1 Accent 5"/>
-    <w:lsdException w:name="Medium Shading 2 Accent 5"/>
-    <w:lsdException w:name="Medium List 1 Accent 5"/>
-    <w:lsdException w:name="Medium List 2 Accent 5"/>
-    <w:lsdException w:name="Medium Grid 1 Accent 5"/>
-    <w:lsdException w:name="Medium Grid 2 Accent 5"/>
-    <w:lsdException w:name="Medium Grid 3 Accent 5"/>
-    <w:lsdException w:name="Dark List Accent 5"/>
-    <w:lsdException w:name="Colorful Shading Accent 5"/>
-    <w:lsdException w:name="Colorful List Accent 5"/>
-    <w:lsdException w:name="Colorful Grid Accent 5"/>
-    <w:lsdException w:name="Light Shading Accent 6"/>
-    <w:lsdException w:name="Light List Accent 6"/>
-    <w:lsdException w:name="Light Grid Accent 6"/>
-    <w:lsdException w:name="Medium Shading 1 Accent 6"/>
-    <w:lsdException w:name="Medium Shading 2 Accent 6"/>
-    <w:lsdException w:name="Medium List 1 Accent 6"/>
-    <w:lsdException w:name="Medium List 2 Accent 6"/>
-    <w:lsdException w:name="Medium Grid 1 Accent 6"/>
-    <w:lsdException w:name="Medium Grid 2 Accent 6"/>
-    <w:lsdException w:name="Medium Grid 3 Accent 6"/>
-    <w:lsdException w:name="Dark List Accent 6"/>
-    <w:lsdException w:name="Colorful Shading Accent 6"/>
-    <w:lsdException w:name="Colorful List Accent 6"/>
-    <w:lsdException w:name="Colorful Grid Accent 6"/>
-    <w:lsdException w:name="Bibliography" w:semiHidden="1" w:unhideWhenUsed="1"/>
-    <w:lsdException w:name="TOC Heading" w:semiHidden="1" w:unhideWhenUsed="1"/>
+    <w:lsdException w:name="List Paragraph" w:qFormat="1" w:uiPriority="34"/>
+    <w:lsdException w:name="Quote" w:qFormat="1" w:uiPriority="29"/>
+    <w:lsdException w:name="Intense Quote" w:qFormat="1" w:uiPriority="30"/>
+    <w:lsdException w:name="Medium List 2 Accent 1" w:uiPriority="66"/>
+    <w:lsdException w:name="Medium Grid 1 Accent 1" w:uiPriority="67"/>
+    <w:lsdException w:name="Medium Grid 2 Accent 1" w:uiPriority="68"/>
+    <w:lsdException w:name="Medium Grid 3 Accent 1" w:uiPriority="69"/>
+    <w:lsdException w:name="Dark List Accent 1" w:uiPriority="70"/>
+    <w:lsdException w:name="Colorful Shading Accent 1" w:uiPriority="71"/>
+    <w:lsdException w:name="Colorful List Accent 1" w:uiPriority="72"/>
+    <w:lsdException w:name="Colorful Grid Accent 1" w:uiPriority="73"/>
+    <w:lsdException w:name="Light Shading Accent 2" w:uiPriority="60"/>
+    <w:lsdException w:name="Light List Accent 2" w:uiPriority="61"/>
+    <w:lsdException w:name="Light Grid Accent 2" w:uiPriority="62"/>
+    <w:lsdException w:name="Medium Shading 1 Accent 2" w:uiPriority="63"/>
+    <w:lsdException w:name="Medium Shading 2 Accent 2" w:uiPriority="64"/>
+    <w:lsdException w:name="Medium List 1 Accent 2" w:uiPriority="65"/>
+    <w:lsdException w:name="Medium List 2 Accent 2" w:uiPriority="66"/>
+    <w:lsdException w:name="Medium Grid 1 Accent 2" w:uiPriority="67"/>
+    <w:lsdException w:name="Medium Grid 2 Accent 2" w:uiPriority="68"/>
+    <w:lsdException w:name="Medium Grid 3 Accent 2" w:uiPriority="69"/>
+    <w:lsdException w:name="Dark List Accent 2" w:uiPriority="70"/>
+    <w:lsdException w:name="Colorful Shading Accent 2" w:uiPriority="71"/>
+    <w:lsdException w:name="Colorful List Accent 2" w:uiPriority="72"/>
+    <w:lsdException w:name="Colorful Grid Accent 2" w:uiPriority="73"/>
+    <w:lsdException w:name="Light Shading Accent 3" w:uiPriority="60"/>
+    <w:lsdException w:name="Light List Accent 3" w:uiPriority="61"/>
+    <w:lsdException w:name="Light Grid Accent 3" w:uiPriority="62"/>
+    <w:lsdException w:name="Medium Shading 1 Accent 3" w:uiPriority="63"/>
+    <w:lsdException w:name="Medium Shading 2 Accent 3" w:uiPriority="64"/>
+    <w:lsdException w:name="Medium List 1 Accent 3" w:uiPriority="65"/>
+    <w:lsdException w:name="Medium List 2 Accent 3" w:uiPriority="66"/>
+    <w:lsdException w:name="Medium Grid 1 Accent 3" w:uiPriority="67"/>
+    <w:lsdException w:name="Medium Grid 2 Accent 3" w:uiPriority="68"/>
+    <w:lsdException w:name="Medium Grid 3 Accent 3" w:uiPriority="69"/>
+    <w:lsdException w:name="Dark List Accent 3" w:uiPriority="70"/>
+    <w:lsdException w:name="Colorful Shading Accent 3" w:uiPriority="71"/>
+    <w:lsdException w:name="Colorful List Accent 3" w:uiPriority="72"/>
+    <w:lsdException w:name="Colorful Grid Accent 3" w:uiPriority="73"/>
+    <w:lsdException w:name="Light Shading Accent 4" w:uiPriority="60"/>
+    <w:lsdException w:name="Light List Accent 4" w:uiPriority="61"/>
+    <w:lsdException w:name="Light Grid Accent 4" w:uiPriority="62"/>
+    <w:lsdException w:name="Medium Shading 1 Accent 4" w:uiPriority="63"/>
+    <w:lsdException w:name="Medium Shading 2 Accent 4" w:uiPriority="64"/>
+    <w:lsdException w:name="Medium List 1 Accent 4" w:uiPriority="65"/>
+    <w:lsdException w:name="Medium List 2 Accent 4" w:uiPriority="66"/>
+    <w:lsdException w:name="Medium Grid 1 Accent 4" w:uiPriority="67"/>
+    <w:lsdException w:name="Medium Grid 2 Accent 4" w:uiPriority="68"/>
+    <w:lsdException w:name="Medium Grid 3 Accent 4" w:uiPriority="69"/>
+    <w:lsdException w:name="Dark List Accent 4" w:uiPriority="70"/>
+    <w:lsdException w:name="Colorful Shading Accent 4" w:uiPriority="71"/>
+    <w:lsdException w:name="Colorful List Accent 4" w:uiPriority="72"/>
+    <w:lsdException w:name="Colorful Grid Accent 4" w:uiPriority="73"/>
+    <w:lsdException w:name="Light Shading Accent 5" w:uiPriority="60"/>
+    <w:lsdException w:name="Light List Accent 5" w:uiPriority="61"/>
+    <w:lsdException w:name="Light Grid Accent 5" w:uiPriority="62"/>
+    <w:lsdException w:name="Medium Shading 1 Accent 5" w:uiPriority="63"/>
+    <w:lsdException w:name="Medium Shading 2 Accent 5" w:uiPriority="64"/>
+    <w:lsdException w:name="Medium List 1 Accent 5" w:uiPriority="65"/>
+    <w:lsdException w:name="Medium List 2 Accent 5" w:uiPriority="66"/>
+    <w:lsdException w:name="Medium Grid 1 Accent 5" w:uiPriority="67"/>
+    <w:lsdException w:name="Medium Grid 2 Accent 5" w:uiPriority="68"/>
+    <w:lsdException w:name="Medium Grid 3 Accent 5" w:uiPriority="69"/>
+    <w:lsdException w:name="Dark List Accent 5" w:uiPriority="70"/>
+    <w:lsdException w:name="Colorful Shading Accent 5" w:uiPriority="71"/>
+    <w:lsdException w:name="Colorful List Accent 5" w:uiPriority="72"/>
+    <w:lsdException w:name="Colorful Grid Accent 5" w:uiPriority="73"/>
+    <w:lsdException w:name="Light Shading Accent 6" w:uiPriority="60"/>
+    <w:lsdException w:name="Light List Accent 6" w:uiPriority="61"/>
+    <w:lsdException w:name="Light Grid Accent 6" w:uiPriority="62"/>
+    <w:lsdException w:name="Medium Shading 1 Accent 6" w:uiPriority="63"/>
+    <w:lsdException w:name="Medium Shading 2 Accent 6" w:uiPriority="64"/>
+    <w:lsdException w:name="Medium List 1 Accent 6" w:uiPriority="65"/>
+    <w:lsdException w:name="Medium List 2 Accent 6" w:uiPriority="66"/>
+    <w:lsdException w:name="Medium Grid 1 Accent 6" w:uiPriority="67"/>
+    <w:lsdException w:name="Medium Grid 2 Accent 6" w:uiPriority="68"/>
+    <w:lsdException w:name="Medium Grid 3 Accent 6" w:uiPriority="69"/>
+    <w:lsdException w:name="Dark List Accent 6" w:uiPriority="70"/>
+    <w:lsdException w:name="Colorful Shading Accent 6" w:uiPriority="71"/>
+    <w:lsdException w:name="Colorful List Accent 6" w:uiPriority="72"/>
+    <w:lsdException w:name="Colorful Grid Accent 6" w:uiPriority="73"/>
+    <w:lsdException w:name="Subtle Emphasis" w:qFormat="1" w:uiPriority="19"/>
+    <w:lsdException w:name="Intense Emphasis" w:qFormat="1" w:uiPriority="21"/>
+    <w:lsdException w:name="Subtle Reference" w:qFormat="1" w:uiPriority="31"/>
+    <w:lsdException w:name="Intense Reference" w:qFormat="1" w:uiPriority="32"/>
+    <w:lsdException w:name="Book Title" w:qFormat="1" w:uiPriority="33"/>
+    <w:lsdException w:name="Bibliography" w:semiHidden="1" w:uiPriority="37" w:unhideWhenUsed="1"/>
+    <w:lsdException w:name="TOC Heading" w:qFormat="1" w:semiHidden="1" w:uiPriority="39" w:unhideWhenUsed="1"/>
+    <w:lsdException w:name="Plain Table 1" w:uiPriority="41"/>
+    <w:lsdException w:name="Plain Table 2" w:uiPriority="42"/>
+    <w:lsdException w:name="Plain Table 3" w:uiPriority="43"/>
+    <w:lsdException w:name="Plain Table 4" w:uiPriority="44"/>
+    <w:lsdException w:name="Plain Table 5" w:uiPriority="45"/>
+    <w:lsdException w:name="Grid Table Light" w:uiPriority="40"/>
+    <w:lsdException w:name="Grid Table 1 Light" w:uiPriority="46"/>
+    <w:lsdException w:name="Grid Table 2" w:uiPriority="47"/>
+    <w:lsdException w:name="Grid Table 3" w:uiPriority="48"/>
     <w:lsdException w:name="Grid Table 4" w:uiPriority="49"/>
     <w:lsdException w:name="Grid Table 5 Dark" w:uiPriority="50"/>
     <w:lsdException w:name="Grid Table 6 Colorful" w:uiPriority="51"/>
@@ -11664,200 +11510,111 @@
     <w:lsdException w:name="List Table 5 Dark Accent 6" w:uiPriority="50"/>
     <w:lsdException w:name="List Table 6 Colorful Accent 6" w:uiPriority="51"/>
     <w:lsdException w:name="List Table 7 Colorful Accent 6" w:uiPriority="52"/>
-    <w:lsdException w:name="Mention" w:semiHidden="1" w:uiPriority="99" w:unhideWhenUsed="1"/>
-    <w:lsdException w:name="Smart Hyperlink" w:semiHidden="1" w:uiPriority="99" w:unhideWhenUsed="1"/>
-    <w:lsdException w:name="Hashtag" w:semiHidden="1" w:uiPriority="99" w:unhideWhenUsed="1"/>
-    <w:lsdException w:name="Unresolved Mention" w:semiHidden="1" w:uiPriority="99" w:unhideWhenUsed="1"/>
-    <w:lsdException w:name="Smart Link" w:semiHidden="1" w:uiPriority="99" w:unhideWhenUsed="1"/>
-    <w:lsdException w:name="Smart Link Error" w:semiHidden="1" w:uiPriority="99" w:unhideWhenUsed="1"/>
+    <w:lsdException w:name="Mention" w:semiHidden="1" w:unhideWhenUsed="1"/>
+    <w:lsdException w:name="Smart Hyperlink" w:semiHidden="1" w:unhideWhenUsed="1"/>
+    <w:lsdException w:name="Hashtag" w:semiHidden="1" w:unhideWhenUsed="1"/>
+    <w:lsdException w:name="Unresolved Mention" w:semiHidden="1" w:unhideWhenUsed="1"/>
+    <w:lsdException w:name="Smart Link" w:semiHidden="1" w:unhideWhenUsed="1"/>
   </w:latentStyles>
   <w:style w:default="1" w:styleId="Normal" w:type="paragraph">
     <w:name w:val="Normal"/>
     <w:qFormat/>
   </w:style>
-  <w:style w:styleId="Overskrift1" w:type="paragraph">
+  <w:style w:styleId="Heading1" w:type="paragraph">
     <w:name w:val="heading 1"/>
     <w:basedOn w:val="Normal"/>
-    <w:next w:val="Brdtekst"/>
+    <w:next w:val="Normal"/>
+    <w:link w:val="Heading1Char"/>
     <w:uiPriority w:val="9"/>
     <w:qFormat/>
-    <w:rsid w:val="00F447F4"/>
+    <w:rsid w:val="00DA4A35"/>
     <w:pPr>
       <w:keepNext/>
       <w:keepLines/>
-      <w:spacing w:after="0" w:before="480"/>
+      <w:spacing w:after="0" w:before="240"/>
       <w:outlineLvl w:val="0"/>
     </w:pPr>
     <w:rPr>
-      <w:rFonts w:ascii="Times New Roman" w:cstheme="majorBidi" w:eastAsiaTheme="majorEastAsia" w:hAnsi="Times New Roman"/>
+      <w:rFonts w:cstheme="minorHAnsi" w:eastAsiaTheme="majorEastAsia"/>
       <w:b/>
-      <w:bCs/>
+      <w:color w:themeColor="accent1" w:themeShade="BF" w:val="2F5496"/>
       <w:sz w:val="32"/>
       <w:szCs w:val="32"/>
     </w:rPr>
   </w:style>
-  <w:style w:styleId="Overskrift2" w:type="paragraph">
+  <w:style w:styleId="Heading2" w:type="paragraph">
     <w:name w:val="heading 2"/>
     <w:basedOn w:val="Normal"/>
-    <w:next w:val="Brdtekst"/>
+    <w:next w:val="Normal"/>
+    <w:link w:val="Heading2Char"/>
     <w:uiPriority w:val="9"/>
     <w:unhideWhenUsed/>
     <w:qFormat/>
-    <w:rsid w:val="00F447F4"/>
+    <w:rsid w:val="00CA59BB"/>
     <w:pPr>
       <w:keepNext/>
       <w:keepLines/>
-      <w:spacing w:after="0" w:before="200"/>
+      <w:spacing w:after="0" w:before="40"/>
       <w:outlineLvl w:val="1"/>
     </w:pPr>
     <w:rPr>
-      <w:rFonts w:ascii="Times New Roman" w:cstheme="majorBidi" w:eastAsiaTheme="majorEastAsia" w:hAnsi="Times New Roman"/>
-      <w:b/>
-      <w:bCs/>
-      <w:sz w:val="28"/>
-      <w:szCs w:val="28"/>
+      <w:rFonts w:asciiTheme="majorHAnsi" w:cstheme="majorBidi" w:eastAsiaTheme="majorEastAsia" w:hAnsiTheme="majorHAnsi"/>
+      <w:color w:themeColor="accent1" w:themeShade="BF" w:val="2F5496"/>
+      <w:sz w:val="26"/>
+      <w:szCs w:val="26"/>
     </w:rPr>
   </w:style>
-  <w:style w:styleId="Overskrift3" w:type="paragraph">
+  <w:style w:styleId="Heading3" w:type="paragraph">
     <w:name w:val="heading 3"/>
     <w:basedOn w:val="Normal"/>
-    <w:next w:val="Brdtekst"/>
+    <w:next w:val="Normal"/>
+    <w:link w:val="Heading3Char"/>
     <w:uiPriority w:val="9"/>
     <w:unhideWhenUsed/>
     <w:qFormat/>
-    <w:rsid w:val="00F447F4"/>
+    <w:rsid w:val="002E4726"/>
     <w:pPr>
       <w:keepNext/>
       <w:keepLines/>
-      <w:spacing w:after="0" w:before="200"/>
+      <w:spacing w:after="0" w:before="40"/>
       <w:outlineLvl w:val="2"/>
     </w:pPr>
     <w:rPr>
-      <w:rFonts w:ascii="Times New Roman" w:cstheme="majorBidi" w:eastAsiaTheme="majorEastAsia" w:hAnsi="Times New Roman"/>
-      <w:b/>
-      <w:bCs/>
+      <w:rFonts w:asciiTheme="majorHAnsi" w:cstheme="majorBidi" w:eastAsiaTheme="majorEastAsia" w:hAnsiTheme="majorHAnsi"/>
+      <w:color w:themeColor="accent1" w:themeShade="7F" w:val="1F3763"/>
+      <w:sz w:val="24"/>
+      <w:szCs w:val="24"/>
     </w:rPr>
   </w:style>
-  <w:style w:styleId="Overskrift4" w:type="paragraph">
+  <w:style w:styleId="Heading4" w:type="paragraph">
     <w:name w:val="heading 4"/>
     <w:basedOn w:val="Normal"/>
-    <w:next w:val="Brdtekst"/>
+    <w:next w:val="Normal"/>
+    <w:link w:val="Heading4Char"/>
     <w:uiPriority w:val="9"/>
     <w:unhideWhenUsed/>
     <w:qFormat/>
-    <w:rsid w:val="00F447F4"/>
+    <w:rsid w:val="002E4726"/>
     <w:pPr>
       <w:keepNext/>
       <w:keepLines/>
-      <w:spacing w:after="0" w:before="200"/>
+      <w:spacing w:after="0" w:before="40"/>
       <w:outlineLvl w:val="3"/>
     </w:pPr>
     <w:rPr>
-      <w:rFonts w:ascii="Times New Roman" w:cstheme="majorBidi" w:eastAsiaTheme="majorEastAsia" w:hAnsi="Times New Roman"/>
-      <w:b/>
-      <w:bCs/>
+      <w:rFonts w:asciiTheme="majorHAnsi" w:cstheme="majorBidi" w:eastAsiaTheme="majorEastAsia" w:hAnsiTheme="majorHAnsi"/>
+      <w:i/>
+      <w:iCs/>
+      <w:color w:themeColor="accent1" w:themeShade="BF" w:val="2F5496"/>
     </w:rPr>
   </w:style>
-  <w:style w:styleId="Overskrift5" w:type="paragraph">
-    <w:name w:val="heading 5"/>
-    <w:basedOn w:val="Normal"/>
-    <w:next w:val="Brdtekst"/>
-    <w:uiPriority w:val="9"/>
-    <w:unhideWhenUsed/>
-    <w:qFormat/>
-    <w:rsid w:val="00F447F4"/>
-    <w:pPr>
-      <w:keepNext/>
-      <w:keepLines/>
-      <w:spacing w:after="0" w:before="200"/>
-      <w:outlineLvl w:val="4"/>
-    </w:pPr>
-    <w:rPr>
-      <w:rFonts w:ascii="Times New Roman" w:cstheme="majorBidi" w:eastAsiaTheme="majorEastAsia" w:hAnsi="Times New Roman"/>
-      <w:i/>
-      <w:iCs/>
-    </w:rPr>
-  </w:style>
-  <w:style w:styleId="Overskrift6" w:type="paragraph">
-    <w:name w:val="heading 6"/>
-    <w:basedOn w:val="Normal"/>
-    <w:next w:val="Brdtekst"/>
-    <w:uiPriority w:val="9"/>
-    <w:unhideWhenUsed/>
-    <w:qFormat/>
-    <w:rsid w:val="00F447F4"/>
-    <w:pPr>
-      <w:keepNext/>
-      <w:keepLines/>
-      <w:spacing w:after="0" w:before="200"/>
-      <w:outlineLvl w:val="5"/>
-    </w:pPr>
-    <w:rPr>
-      <w:rFonts w:ascii="Times New Roman" w:cstheme="majorBidi" w:eastAsiaTheme="majorEastAsia" w:hAnsi="Times New Roman"/>
-      <w:sz w:val="20"/>
-    </w:rPr>
-  </w:style>
-  <w:style w:styleId="Overskrift7" w:type="paragraph">
-    <w:name w:val="heading 7"/>
-    <w:basedOn w:val="Normal"/>
-    <w:next w:val="Brdtekst"/>
-    <w:uiPriority w:val="9"/>
-    <w:unhideWhenUsed/>
-    <w:qFormat/>
-    <w:pPr>
-      <w:keepNext/>
-      <w:keepLines/>
-      <w:spacing w:after="0" w:before="200"/>
-      <w:outlineLvl w:val="6"/>
-    </w:pPr>
-    <w:rPr>
-      <w:rFonts w:asciiTheme="majorHAnsi" w:cstheme="majorBidi" w:eastAsiaTheme="majorEastAsia" w:hAnsiTheme="majorHAnsi"/>
-      <w:color w:themeColor="accent1" w:val="4F81BD"/>
-    </w:rPr>
-  </w:style>
-  <w:style w:styleId="Overskrift8" w:type="paragraph">
-    <w:name w:val="heading 8"/>
-    <w:basedOn w:val="Normal"/>
-    <w:next w:val="Brdtekst"/>
-    <w:uiPriority w:val="9"/>
-    <w:unhideWhenUsed/>
-    <w:qFormat/>
-    <w:pPr>
-      <w:keepNext/>
-      <w:keepLines/>
-      <w:spacing w:after="0" w:before="200"/>
-      <w:outlineLvl w:val="7"/>
-    </w:pPr>
-    <w:rPr>
-      <w:rFonts w:asciiTheme="majorHAnsi" w:cstheme="majorBidi" w:eastAsiaTheme="majorEastAsia" w:hAnsiTheme="majorHAnsi"/>
-      <w:color w:themeColor="accent1" w:val="4F81BD"/>
-    </w:rPr>
-  </w:style>
-  <w:style w:styleId="Overskrift9" w:type="paragraph">
-    <w:name w:val="heading 9"/>
-    <w:basedOn w:val="Normal"/>
-    <w:next w:val="Brdtekst"/>
-    <w:uiPriority w:val="9"/>
-    <w:unhideWhenUsed/>
-    <w:qFormat/>
-    <w:pPr>
-      <w:keepNext/>
-      <w:keepLines/>
-      <w:spacing w:after="0" w:before="200"/>
-      <w:outlineLvl w:val="8"/>
-    </w:pPr>
-    <w:rPr>
-      <w:rFonts w:asciiTheme="majorHAnsi" w:cstheme="majorBidi" w:eastAsiaTheme="majorEastAsia" w:hAnsiTheme="majorHAnsi"/>
-      <w:color w:themeColor="accent1" w:val="4F81BD"/>
-    </w:rPr>
-  </w:style>
-  <w:style w:default="1" w:styleId="Standardskriftforavsnitt" w:type="character">
+  <w:style w:default="1" w:styleId="DefaultParagraphFont" w:type="character">
     <w:name w:val="Default Paragraph Font"/>
     <w:uiPriority w:val="1"/>
     <w:semiHidden/>
     <w:unhideWhenUsed/>
   </w:style>
-  <w:style w:default="1" w:styleId="Vanligtabell" w:type="table">
+  <w:style w:default="1" w:styleId="TableNormal" w:type="table">
     <w:name w:val="Normal Table"/>
     <w:uiPriority w:val="99"/>
     <w:semiHidden/>
@@ -11872,696 +11629,575 @@
       </w:tblCellMar>
     </w:tblPr>
   </w:style>
-  <w:style w:default="1" w:styleId="Ingenliste" w:type="numbering">
+  <w:style w:default="1" w:styleId="NoList" w:type="numbering">
     <w:name w:val="No List"/>
     <w:uiPriority w:val="99"/>
     <w:semiHidden/>
     <w:unhideWhenUsed/>
   </w:style>
-  <w:style w:styleId="Brdtekst" w:type="paragraph">
-    <w:name w:val="Body Text"/>
+  <w:style w:customStyle="1" w:styleId="Heading1Char" w:type="character">
+    <w:name w:val="Heading 1 Char"/>
+    <w:basedOn w:val="DefaultParagraphFont"/>
+    <w:link w:val="Heading1"/>
+    <w:uiPriority w:val="9"/>
+    <w:rsid w:val="00DA4A35"/>
+    <w:rPr>
+      <w:rFonts w:cstheme="minorHAnsi" w:eastAsiaTheme="majorEastAsia"/>
+      <w:b/>
+      <w:color w:themeColor="accent1" w:themeShade="BF" w:val="2F5496"/>
+      <w:sz w:val="32"/>
+      <w:szCs w:val="32"/>
+    </w:rPr>
+  </w:style>
+  <w:style w:customStyle="1" w:styleId="Heading2Char" w:type="character">
+    <w:name w:val="Heading 2 Char"/>
+    <w:basedOn w:val="DefaultParagraphFont"/>
+    <w:link w:val="Heading2"/>
+    <w:uiPriority w:val="9"/>
+    <w:rsid w:val="00CA59BB"/>
+    <w:rPr>
+      <w:rFonts w:asciiTheme="majorHAnsi" w:cstheme="majorBidi" w:eastAsiaTheme="majorEastAsia" w:hAnsiTheme="majorHAnsi"/>
+      <w:color w:themeColor="accent1" w:themeShade="BF" w:val="2F5496"/>
+      <w:sz w:val="26"/>
+      <w:szCs w:val="26"/>
+    </w:rPr>
+  </w:style>
+  <w:style w:styleId="Hyperlink" w:type="character">
+    <w:name w:val="Hyperlink"/>
+    <w:basedOn w:val="DefaultParagraphFont"/>
+    <w:uiPriority w:val="99"/>
+    <w:unhideWhenUsed/>
+    <w:rsid w:val="008D5337"/>
+    <w:rPr>
+      <w:color w:val="0000FF"/>
+      <w:u w:val="single"/>
+    </w:rPr>
+  </w:style>
+  <w:style w:styleId="Strong" w:type="character">
+    <w:name w:val="Strong"/>
+    <w:basedOn w:val="DefaultParagraphFont"/>
+    <w:uiPriority w:val="22"/>
+    <w:qFormat/>
+    <w:rsid w:val="008D5337"/>
+    <w:rPr>
+      <w:b/>
+      <w:bCs/>
+    </w:rPr>
+  </w:style>
+  <w:style w:styleId="NormalWeb" w:type="paragraph">
+    <w:name w:val="Normal (Web)"/>
     <w:basedOn w:val="Normal"/>
-    <w:link w:val="BrdtekstTegn"/>
-    <w:qFormat/>
-    <w:rsid w:val="001D1AC2"/>
+    <w:uiPriority w:val="99"/>
+    <w:unhideWhenUsed/>
+    <w:rsid w:val="008D5337"/>
     <w:pPr>
-      <w:spacing w:after="180" w:before="180" w:line="360" w:lineRule="auto"/>
+      <w:spacing w:after="100" w:afterAutospacing="1" w:before="100" w:beforeAutospacing="1" w:line="240" w:lineRule="auto"/>
     </w:pPr>
     <w:rPr>
-      <w:rFonts w:asciiTheme="majorHAnsi" w:hAnsiTheme="majorHAnsi"/>
+      <w:rFonts w:ascii="Times New Roman" w:cs="Times New Roman" w:eastAsia="Times New Roman" w:hAnsi="Times New Roman"/>
+      <w:sz w:val="24"/>
+      <w:szCs w:val="24"/>
     </w:rPr>
   </w:style>
-  <w:style w:customStyle="1" w:styleId="FirstParagraph" w:type="paragraph">
-    <w:name w:val="First Paragraph"/>
-    <w:basedOn w:val="Brdtekst"/>
-    <w:next w:val="Brdtekst"/>
-    <w:qFormat/>
-    <w:rsid w:val="00A22ED8"/>
-  </w:style>
-  <w:style w:customStyle="1" w:styleId="Compact" w:type="paragraph">
-    <w:name w:val="Compact"/>
-    <w:basedOn w:val="Brdtekst"/>
-    <w:qFormat/>
-    <w:rsid w:val="00F447F4"/>
-    <w:pPr>
-      <w:spacing w:after="36" w:before="36"/>
-    </w:pPr>
+  <w:style w:styleId="UnresolvedMention" w:type="character">
+    <w:name w:val="Unresolved Mention"/>
+    <w:basedOn w:val="DefaultParagraphFont"/>
+    <w:uiPriority w:val="99"/>
+    <w:semiHidden/>
+    <w:unhideWhenUsed/>
+    <w:rsid w:val="008D5337"/>
     <w:rPr>
-      <w:sz w:val="20"/>
+      <w:color w:val="605E5C"/>
+      <w:shd w:color="auto" w:fill="E1DFDD" w:val="clear"/>
     </w:rPr>
   </w:style>
-  <w:style w:styleId="Tittel" w:type="paragraph">
-    <w:name w:val="Title"/>
-    <w:basedOn w:val="Normal"/>
-    <w:next w:val="Brdtekst"/>
-    <w:qFormat/>
-    <w:rsid w:val="00F447F4"/>
-    <w:pPr>
-      <w:keepNext/>
-      <w:keepLines/>
-      <w:spacing w:after="240" w:before="480"/>
-      <w:jc w:val="center"/>
-    </w:pPr>
+  <w:style w:styleId="FollowedHyperlink" w:type="character">
+    <w:name w:val="FollowedHyperlink"/>
+    <w:basedOn w:val="DefaultParagraphFont"/>
+    <w:uiPriority w:val="99"/>
+    <w:semiHidden/>
+    <w:unhideWhenUsed/>
+    <w:rsid w:val="00BE6CF6"/>
     <w:rPr>
-      <w:rFonts w:ascii="Times New Roman" w:cstheme="majorBidi" w:eastAsiaTheme="majorEastAsia" w:hAnsi="Times New Roman"/>
-      <w:b/>
-      <w:bCs/>
-      <w:sz w:val="40"/>
-      <w:szCs w:val="36"/>
+      <w:color w:themeColor="followedHyperlink" w:val="954F72"/>
+      <w:u w:val="single"/>
     </w:rPr>
   </w:style>
-  <w:style w:styleId="Undertittel" w:type="paragraph">
-    <w:name w:val="Subtitle"/>
-    <w:basedOn w:val="Tittel"/>
-    <w:next w:val="Brdtekst"/>
-    <w:qFormat/>
-    <w:pPr>
-      <w:spacing w:before="240"/>
-    </w:pPr>
+  <w:style w:customStyle="1" w:styleId="Heading3Char" w:type="character">
+    <w:name w:val="Heading 3 Char"/>
+    <w:basedOn w:val="DefaultParagraphFont"/>
+    <w:link w:val="Heading3"/>
+    <w:uiPriority w:val="9"/>
+    <w:rsid w:val="002E4726"/>
     <w:rPr>
-      <w:sz w:val="30"/>
-      <w:szCs w:val="30"/>
+      <w:rFonts w:asciiTheme="majorHAnsi" w:cstheme="majorBidi" w:eastAsiaTheme="majorEastAsia" w:hAnsiTheme="majorHAnsi"/>
+      <w:color w:themeColor="accent1" w:themeShade="7F" w:val="1F3763"/>
+      <w:sz w:val="24"/>
+      <w:szCs w:val="24"/>
     </w:rPr>
   </w:style>
-  <w:style w:customStyle="1" w:styleId="Author" w:type="paragraph">
-    <w:name w:val="Author"/>
-    <w:next w:val="Brdtekst"/>
-    <w:qFormat/>
-    <w:rsid w:val="00E46F25"/>
-    <w:pPr>
-      <w:keepNext/>
-      <w:keepLines/>
-      <w:jc w:val="both"/>
-    </w:pPr>
+  <w:style w:customStyle="1" w:styleId="Heading4Char" w:type="character">
+    <w:name w:val="Heading 4 Char"/>
+    <w:basedOn w:val="DefaultParagraphFont"/>
+    <w:link w:val="Heading4"/>
+    <w:uiPriority w:val="9"/>
+    <w:rsid w:val="002E4726"/>
     <w:rPr>
-      <w:rFonts w:ascii="Times New Roman" w:hAnsi="Times New Roman"/>
+      <w:rFonts w:asciiTheme="majorHAnsi" w:cstheme="majorBidi" w:eastAsiaTheme="majorEastAsia" w:hAnsiTheme="majorHAnsi"/>
+      <w:i/>
+      <w:iCs/>
+      <w:color w:themeColor="accent1" w:themeShade="BF" w:val="2F5496"/>
     </w:rPr>
   </w:style>
-  <w:style w:styleId="Dato" w:type="paragraph">
-    <w:name w:val="Date"/>
-    <w:next w:val="Brdtekst"/>
+  <w:style w:styleId="NoSpacing" w:type="paragraph">
+    <w:name w:val="No Spacing"/>
+    <w:uiPriority w:val="1"/>
     <w:qFormat/>
+    <w:rsid w:val="002E4726"/>
     <w:pPr>
-      <w:keepNext/>
-      <w:keepLines/>
-      <w:jc w:val="center"/>
+      <w:spacing w:after="0" w:line="240" w:lineRule="auto"/>
     </w:pPr>
   </w:style>
-  <w:style w:customStyle="1" w:styleId="Abstract" w:type="paragraph">
-    <w:name w:val="Abstract"/>
+  <w:style w:styleId="CommentReference" w:type="character">
+    <w:name w:val="annotation reference"/>
+    <w:basedOn w:val="DefaultParagraphFont"/>
+    <w:uiPriority w:val="99"/>
+    <w:semiHidden/>
+    <w:unhideWhenUsed/>
+    <w:rsid w:val="007C755A"/>
+    <w:rPr>
+      <w:sz w:val="16"/>
+      <w:szCs w:val="16"/>
+    </w:rPr>
+  </w:style>
+  <w:style w:styleId="CommentText" w:type="paragraph">
+    <w:name w:val="annotation text"/>
     <w:basedOn w:val="Normal"/>
-    <w:next w:val="Brdtekst"/>
-    <w:qFormat/>
+    <w:link w:val="CommentTextChar"/>
+    <w:uiPriority w:val="99"/>
+    <w:semiHidden/>
+    <w:unhideWhenUsed/>
+    <w:rsid w:val="007C755A"/>
     <w:pPr>
-      <w:keepNext/>
-      <w:keepLines/>
-      <w:spacing w:after="300" w:before="300"/>
+      <w:spacing w:line="240" w:lineRule="auto"/>
     </w:pPr>
     <w:rPr>
       <w:sz w:val="20"/>
       <w:szCs w:val="20"/>
     </w:rPr>
   </w:style>
-  <w:style w:styleId="Bibliografi" w:type="paragraph">
-    <w:name w:val="Bibliography"/>
-    <w:basedOn w:val="Normal"/>
-    <w:qFormat/>
+  <w:style w:customStyle="1" w:styleId="CommentTextChar" w:type="character">
+    <w:name w:val="Comment Text Char"/>
+    <w:basedOn w:val="DefaultParagraphFont"/>
+    <w:link w:val="CommentText"/>
+    <w:uiPriority w:val="99"/>
+    <w:semiHidden/>
+    <w:rsid w:val="007C755A"/>
+    <w:rPr>
+      <w:sz w:val="20"/>
+      <w:szCs w:val="20"/>
+    </w:rPr>
   </w:style>
-  <w:style w:styleId="Blokktekst" w:type="paragraph">
-    <w:name w:val="Block Text"/>
-    <w:basedOn w:val="Brdtekst"/>
-    <w:next w:val="Brdtekst"/>
-    <w:uiPriority w:val="9"/>
-    <w:unhideWhenUsed/>
-    <w:qFormat/>
+  <w:style w:styleId="PlainTable2" w:type="table">
+    <w:name w:val="Plain Table 2"/>
+    <w:basedOn w:val="TableNormal"/>
+    <w:uiPriority w:val="42"/>
+    <w:rsid w:val="00B953AA"/>
     <w:pPr>
-      <w:spacing w:after="100" w:before="100"/>
-      <w:ind w:left="480" w:right="480"/>
+      <w:spacing w:after="0" w:line="240" w:lineRule="auto"/>
     </w:pPr>
-  </w:style>
-  <w:style w:styleId="Fotnotetekst" w:type="paragraph">
-    <w:name w:val="footnote text"/>
-    <w:basedOn w:val="Normal"/>
-    <w:uiPriority w:val="9"/>
-    <w:unhideWhenUsed/>
-    <w:qFormat/>
-  </w:style>
-  <w:style w:customStyle="1" w:styleId="Table" w:type="table">
-    <w:name w:val="Table"/>
-    <w:semiHidden/>
-    <w:unhideWhenUsed/>
-    <w:qFormat/>
     <w:tblPr>
-      <w:tblInd w:type="dxa" w:w="0"/>
-      <w:tblCellMar>
-        <w:top w:type="dxa" w:w="0"/>
-        <w:left w:type="dxa" w:w="108"/>
-        <w:bottom w:type="dxa" w:w="0"/>
-        <w:right w:type="dxa" w:w="108"/>
-      </w:tblCellMar>
+      <w:tblStyleRowBandSize w:val="1"/>
+      <w:tblStyleColBandSize w:val="1"/>
+      <w:tblBorders>
+        <w:top w:color="7F7F7F" w:space="0" w:sz="4" w:themeColor="text1" w:themeTint="80" w:val="single"/>
+        <w:bottom w:color="7F7F7F" w:space="0" w:sz="4" w:themeColor="text1" w:themeTint="80" w:val="single"/>
+      </w:tblBorders>
     </w:tblPr>
     <w:tblStylePr w:type="firstRow">
-      <w:tblPr>
-        <w:jc w:val="left"/>
-      </w:tblPr>
-      <w:trPr>
-        <w:jc w:val="left"/>
-      </w:trPr>
+      <w:rPr>
+        <w:b/>
+        <w:bCs/>
+      </w:rPr>
+      <w:tblPr/>
       <w:tcPr>
         <w:tcBorders>
-          <w:bottom w:color="auto" w:space="0" w:sz="0" w:val="single"/>
+          <w:bottom w:color="7F7F7F" w:space="0" w:sz="4" w:themeColor="text1" w:themeTint="80" w:val="single"/>
         </w:tcBorders>
-        <w:vAlign w:val="bottom"/>
+      </w:tcPr>
+    </w:tblStylePr>
+    <w:tblStylePr w:type="lastRow">
+      <w:rPr>
+        <w:b/>
+        <w:bCs/>
+      </w:rPr>
+      <w:tblPr/>
+      <w:tcPr>
+        <w:tcBorders>
+          <w:top w:color="7F7F7F" w:space="0" w:sz="4" w:themeColor="text1" w:themeTint="80" w:val="single"/>
+        </w:tcBorders>
+      </w:tcPr>
+    </w:tblStylePr>
+    <w:tblStylePr w:type="firstCol">
+      <w:rPr>
+        <w:b/>
+        <w:bCs/>
+      </w:rPr>
+    </w:tblStylePr>
+    <w:tblStylePr w:type="lastCol">
+      <w:rPr>
+        <w:b/>
+        <w:bCs/>
+      </w:rPr>
+    </w:tblStylePr>
+    <w:tblStylePr w:type="band1Vert">
+      <w:tblPr/>
+      <w:tcPr>
+        <w:tcBorders>
+          <w:left w:color="7F7F7F" w:space="0" w:sz="4" w:themeColor="text1" w:themeTint="80" w:val="single"/>
+          <w:right w:color="7F7F7F" w:space="0" w:sz="4" w:themeColor="text1" w:themeTint="80" w:val="single"/>
+        </w:tcBorders>
+      </w:tcPr>
+    </w:tblStylePr>
+    <w:tblStylePr w:type="band2Vert">
+      <w:tblPr/>
+      <w:tcPr>
+        <w:tcBorders>
+          <w:left w:color="7F7F7F" w:space="0" w:sz="4" w:themeColor="text1" w:themeTint="80" w:val="single"/>
+          <w:right w:color="7F7F7F" w:space="0" w:sz="4" w:themeColor="text1" w:themeTint="80" w:val="single"/>
+        </w:tcBorders>
+      </w:tcPr>
+    </w:tblStylePr>
+    <w:tblStylePr w:type="band1Horz">
+      <w:tblPr/>
+      <w:tcPr>
+        <w:tcBorders>
+          <w:top w:color="7F7F7F" w:space="0" w:sz="4" w:themeColor="text1" w:themeTint="80" w:val="single"/>
+          <w:bottom w:color="7F7F7F" w:space="0" w:sz="4" w:themeColor="text1" w:themeTint="80" w:val="single"/>
+        </w:tcBorders>
       </w:tcPr>
     </w:tblStylePr>
   </w:style>
-  <w:style w:customStyle="1" w:styleId="DefinitionTerm" w:type="paragraph">
-    <w:name w:val="Definition Term"/>
-    <w:basedOn w:val="Normal"/>
-    <w:next w:val="Definition"/>
+  <w:style w:styleId="TableGrid" w:type="table">
+    <w:name w:val="Table Grid"/>
+    <w:basedOn w:val="TableNormal"/>
+    <w:uiPriority w:val="39"/>
+    <w:rsid w:val="001958FD"/>
     <w:pPr>
-      <w:keepNext/>
-      <w:keepLines/>
-      <w:spacing w:after="0"/>
+      <w:spacing w:after="0" w:line="240" w:lineRule="auto"/>
+    </w:pPr>
+    <w:tblPr>
+      <w:tblBorders>
+        <w:top w:color="auto" w:space="0" w:sz="4" w:val="single"/>
+        <w:left w:color="auto" w:space="0" w:sz="4" w:val="single"/>
+        <w:bottom w:color="auto" w:space="0" w:sz="4" w:val="single"/>
+        <w:right w:color="auto" w:space="0" w:sz="4" w:val="single"/>
+        <w:insideH w:color="auto" w:space="0" w:sz="4" w:val="single"/>
+        <w:insideV w:color="auto" w:space="0" w:sz="4" w:val="single"/>
+      </w:tblBorders>
+    </w:tblPr>
+  </w:style>
+  <w:style w:styleId="TableGridLight" w:type="table">
+    <w:name w:val="Grid Table Light"/>
+    <w:basedOn w:val="TableNormal"/>
+    <w:uiPriority w:val="40"/>
+    <w:rsid w:val="00C70FD0"/>
+    <w:pPr>
+      <w:spacing w:after="0" w:line="240" w:lineRule="auto"/>
     </w:pPr>
     <w:rPr>
-      <w:b/>
+      <w:sz w:val="24"/>
+      <w:szCs w:val="24"/>
     </w:rPr>
+    <w:tblPr>
+      <w:tblBorders>
+        <w:top w:color="BFBFBF" w:space="0" w:sz="4" w:themeColor="background1" w:themeShade="BF" w:val="single"/>
+        <w:left w:color="BFBFBF" w:space="0" w:sz="4" w:themeColor="background1" w:themeShade="BF" w:val="single"/>
+        <w:bottom w:color="BFBFBF" w:space="0" w:sz="4" w:themeColor="background1" w:themeShade="BF" w:val="single"/>
+        <w:right w:color="BFBFBF" w:space="0" w:sz="4" w:themeColor="background1" w:themeShade="BF" w:val="single"/>
+        <w:insideH w:color="BFBFBF" w:space="0" w:sz="4" w:themeColor="background1" w:themeShade="BF" w:val="single"/>
+        <w:insideV w:color="BFBFBF" w:space="0" w:sz="4" w:themeColor="background1" w:themeShade="BF" w:val="single"/>
+      </w:tblBorders>
+    </w:tblPr>
   </w:style>
-  <w:style w:customStyle="1" w:styleId="Definition" w:type="paragraph">
-    <w:name w:val="Definition"/>
-    <w:basedOn w:val="Normal"/>
+  <w:style w:type="paragraph" w:customStyle="1" w:styleId="abstract_style">
+    <w:name w:val="abstract_style"/>
+    <w:basedOn w:val="BodyText"/>
+    <w:qFormat/>
   </w:style>
-  <w:style w:styleId="Bildetekst" w:type="paragraph">
-    <w:name w:val="caption"/>
-    <w:basedOn w:val="Normal"/>
-    <w:link w:val="BildetekstTegn"/>
-    <w:pPr>
-      <w:spacing w:after="120"/>
-    </w:pPr>
-    <w:rPr>
-      <w:i/>
-    </w:rPr>
+  <w:style w:type="paragraph" w:customStyle="1" w:styleId="correspondence_style">
+    <w:name w:val="correspondence_style"/>
+    <w:basedOn w:val="BodyText"/>
+    <w:qFormat/>
   </w:style>
-  <w:style w:customStyle="1" w:styleId="TableCaption" w:type="paragraph">
-    <w:name w:val="Table Caption"/>
-    <w:basedOn w:val="Bildetekst"/>
-    <w:pPr>
-      <w:keepNext/>
-    </w:pPr>
-  </w:style>
-  <w:style w:customStyle="1" w:styleId="ImageCaption" w:type="paragraph">
-    <w:name w:val="Image Caption"/>
-    <w:basedOn w:val="Bildetekst"/>
-  </w:style>
-  <w:style w:customStyle="1" w:styleId="Figure" w:type="paragraph">
-    <w:name w:val="Figure"/>
-    <w:basedOn w:val="Normal"/>
-  </w:style>
-  <w:style w:customStyle="1" w:styleId="CaptionedFigure" w:type="paragraph">
-    <w:name w:val="Captioned Figure"/>
-    <w:basedOn w:val="Figure"/>
-    <w:pPr>
-      <w:keepNext/>
-    </w:pPr>
-  </w:style>
-  <w:style w:customStyle="1" w:styleId="BildetekstTegn" w:type="character">
-    <w:name w:val="Bildetekst Tegn"/>
-    <w:basedOn w:val="Standardskriftforavsnitt"/>
-    <w:link w:val="Bildetekst"/>
-  </w:style>
-  <w:style w:customStyle="1" w:styleId="VerbatimChar" w:type="character">
-    <w:name w:val="Verbatim Char"/>
-    <w:basedOn w:val="BildetekstTegn"/>
-    <w:link w:val="SourceCode"/>
-    <w:rPr>
-      <w:rFonts w:ascii="Consolas" w:hAnsi="Consolas"/>
-      <w:sz w:val="22"/>
-    </w:rPr>
-  </w:style>
-  <w:style w:customStyle="1" w:styleId="SectionNumber" w:type="character">
-    <w:name w:val="Section Number"/>
-    <w:basedOn w:val="BildetekstTegn"/>
-  </w:style>
-  <w:style w:styleId="Fotnotereferanse" w:type="character">
-    <w:name w:val="footnote reference"/>
-    <w:basedOn w:val="BildetekstTegn"/>
-    <w:rPr>
-      <w:vertAlign w:val="superscript"/>
-    </w:rPr>
-  </w:style>
-  <w:style w:styleId="Hyperkobling" w:type="character">
-    <w:name w:val="Hyperlink"/>
-    <w:basedOn w:val="BildetekstTegn"/>
-    <w:rPr>
-      <w:color w:themeColor="accent1" w:val="4F81BD"/>
-    </w:rPr>
-  </w:style>
-  <w:style w:styleId="Overskriftforinnholdsfortegnelse" w:type="paragraph">
-    <w:name w:val="TOC Heading"/>
-    <w:basedOn w:val="Overskrift1"/>
-    <w:next w:val="Brdtekst"/>
-    <w:uiPriority w:val="39"/>
-    <w:unhideWhenUsed/>
-    <w:qFormat/>
-    <w:pPr>
-      <w:spacing w:before="240" w:line="259" w:lineRule="auto"/>
-      <w:outlineLvl w:val="9"/>
-    </w:pPr>
-    <w:rPr>
-      <w:rFonts w:asciiTheme="majorHAnsi" w:hAnsiTheme="majorHAnsi"/>
-      <w:b w:val="0"/>
-      <w:bCs w:val="0"/>
-      <w:color w:themeColor="accent1" w:themeShade="BF" w:val="365F91"/>
-    </w:rPr>
-  </w:style>
-  <w:style w:customStyle="1" w:styleId="SourceCode" w:type="paragraph">
+  <w:style w:type="paragraph" w:customStyle="1" w:styleId="SourceCode">
     <w:name w:val="Source Code"/>
     <w:basedOn w:val="Normal"/>
     <w:link w:val="VerbatimChar"/>
     <w:pPr>
-      <w:shd w:color="auto" w:fill="F8F8F8" w:val="clear"/>
-      <w:wordWrap w:val="0"/>
+      <w:wordWrap w:val="off"/>
+      <w:shd w:val="clear" w:fill="f8f8f8"/>
     </w:pPr>
   </w:style>
-  <w:style w:customStyle="1" w:styleId="KeywordTok" w:type="character">
+  <w:style w:type="character" w:customStyle="1" w:styleId="KeywordTok">
     <w:name w:val="KeywordTok"/>
     <w:basedOn w:val="VerbatimChar"/>
     <w:rPr>
-      <w:rFonts w:ascii="Consolas" w:hAnsi="Consolas"/>
+      <w:color w:val="204a87"/>
+      <w:shd w:val="clear" w:fill="f8f8f8"/>
       <w:b/>
-      <w:color w:val="204A87"/>
-      <w:sz w:val="22"/>
-      <w:shd w:color="auto" w:fill="F8F8F8" w:val="clear"/>
     </w:rPr>
   </w:style>
-  <w:style w:customStyle="1" w:styleId="DataTypeTok" w:type="character">
+  <w:style w:type="character" w:customStyle="1" w:styleId="DataTypeTok">
     <w:name w:val="DataTypeTok"/>
     <w:basedOn w:val="VerbatimChar"/>
     <w:rPr>
-      <w:rFonts w:ascii="Consolas" w:hAnsi="Consolas"/>
-      <w:color w:val="204A87"/>
-      <w:sz w:val="22"/>
-      <w:shd w:color="auto" w:fill="F8F8F8" w:val="clear"/>
+      <w:color w:val="204a87"/>
+      <w:shd w:val="clear" w:fill="f8f8f8"/>
     </w:rPr>
   </w:style>
-  <w:style w:customStyle="1" w:styleId="DecValTok" w:type="character">
+  <w:style w:type="character" w:customStyle="1" w:styleId="DecValTok">
     <w:name w:val="DecValTok"/>
     <w:basedOn w:val="VerbatimChar"/>
     <w:rPr>
-      <w:rFonts w:ascii="Consolas" w:hAnsi="Consolas"/>
-      <w:color w:val="0000CF"/>
-      <w:sz w:val="22"/>
-      <w:shd w:color="auto" w:fill="F8F8F8" w:val="clear"/>
+      <w:color w:val="0000cf"/>
+      <w:shd w:val="clear" w:fill="f8f8f8"/>
     </w:rPr>
   </w:style>
-  <w:style w:customStyle="1" w:styleId="BaseNTok" w:type="character">
+  <w:style w:type="character" w:customStyle="1" w:styleId="BaseNTok">
     <w:name w:val="BaseNTok"/>
     <w:basedOn w:val="VerbatimChar"/>
     <w:rPr>
-      <w:rFonts w:ascii="Consolas" w:hAnsi="Consolas"/>
-      <w:color w:val="0000CF"/>
-      <w:sz w:val="22"/>
-      <w:shd w:color="auto" w:fill="F8F8F8" w:val="clear"/>
+      <w:color w:val="0000cf"/>
+      <w:shd w:val="clear" w:fill="f8f8f8"/>
     </w:rPr>
   </w:style>
-  <w:style w:customStyle="1" w:styleId="FloatTok" w:type="character">
+  <w:style w:type="character" w:customStyle="1" w:styleId="FloatTok">
     <w:name w:val="FloatTok"/>
     <w:basedOn w:val="VerbatimChar"/>
     <w:rPr>
-      <w:rFonts w:ascii="Consolas" w:hAnsi="Consolas"/>
-      <w:color w:val="0000CF"/>
-      <w:sz w:val="22"/>
-      <w:shd w:color="auto" w:fill="F8F8F8" w:val="clear"/>
+      <w:color w:val="0000cf"/>
+      <w:shd w:val="clear" w:fill="f8f8f8"/>
     </w:rPr>
   </w:style>
-  <w:style w:customStyle="1" w:styleId="ConstantTok" w:type="character">
+  <w:style w:type="character" w:customStyle="1" w:styleId="ConstantTok">
     <w:name w:val="ConstantTok"/>
     <w:basedOn w:val="VerbatimChar"/>
     <w:rPr>
-      <w:rFonts w:ascii="Consolas" w:hAnsi="Consolas"/>
-      <w:color w:val="000000"/>
-      <w:sz w:val="22"/>
-      <w:shd w:color="auto" w:fill="F8F8F8" w:val="clear"/>
+      <w:color w:val="8f5902"/>
+      <w:shd w:val="clear" w:fill="f8f8f8"/>
     </w:rPr>
   </w:style>
-  <w:style w:customStyle="1" w:styleId="CharTok" w:type="character">
+  <w:style w:type="character" w:customStyle="1" w:styleId="CharTok">
     <w:name w:val="CharTok"/>
     <w:basedOn w:val="VerbatimChar"/>
     <w:rPr>
-      <w:rFonts w:ascii="Consolas" w:hAnsi="Consolas"/>
-      <w:color w:val="4E9A06"/>
-      <w:sz w:val="22"/>
-      <w:shd w:color="auto" w:fill="F8F8F8" w:val="clear"/>
+      <w:color w:val="4e9a06"/>
+      <w:shd w:val="clear" w:fill="f8f8f8"/>
     </w:rPr>
   </w:style>
-  <w:style w:customStyle="1" w:styleId="SpecialCharTok" w:type="character">
+  <w:style w:type="character" w:customStyle="1" w:styleId="SpecialCharTok">
     <w:name w:val="SpecialCharTok"/>
     <w:basedOn w:val="VerbatimChar"/>
     <w:rPr>
-      <w:rFonts w:ascii="Consolas" w:hAnsi="Consolas"/>
-      <w:color w:val="000000"/>
-      <w:sz w:val="22"/>
-      <w:shd w:color="auto" w:fill="F8F8F8" w:val="clear"/>
+      <w:color w:val="ce5c00"/>
+      <w:shd w:val="clear" w:fill="f8f8f8"/>
+      <w:b/>
     </w:rPr>
   </w:style>
-  <w:style w:customStyle="1" w:styleId="StringTok" w:type="character">
+  <w:style w:type="character" w:customStyle="1" w:styleId="StringTok">
     <w:name w:val="StringTok"/>
     <w:basedOn w:val="VerbatimChar"/>
     <w:rPr>
-      <w:rFonts w:ascii="Consolas" w:hAnsi="Consolas"/>
-      <w:color w:val="4E9A06"/>
-      <w:sz w:val="22"/>
-      <w:shd w:color="auto" w:fill="F8F8F8" w:val="clear"/>
+      <w:color w:val="4e9a06"/>
+      <w:shd w:val="clear" w:fill="f8f8f8"/>
     </w:rPr>
   </w:style>
-  <w:style w:customStyle="1" w:styleId="VerbatimStringTok" w:type="character">
+  <w:style w:type="character" w:customStyle="1" w:styleId="VerbatimStringTok">
     <w:name w:val="VerbatimStringTok"/>
     <w:basedOn w:val="VerbatimChar"/>
     <w:rPr>
-      <w:rFonts w:ascii="Consolas" w:hAnsi="Consolas"/>
-      <w:color w:val="4E9A06"/>
-      <w:sz w:val="22"/>
-      <w:shd w:color="auto" w:fill="F8F8F8" w:val="clear"/>
+      <w:color w:val="4e9a06"/>
+      <w:shd w:val="clear" w:fill="f8f8f8"/>
     </w:rPr>
   </w:style>
-  <w:style w:customStyle="1" w:styleId="SpecialStringTok" w:type="character">
+  <w:style w:type="character" w:customStyle="1" w:styleId="SpecialStringTok">
     <w:name w:val="SpecialStringTok"/>
     <w:basedOn w:val="VerbatimChar"/>
     <w:rPr>
-      <w:rFonts w:ascii="Consolas" w:hAnsi="Consolas"/>
-      <w:color w:val="4E9A06"/>
-      <w:sz w:val="22"/>
-      <w:shd w:color="auto" w:fill="F8F8F8" w:val="clear"/>
+      <w:color w:val="4e9a06"/>
+      <w:shd w:val="clear" w:fill="f8f8f8"/>
     </w:rPr>
   </w:style>
-  <w:style w:customStyle="1" w:styleId="ImportTok" w:type="character">
+  <w:style w:type="character" w:customStyle="1" w:styleId="ImportTok">
     <w:name w:val="ImportTok"/>
     <w:basedOn w:val="VerbatimChar"/>
     <w:rPr>
-      <w:rFonts w:ascii="Consolas" w:hAnsi="Consolas"/>
-      <w:sz w:val="22"/>
-      <w:shd w:color="auto" w:fill="F8F8F8" w:val="clear"/>
+      <w:shd w:val="clear" w:fill="f8f8f8"/>
     </w:rPr>
   </w:style>
-  <w:style w:customStyle="1" w:styleId="CommentTok" w:type="character">
+  <w:style w:type="character" w:customStyle="1" w:styleId="CommentTok">
     <w:name w:val="CommentTok"/>
     <w:basedOn w:val="VerbatimChar"/>
     <w:rPr>
-      <w:rFonts w:ascii="Consolas" w:hAnsi="Consolas"/>
+      <w:color w:val="8f5902"/>
+      <w:shd w:val="clear" w:fill="f8f8f8"/>
       <w:i/>
-      <w:color w:val="8F5902"/>
-      <w:sz w:val="22"/>
-      <w:shd w:color="auto" w:fill="F8F8F8" w:val="clear"/>
     </w:rPr>
   </w:style>
-  <w:style w:customStyle="1" w:styleId="DocumentationTok" w:type="character">
+  <w:style w:type="character" w:customStyle="1" w:styleId="DocumentationTok">
     <w:name w:val="DocumentationTok"/>
     <w:basedOn w:val="VerbatimChar"/>
     <w:rPr>
-      <w:rFonts w:ascii="Consolas" w:hAnsi="Consolas"/>
+      <w:color w:val="8f5902"/>
+      <w:shd w:val="clear" w:fill="f8f8f8"/>
       <w:b/>
       <w:i/>
-      <w:color w:val="8F5902"/>
-      <w:sz w:val="22"/>
-      <w:shd w:color="auto" w:fill="F8F8F8" w:val="clear"/>
     </w:rPr>
   </w:style>
-  <w:style w:customStyle="1" w:styleId="AnnotationTok" w:type="character">
+  <w:style w:type="character" w:customStyle="1" w:styleId="AnnotationTok">
     <w:name w:val="AnnotationTok"/>
     <w:basedOn w:val="VerbatimChar"/>
     <w:rPr>
-      <w:rFonts w:ascii="Consolas" w:hAnsi="Consolas"/>
+      <w:color w:val="8f5902"/>
+      <w:shd w:val="clear" w:fill="f8f8f8"/>
       <w:b/>
       <w:i/>
-      <w:color w:val="8F5902"/>
-      <w:sz w:val="22"/>
-      <w:shd w:color="auto" w:fill="F8F8F8" w:val="clear"/>
     </w:rPr>
   </w:style>
-  <w:style w:customStyle="1" w:styleId="CommentVarTok" w:type="character">
+  <w:style w:type="character" w:customStyle="1" w:styleId="CommentVarTok">
     <w:name w:val="CommentVarTok"/>
     <w:basedOn w:val="VerbatimChar"/>
     <w:rPr>
-      <w:rFonts w:ascii="Consolas" w:hAnsi="Consolas"/>
+      <w:color w:val="8f5902"/>
+      <w:shd w:val="clear" w:fill="f8f8f8"/>
       <w:b/>
       <w:i/>
-      <w:color w:val="8F5902"/>
-      <w:sz w:val="22"/>
-      <w:shd w:color="auto" w:fill="F8F8F8" w:val="clear"/>
     </w:rPr>
   </w:style>
-  <w:style w:customStyle="1" w:styleId="OtherTok" w:type="character">
+  <w:style w:type="character" w:customStyle="1" w:styleId="OtherTok">
     <w:name w:val="OtherTok"/>
     <w:basedOn w:val="VerbatimChar"/>
     <w:rPr>
-      <w:rFonts w:ascii="Consolas" w:hAnsi="Consolas"/>
-      <w:color w:val="8F5902"/>
-      <w:sz w:val="22"/>
-      <w:shd w:color="auto" w:fill="F8F8F8" w:val="clear"/>
+      <w:color w:val="8f5902"/>
+      <w:shd w:val="clear" w:fill="f8f8f8"/>
     </w:rPr>
   </w:style>
-  <w:style w:customStyle="1" w:styleId="FunctionTok" w:type="character">
+  <w:style w:type="character" w:customStyle="1" w:styleId="FunctionTok">
     <w:name w:val="FunctionTok"/>
     <w:basedOn w:val="VerbatimChar"/>
     <w:rPr>
-      <w:rFonts w:ascii="Consolas" w:hAnsi="Consolas"/>
-      <w:color w:val="000000"/>
-      <w:sz w:val="22"/>
-      <w:shd w:color="auto" w:fill="F8F8F8" w:val="clear"/>
+      <w:color w:val="204a87"/>
+      <w:shd w:val="clear" w:fill="f8f8f8"/>
+      <w:b/>
     </w:rPr>
   </w:style>
-  <w:style w:customStyle="1" w:styleId="VariableTok" w:type="character">
+  <w:style w:type="character" w:customStyle="1" w:styleId="VariableTok">
     <w:name w:val="VariableTok"/>
     <w:basedOn w:val="VerbatimChar"/>
     <w:rPr>
-      <w:rFonts w:ascii="Consolas" w:hAnsi="Consolas"/>
       <w:color w:val="000000"/>
-      <w:sz w:val="22"/>
-      <w:shd w:color="auto" w:fill="F8F8F8" w:val="clear"/>
+      <w:shd w:val="clear" w:fill="f8f8f8"/>
     </w:rPr>
   </w:style>
-  <w:style w:customStyle="1" w:styleId="ControlFlowTok" w:type="character">
+  <w:style w:type="character" w:customStyle="1" w:styleId="ControlFlowTok">
     <w:name w:val="ControlFlowTok"/>
     <w:basedOn w:val="VerbatimChar"/>
     <w:rPr>
-      <w:rFonts w:ascii="Consolas" w:hAnsi="Consolas"/>
+      <w:color w:val="204a87"/>
+      <w:shd w:val="clear" w:fill="f8f8f8"/>
       <w:b/>
-      <w:color w:val="204A87"/>
-      <w:sz w:val="22"/>
-      <w:shd w:color="auto" w:fill="F8F8F8" w:val="clear"/>
     </w:rPr>
   </w:style>
-  <w:style w:customStyle="1" w:styleId="OperatorTok" w:type="character">
+  <w:style w:type="character" w:customStyle="1" w:styleId="OperatorTok">
     <w:name w:val="OperatorTok"/>
     <w:basedOn w:val="VerbatimChar"/>
     <w:rPr>
-      <w:rFonts w:ascii="Consolas" w:hAnsi="Consolas"/>
+      <w:color w:val="ce5c00"/>
+      <w:shd w:val="clear" w:fill="f8f8f8"/>
       <w:b/>
-      <w:color w:val="CE5C00"/>
-      <w:sz w:val="22"/>
-      <w:shd w:color="auto" w:fill="F8F8F8" w:val="clear"/>
     </w:rPr>
   </w:style>
-  <w:style w:customStyle="1" w:styleId="BuiltInTok" w:type="character">
+  <w:style w:type="character" w:customStyle="1" w:styleId="BuiltInTok">
     <w:name w:val="BuiltInTok"/>
     <w:basedOn w:val="VerbatimChar"/>
     <w:rPr>
-      <w:rFonts w:ascii="Consolas" w:hAnsi="Consolas"/>
-      <w:sz w:val="22"/>
-      <w:shd w:color="auto" w:fill="F8F8F8" w:val="clear"/>
+      <w:shd w:val="clear" w:fill="f8f8f8"/>
     </w:rPr>
   </w:style>
-  <w:style w:customStyle="1" w:styleId="ExtensionTok" w:type="character">
+  <w:style w:type="character" w:customStyle="1" w:styleId="ExtensionTok">
     <w:name w:val="ExtensionTok"/>
     <w:basedOn w:val="VerbatimChar"/>
     <w:rPr>
-      <w:rFonts w:ascii="Consolas" w:hAnsi="Consolas"/>
-      <w:sz w:val="22"/>
-      <w:shd w:color="auto" w:fill="F8F8F8" w:val="clear"/>
+      <w:shd w:val="clear" w:fill="f8f8f8"/>
     </w:rPr>
   </w:style>
-  <w:style w:customStyle="1" w:styleId="PreprocessorTok" w:type="character">
+  <w:style w:type="character" w:customStyle="1" w:styleId="PreprocessorTok">
     <w:name w:val="PreprocessorTok"/>
     <w:basedOn w:val="VerbatimChar"/>
     <w:rPr>
-      <w:rFonts w:ascii="Consolas" w:hAnsi="Consolas"/>
+      <w:color w:val="8f5902"/>
+      <w:shd w:val="clear" w:fill="f8f8f8"/>
       <w:i/>
-      <w:color w:val="8F5902"/>
-      <w:sz w:val="22"/>
-      <w:shd w:color="auto" w:fill="F8F8F8" w:val="clear"/>
     </w:rPr>
   </w:style>
-  <w:style w:customStyle="1" w:styleId="AttributeTok" w:type="character">
+  <w:style w:type="character" w:customStyle="1" w:styleId="AttributeTok">
     <w:name w:val="AttributeTok"/>
     <w:basedOn w:val="VerbatimChar"/>
     <w:rPr>
-      <w:rFonts w:ascii="Consolas" w:hAnsi="Consolas"/>
-      <w:color w:val="C4A000"/>
-      <w:sz w:val="22"/>
-      <w:shd w:color="auto" w:fill="F8F8F8" w:val="clear"/>
+      <w:color w:val="204a87"/>
+      <w:shd w:val="clear" w:fill="f8f8f8"/>
     </w:rPr>
   </w:style>
-  <w:style w:customStyle="1" w:styleId="RegionMarkerTok" w:type="character">
+  <w:style w:type="character" w:customStyle="1" w:styleId="RegionMarkerTok">
     <w:name w:val="RegionMarkerTok"/>
     <w:basedOn w:val="VerbatimChar"/>
     <w:rPr>
-      <w:rFonts w:ascii="Consolas" w:hAnsi="Consolas"/>
-      <w:sz w:val="22"/>
-      <w:shd w:color="auto" w:fill="F8F8F8" w:val="clear"/>
+      <w:shd w:val="clear" w:fill="f8f8f8"/>
     </w:rPr>
   </w:style>
-  <w:style w:customStyle="1" w:styleId="InformationTok" w:type="character">
+  <w:style w:type="character" w:customStyle="1" w:styleId="InformationTok">
     <w:name w:val="InformationTok"/>
     <w:basedOn w:val="VerbatimChar"/>
     <w:rPr>
-      <w:rFonts w:ascii="Consolas" w:hAnsi="Consolas"/>
+      <w:color w:val="8f5902"/>
+      <w:shd w:val="clear" w:fill="f8f8f8"/>
       <w:b/>
       <w:i/>
-      <w:color w:val="8F5902"/>
-      <w:sz w:val="22"/>
-      <w:shd w:color="auto" w:fill="F8F8F8" w:val="clear"/>
     </w:rPr>
   </w:style>
-  <w:style w:customStyle="1" w:styleId="WarningTok" w:type="character">
+  <w:style w:type="character" w:customStyle="1" w:styleId="WarningTok">
     <w:name w:val="WarningTok"/>
     <w:basedOn w:val="VerbatimChar"/>
     <w:rPr>
-      <w:rFonts w:ascii="Consolas" w:hAnsi="Consolas"/>
+      <w:color w:val="8f5902"/>
+      <w:shd w:val="clear" w:fill="f8f8f8"/>
       <w:b/>
       <w:i/>
-      <w:color w:val="8F5902"/>
-      <w:sz w:val="22"/>
-      <w:shd w:color="auto" w:fill="F8F8F8" w:val="clear"/>
     </w:rPr>
   </w:style>
-  <w:style w:customStyle="1" w:styleId="AlertTok" w:type="character">
+  <w:style w:type="character" w:customStyle="1" w:styleId="AlertTok">
     <w:name w:val="AlertTok"/>
     <w:basedOn w:val="VerbatimChar"/>
     <w:rPr>
-      <w:rFonts w:ascii="Consolas" w:hAnsi="Consolas"/>
-      <w:color w:val="EF2929"/>
-      <w:sz w:val="22"/>
-      <w:shd w:color="auto" w:fill="F8F8F8" w:val="clear"/>
+      <w:color w:val="ef2929"/>
+      <w:shd w:val="clear" w:fill="f8f8f8"/>
     </w:rPr>
   </w:style>
-  <w:style w:customStyle="1" w:styleId="ErrorTok" w:type="character">
+  <w:style w:type="character" w:customStyle="1" w:styleId="ErrorTok">
     <w:name w:val="ErrorTok"/>
     <w:basedOn w:val="VerbatimChar"/>
     <w:rPr>
-      <w:rFonts w:ascii="Consolas" w:hAnsi="Consolas"/>
+      <w:color w:val="a40000"/>
+      <w:shd w:val="clear" w:fill="f8f8f8"/>
       <w:b/>
-      <w:color w:val="A40000"/>
-      <w:sz w:val="22"/>
-      <w:shd w:color="auto" w:fill="F8F8F8" w:val="clear"/>
     </w:rPr>
   </w:style>
-  <w:style w:customStyle="1" w:styleId="NormalTok" w:type="character">
+  <w:style w:type="character" w:customStyle="1" w:styleId="NormalTok">
     <w:name w:val="NormalTok"/>
     <w:basedOn w:val="VerbatimChar"/>
     <w:rPr>
-      <w:rFonts w:ascii="Consolas" w:hAnsi="Consolas"/>
-      <w:sz w:val="22"/>
-      <w:shd w:color="auto" w:fill="F8F8F8" w:val="clear"/>
-    </w:rPr>
-  </w:style>
-  <w:style w:customStyle="1" w:styleId="BrdtekstTegn" w:type="character">
-    <w:name w:val="Brødtekst Tegn"/>
-    <w:basedOn w:val="Standardskriftforavsnitt"/>
-    <w:link w:val="Brdtekst"/>
-    <w:rsid w:val="001D1AC2"/>
-    <w:rPr>
-      <w:rFonts w:asciiTheme="majorHAnsi" w:hAnsiTheme="majorHAnsi"/>
-    </w:rPr>
-  </w:style>
-  <w:style w:styleId="Linjenummer" w:type="character">
-    <w:name w:val="line number"/>
-    <w:basedOn w:val="Standardskriftforavsnitt"/>
-    <w:semiHidden/>
-    <w:unhideWhenUsed/>
-    <w:rsid w:val="002C3DB2"/>
-  </w:style>
-  <w:style w:styleId="Topptekst" w:type="paragraph">
-    <w:name w:val="header"/>
-    <w:basedOn w:val="Normal"/>
-    <w:link w:val="TopptekstTegn"/>
-    <w:uiPriority w:val="99"/>
-    <w:unhideWhenUsed/>
-    <w:rsid w:val="002C3DB2"/>
-    <w:pPr>
-      <w:tabs>
-        <w:tab w:pos="4536" w:val="center"/>
-        <w:tab w:pos="9072" w:val="right"/>
-      </w:tabs>
-      <w:spacing w:after="0"/>
-    </w:pPr>
-  </w:style>
-  <w:style w:customStyle="1" w:styleId="TopptekstTegn" w:type="character">
-    <w:name w:val="Topptekst Tegn"/>
-    <w:basedOn w:val="Standardskriftforavsnitt"/>
-    <w:link w:val="Topptekst"/>
-    <w:uiPriority w:val="99"/>
-    <w:rsid w:val="002C3DB2"/>
-  </w:style>
-  <w:style w:styleId="Bunntekst" w:type="paragraph">
-    <w:name w:val="footer"/>
-    <w:basedOn w:val="Normal"/>
-    <w:link w:val="BunntekstTegn"/>
-    <w:unhideWhenUsed/>
-    <w:rsid w:val="002C3DB2"/>
-    <w:pPr>
-      <w:tabs>
-        <w:tab w:pos="4536" w:val="center"/>
-        <w:tab w:pos="9072" w:val="right"/>
-      </w:tabs>
-      <w:spacing w:after="0"/>
-    </w:pPr>
-  </w:style>
-  <w:style w:customStyle="1" w:styleId="BunntekstTegn" w:type="character">
-    <w:name w:val="Bunntekst Tegn"/>
-    <w:basedOn w:val="Standardskriftforavsnitt"/>
-    <w:link w:val="Bunntekst"/>
-    <w:rsid w:val="002C3DB2"/>
-  </w:style>
-  <w:style w:customStyle="1" w:styleId="correspondencestyle" w:type="paragraph">
-    <w:name w:val="correspondence_style"/>
-    <w:basedOn w:val="Normal"/>
-    <w:link w:val="correspondencestyleTegn"/>
-    <w:qFormat/>
-    <w:rsid w:val="007F4E7E"/>
-    <w:rPr>
-      <w:rFonts w:asciiTheme="majorHAnsi" w:hAnsiTheme="majorHAnsi"/>
-      <w:sz w:val="20"/>
-    </w:rPr>
-  </w:style>
-  <w:style w:customStyle="1" w:styleId="correspondencestyleTegn" w:type="character">
-    <w:name w:val="correspondence_style Tegn"/>
-    <w:basedOn w:val="Standardskriftforavsnitt"/>
-    <w:link w:val="correspondencestyle"/>
-    <w:rsid w:val="007F4E7E"/>
-    <w:rPr>
-      <w:rFonts w:asciiTheme="majorHAnsi" w:hAnsiTheme="majorHAnsi"/>
-      <w:sz w:val="20"/>
-    </w:rPr>
-  </w:style>
-  <w:style w:customStyle="1" w:styleId="abstractstyle" w:type="paragraph">
-    <w:name w:val="abstract_style"/>
-    <w:basedOn w:val="Brdtekst"/>
-    <w:link w:val="abstractstyleTegn"/>
-    <w:qFormat/>
-    <w:rsid w:val="00151B45"/>
-    <w:pPr>
-      <w:spacing w:after="120" w:before="120" w:line="240" w:lineRule="auto"/>
-      <w:ind w:left="284" w:right="284"/>
-    </w:pPr>
-  </w:style>
-  <w:style w:customStyle="1" w:styleId="abstractstyleTegn" w:type="character">
-    <w:name w:val="abstract_style Tegn"/>
-    <w:basedOn w:val="BrdtekstTegn"/>
-    <w:link w:val="abstractstyle"/>
-    <w:rsid w:val="00151B45"/>
-    <w:rPr>
-      <w:rFonts w:asciiTheme="majorHAnsi" w:hAnsiTheme="majorHAnsi"/>
+      <w:shd w:val="clear" w:fill="f8f8f8"/>
     </w:rPr>
   </w:style>
 </w:styles>
@@ -12578,44 +12214,44 @@
         <a:sysClr val="window" lastClr="FFFFFF"/>
       </a:lt1>
       <a:dk2>
-        <a:srgbClr val="1F497D"/>
+        <a:srgbClr val="44546A"/>
       </a:dk2>
       <a:lt2>
-        <a:srgbClr val="EEECE1"/>
+        <a:srgbClr val="E7E6E6"/>
       </a:lt2>
       <a:accent1>
-        <a:srgbClr val="4F81BD"/>
+        <a:srgbClr val="4472C4"/>
       </a:accent1>
       <a:accent2>
-        <a:srgbClr val="C0504D"/>
+        <a:srgbClr val="ED7D31"/>
       </a:accent2>
       <a:accent3>
-        <a:srgbClr val="9BBB59"/>
+        <a:srgbClr val="A5A5A5"/>
       </a:accent3>
       <a:accent4>
-        <a:srgbClr val="8064A2"/>
+        <a:srgbClr val="FFC000"/>
       </a:accent4>
       <a:accent5>
-        <a:srgbClr val="4BACC6"/>
+        <a:srgbClr val="5B9BD5"/>
       </a:accent5>
       <a:accent6>
-        <a:srgbClr val="F79646"/>
+        <a:srgbClr val="70AD47"/>
       </a:accent6>
       <a:hlink>
-        <a:srgbClr val="0000FF"/>
+        <a:srgbClr val="0563C1"/>
       </a:hlink>
       <a:folHlink>
-        <a:srgbClr val="800080"/>
+        <a:srgbClr val="954F72"/>
       </a:folHlink>
     </a:clrScheme>
     <a:fontScheme name="Office">
       <a:majorFont>
-        <a:latin typeface="Calibri"/>
+        <a:latin typeface="Calibri Light" panose="020F0302020204030204"/>
         <a:ea typeface=""/>
         <a:cs typeface=""/>
-        <a:font script="Jpan" typeface="ＭＳ ゴシック"/>
+        <a:font script="Jpan" typeface="游ゴシック Light"/>
         <a:font script="Hang" typeface="맑은 고딕"/>
-        <a:font script="Hans" typeface="宋体"/>
+        <a:font script="Hans" typeface="等线 Light"/>
         <a:font script="Hant" typeface="新細明體"/>
         <a:font script="Arab" typeface="Times New Roman"/>
         <a:font script="Hebr" typeface="Times New Roman"/>
@@ -12642,14 +12278,32 @@
         <a:font script="Mong" typeface="Mongolian Baiti"/>
         <a:font script="Viet" typeface="Times New Roman"/>
         <a:font script="Uigh" typeface="Microsoft Uighur"/>
+        <a:font script="Geor" typeface="Sylfaen"/>
+        <a:font script="Armn" typeface="Arial"/>
+        <a:font script="Bugi" typeface="Leelawadee UI"/>
+        <a:font script="Bopo" typeface="Microsoft JhengHei"/>
+        <a:font script="Java" typeface="Javanese Text"/>
+        <a:font script="Lisu" typeface="Segoe UI"/>
+        <a:font script="Mymr" typeface="Myanmar Text"/>
+        <a:font script="Nkoo" typeface="Ebrima"/>
+        <a:font script="Olck" typeface="Nirmala UI"/>
+        <a:font script="Osma" typeface="Ebrima"/>
+        <a:font script="Phag" typeface="Phagspa"/>
+        <a:font script="Syrn" typeface="Estrangelo Edessa"/>
+        <a:font script="Syrj" typeface="Estrangelo Edessa"/>
+        <a:font script="Syre" typeface="Estrangelo Edessa"/>
+        <a:font script="Sora" typeface="Nirmala UI"/>
+        <a:font script="Tale" typeface="Microsoft Tai Le"/>
+        <a:font script="Talu" typeface="Microsoft New Tai Lue"/>
+        <a:font script="Tfng" typeface="Ebrima"/>
       </a:majorFont>
       <a:minorFont>
-        <a:latin typeface="Cambria"/>
+        <a:latin typeface="Calibri" panose="020F0502020204030204"/>
         <a:ea typeface=""/>
         <a:cs typeface=""/>
-        <a:font script="Jpan" typeface="ＭＳ 明朝"/>
+        <a:font script="Jpan" typeface="游明朝"/>
         <a:font script="Hang" typeface="맑은 고딕"/>
-        <a:font script="Hans" typeface="宋体"/>
+        <a:font script="Hans" typeface="等线"/>
         <a:font script="Hant" typeface="新細明體"/>
         <a:font script="Arab" typeface="Arial"/>
         <a:font script="Hebr" typeface="Arial"/>
@@ -12676,6 +12330,24 @@
         <a:font script="Mong" typeface="Mongolian Baiti"/>
         <a:font script="Viet" typeface="Arial"/>
         <a:font script="Uigh" typeface="Microsoft Uighur"/>
+        <a:font script="Geor" typeface="Sylfaen"/>
+        <a:font script="Armn" typeface="Arial"/>
+        <a:font script="Bugi" typeface="Leelawadee UI"/>
+        <a:font script="Bopo" typeface="Microsoft JhengHei"/>
+        <a:font script="Java" typeface="Javanese Text"/>
+        <a:font script="Lisu" typeface="Segoe UI"/>
+        <a:font script="Mymr" typeface="Myanmar Text"/>
+        <a:font script="Nkoo" typeface="Ebrima"/>
+        <a:font script="Olck" typeface="Nirmala UI"/>
+        <a:font script="Osma" typeface="Ebrima"/>
+        <a:font script="Phag" typeface="Phagspa"/>
+        <a:font script="Syrn" typeface="Estrangelo Edessa"/>
+        <a:font script="Syrj" typeface="Estrangelo Edessa"/>
+        <a:font script="Syre" typeface="Estrangelo Edessa"/>
+        <a:font script="Sora" typeface="Nirmala UI"/>
+        <a:font script="Tale" typeface="Microsoft Tai Le"/>
+        <a:font script="Talu" typeface="Microsoft New Tai Lue"/>
+        <a:font script="Tfng" typeface="Ebrima"/>
       </a:minorFont>
     </a:fontScheme>
     <a:fmtScheme name="Office">
@@ -12687,200 +12359,141 @@
           <a:gsLst>
             <a:gs pos="0">
               <a:schemeClr val="phClr">
-                <a:tint val="50000"/>
-                <a:satMod val="300000"/>
+                <a:lumMod val="110000"/>
+                <a:satMod val="105000"/>
+                <a:tint val="67000"/>
               </a:schemeClr>
             </a:gs>
-            <a:gs pos="35000">
+            <a:gs pos="50000">
               <a:schemeClr val="phClr">
-                <a:tint val="37000"/>
-                <a:satMod val="300000"/>
+                <a:lumMod val="105000"/>
+                <a:satMod val="103000"/>
+                <a:tint val="73000"/>
               </a:schemeClr>
             </a:gs>
             <a:gs pos="100000">
               <a:schemeClr val="phClr">
-                <a:tint val="15000"/>
-                <a:satMod val="350000"/>
+                <a:lumMod val="105000"/>
+                <a:satMod val="109000"/>
+                <a:tint val="81000"/>
               </a:schemeClr>
             </a:gs>
           </a:gsLst>
-          <a:lin ang="16200000" scaled="1"/>
+          <a:lin ang="5400000" scaled="0"/>
         </a:gradFill>
         <a:gradFill rotWithShape="1">
           <a:gsLst>
             <a:gs pos="0">
               <a:schemeClr val="phClr">
-                <a:tint val="100000"/>
+                <a:satMod val="103000"/>
+                <a:lumMod val="102000"/>
+                <a:tint val="94000"/>
+              </a:schemeClr>
+            </a:gs>
+            <a:gs pos="50000">
+              <a:schemeClr val="phClr">
+                <a:satMod val="110000"/>
+                <a:lumMod val="100000"/>
                 <a:shade val="100000"/>
-                <a:satMod val="130000"/>
               </a:schemeClr>
             </a:gs>
             <a:gs pos="100000">
               <a:schemeClr val="phClr">
-                <a:tint val="50000"/>
-                <a:shade val="100000"/>
-                <a:satMod val="350000"/>
+                <a:lumMod val="99000"/>
+                <a:satMod val="120000"/>
+                <a:shade val="78000"/>
               </a:schemeClr>
             </a:gs>
           </a:gsLst>
-          <a:lin ang="16200000" scaled="0"/>
+          <a:lin ang="5400000" scaled="0"/>
         </a:gradFill>
       </a:fillStyleLst>
       <a:lnStyleLst>
-        <a:ln w="9525" cap="flat" cmpd="sng" algn="ctr">
-          <a:solidFill>
-            <a:schemeClr val="phClr">
-              <a:shade val="95000"/>
-              <a:satMod val="105000"/>
-            </a:schemeClr>
-          </a:solidFill>
-          <a:prstDash val="solid"/>
-        </a:ln>
-        <a:ln w="25400" cap="flat" cmpd="sng" algn="ctr">
+        <a:ln w="6350" cap="flat" cmpd="sng" algn="ctr">
           <a:solidFill>
             <a:schemeClr val="phClr"/>
           </a:solidFill>
           <a:prstDash val="solid"/>
+          <a:miter lim="800000"/>
         </a:ln>
-        <a:ln w="38100" cap="flat" cmpd="sng" algn="ctr">
+        <a:ln w="12700" cap="flat" cmpd="sng" algn="ctr">
           <a:solidFill>
             <a:schemeClr val="phClr"/>
           </a:solidFill>
           <a:prstDash val="solid"/>
+          <a:miter lim="800000"/>
+        </a:ln>
+        <a:ln w="19050" cap="flat" cmpd="sng" algn="ctr">
+          <a:solidFill>
+            <a:schemeClr val="phClr"/>
+          </a:solidFill>
+          <a:prstDash val="solid"/>
+          <a:miter lim="800000"/>
         </a:ln>
       </a:lnStyleLst>
       <a:effectStyleLst>
         <a:effectStyle>
+          <a:effectLst/>
+        </a:effectStyle>
+        <a:effectStyle>
+          <a:effectLst/>
+        </a:effectStyle>
+        <a:effectStyle>
           <a:effectLst>
-            <a:outerShdw blurRad="40000" dist="20000" dir="5400000" rotWithShape="0">
+            <a:outerShdw blurRad="57150" dist="19050" dir="5400000" algn="ctr" rotWithShape="0">
               <a:srgbClr val="000000">
-                <a:alpha val="38000"/>
+                <a:alpha val="63000"/>
               </a:srgbClr>
             </a:outerShdw>
           </a:effectLst>
-        </a:effectStyle>
-        <a:effectStyle>
-          <a:effectLst>
-            <a:outerShdw blurRad="40000" dist="23000" dir="5400000" rotWithShape="0">
-              <a:srgbClr val="000000">
-                <a:alpha val="35000"/>
-              </a:srgbClr>
-            </a:outerShdw>
-          </a:effectLst>
-        </a:effectStyle>
-        <a:effectStyle>
-          <a:effectLst>
-            <a:outerShdw blurRad="40000" dist="23000" dir="5400000" rotWithShape="0">
-              <a:srgbClr val="000000">
-                <a:alpha val="35000"/>
-              </a:srgbClr>
-            </a:outerShdw>
-          </a:effectLst>
-          <a:scene3d>
-            <a:camera prst="orthographicFront">
-              <a:rot lat="0" lon="0" rev="0"/>
-            </a:camera>
-            <a:lightRig rig="threePt" dir="t">
-              <a:rot lat="0" lon="0" rev="1200000"/>
-            </a:lightRig>
-          </a:scene3d>
-          <a:sp3d>
-            <a:bevelT w="63500" h="25400"/>
-          </a:sp3d>
         </a:effectStyle>
       </a:effectStyleLst>
       <a:bgFillStyleLst>
         <a:solidFill>
           <a:schemeClr val="phClr"/>
         </a:solidFill>
+        <a:solidFill>
+          <a:schemeClr val="phClr">
+            <a:tint val="95000"/>
+            <a:satMod val="170000"/>
+          </a:schemeClr>
+        </a:solidFill>
         <a:gradFill rotWithShape="1">
           <a:gsLst>
             <a:gs pos="0">
               <a:schemeClr val="phClr">
-                <a:tint val="40000"/>
-                <a:satMod val="350000"/>
+                <a:tint val="93000"/>
+                <a:satMod val="150000"/>
+                <a:shade val="98000"/>
+                <a:lumMod val="102000"/>
               </a:schemeClr>
             </a:gs>
-            <a:gs pos="40000">
+            <a:gs pos="50000">
               <a:schemeClr val="phClr">
-                <a:tint val="45000"/>
-                <a:shade val="99000"/>
-                <a:satMod val="350000"/>
+                <a:tint val="98000"/>
+                <a:satMod val="130000"/>
+                <a:shade val="90000"/>
+                <a:lumMod val="103000"/>
               </a:schemeClr>
             </a:gs>
             <a:gs pos="100000">
               <a:schemeClr val="phClr">
-                <a:shade val="20000"/>
-                <a:satMod val="255000"/>
+                <a:shade val="63000"/>
+                <a:satMod val="120000"/>
               </a:schemeClr>
             </a:gs>
           </a:gsLst>
-          <a:path path="circle">
-            <a:fillToRect l="50000" t="-80000" r="50000" b="180000"/>
-          </a:path>
-        </a:gradFill>
-        <a:gradFill rotWithShape="1">
-          <a:gsLst>
-            <a:gs pos="0">
-              <a:schemeClr val="phClr">
-                <a:tint val="80000"/>
-                <a:satMod val="300000"/>
-              </a:schemeClr>
-            </a:gs>
-            <a:gs pos="100000">
-              <a:schemeClr val="phClr">
-                <a:shade val="30000"/>
-                <a:satMod val="200000"/>
-              </a:schemeClr>
-            </a:gs>
-          </a:gsLst>
-          <a:path path="circle">
-            <a:fillToRect l="50000" t="50000" r="50000" b="50000"/>
-          </a:path>
+          <a:lin ang="5400000" scaled="0"/>
         </a:gradFill>
       </a:bgFillStyleLst>
     </a:fmtScheme>
   </a:themeElements>
-  <a:objectDefaults>
-    <a:spDef>
-      <a:spPr/>
-      <a:bodyPr/>
-      <a:lstStyle/>
-      <a:style>
-        <a:lnRef idx="1">
-          <a:schemeClr val="accent1"/>
-        </a:lnRef>
-        <a:fillRef idx="3">
-          <a:schemeClr val="accent1"/>
-        </a:fillRef>
-        <a:effectRef idx="2">
-          <a:schemeClr val="accent1"/>
-        </a:effectRef>
-        <a:fontRef idx="minor">
-          <a:schemeClr val="lt1"/>
-        </a:fontRef>
-      </a:style>
-    </a:spDef>
-    <a:lnDef>
-      <a:spPr/>
-      <a:bodyPr/>
-      <a:lstStyle/>
-      <a:style>
-        <a:lnRef idx="2">
-          <a:schemeClr val="accent1"/>
-        </a:lnRef>
-        <a:fillRef idx="0">
-          <a:schemeClr val="accent1"/>
-        </a:fillRef>
-        <a:effectRef idx="1">
-          <a:schemeClr val="accent1"/>
-        </a:effectRef>
-        <a:fontRef idx="minor">
-          <a:schemeClr val="tx1"/>
-        </a:fontRef>
-      </a:style>
-    </a:lnDef>
-  </a:objectDefaults>
+  <a:objectDefaults/>
   <a:extraClrSchemeLst/>
+  <a:extLst>
+    <a:ext uri="{05A4C25C-085E-4340-85A3-A5531E510DB2}">
+      <thm15:themeFamily xmlns:thm15="http://schemas.microsoft.com/office/thememl/2012/main" name="Office Theme" id="{62F939B6-93AF-4DB8-9C6B-D6C7DFDC589F}" vid="{4A3C46E8-61CC-4603-A589-7422A47A8E4A}"/>
+    </a:ext>
+  </a:extLst>
 </a:theme>
 </file>
</xml_diff>